<commit_message>
update Bao cao ca nhan
</commit_message>
<xml_diff>
--- a/Thu7_Nhom10_Final/Báo cáo cá nhân/3120410437_NguyenVanTanQuan.docx
+++ b/Thu7_Nhom10_Final/Báo cáo cá nhân/3120410437_NguyenVanTanQuan.docx
@@ -2,462 +2,860 @@
 <file path=word/document.xml><?xml version="1.0" encoding="utf-8"?>
 <w:document xmlns:wpc="http://schemas.microsoft.com/office/word/2010/wordprocessingCanvas" xmlns:cx="http://schemas.microsoft.com/office/drawing/2014/chartex" xmlns:cx1="http://schemas.microsoft.com/office/drawing/2015/9/8/chartex" xmlns:cx2="http://schemas.microsoft.com/office/drawing/2015/10/21/chartex" xmlns:cx3="http://schemas.microsoft.com/office/drawing/2016/5/9/chartex" xmlns:cx4="http://schemas.microsoft.com/office/drawing/2016/5/10/chartex" xmlns:cx5="http://schemas.microsoft.com/office/drawing/2016/5/11/chartex" xmlns:cx6="http://schemas.microsoft.com/office/drawing/2016/5/12/chartex" xmlns:cx7="http://schemas.microsoft.com/office/drawing/2016/5/13/chartex" xmlns:cx8="http://schemas.microsoft.com/office/drawing/2016/5/14/chartex" xmlns:mc="http://schemas.openxmlformats.org/markup-compatibility/2006" xmlns:aink="http://schemas.microsoft.com/office/drawing/2016/ink" xmlns:am3d="http://schemas.microsoft.com/office/drawing/2017/model3d" xmlns:o="urn:schemas-microsoft-com:office:office" xmlns:oel="http://schemas.microsoft.com/office/2019/extlst" xmlns:r="http://schemas.openxmlformats.org/officeDocument/2006/relationships" xmlns:m="http://schemas.openxmlformats.org/officeDocument/2006/math" xmlns:v="urn:schemas-microsoft-com:vml" xmlns:wp14="http://schemas.microsoft.com/office/word/2010/wordprocessingDrawing" xmlns:wp="http://schemas.openxmlformats.org/drawingml/2006/wordprocessingDrawing" xmlns:w10="urn:schemas-microsoft-com:office:word" xmlns:w="http://schemas.openxmlformats.org/wordprocessingml/2006/main" xmlns:w14="http://schemas.microsoft.com/office/word/2010/wordml" xmlns:w15="http://schemas.microsoft.com/office/word/2012/wordml" xmlns:w16cex="http://schemas.microsoft.com/office/word/2018/wordml/cex" xmlns:w16cid="http://schemas.microsoft.com/office/word/2016/wordml/cid" xmlns:w16="http://schemas.microsoft.com/office/word/2018/wordml" xmlns:w16sdtdh="http://schemas.microsoft.com/office/word/2020/wordml/sdtdatahash" xmlns:w16se="http://schemas.microsoft.com/office/word/2015/wordml/symex" xmlns:wpg="http://schemas.microsoft.com/office/word/2010/wordprocessingGroup" xmlns:wpi="http://schemas.microsoft.com/office/word/2010/wordprocessingInk" xmlns:wne="http://schemas.microsoft.com/office/word/2006/wordml" xmlns:wps="http://schemas.microsoft.com/office/word/2010/wordprocessingShape" mc:Ignorable="w14 w15 w16se w16cid w16 w16cex w16sdtdh wp14">
   <w:body>
-    <w:tbl>
-      <w:tblPr>
-        <w:tblW w:w="0" w:type="auto"/>
-        <w:tblCellMar>
-          <w:top w:w="15" w:type="dxa"/>
-          <w:left w:w="15" w:type="dxa"/>
-          <w:bottom w:w="15" w:type="dxa"/>
-          <w:right w:w="15" w:type="dxa"/>
-        </w:tblCellMar>
-        <w:tblLook w:val="04A0" w:firstRow="1" w:lastRow="0" w:firstColumn="1" w:lastColumn="0" w:noHBand="0" w:noVBand="1"/>
-      </w:tblPr>
-      <w:tblGrid>
-        <w:gridCol w:w="4247"/>
-        <w:gridCol w:w="5223"/>
-      </w:tblGrid>
-      <w:tr>
-        <w:tc>
-          <w:tcPr>
-            <w:tcW w:w="0" w:type="auto"/>
-            <w:tcMar>
-              <w:top w:w="0" w:type="dxa"/>
-              <w:left w:w="108" w:type="dxa"/>
-              <w:bottom w:w="0" w:type="dxa"/>
-              <w:right w:w="108" w:type="dxa"/>
-            </w:tcMar>
-            <w:hideMark/>
-          </w:tcPr>
-          <w:p>
-            <w:pPr>
-              <w:spacing w:before="0" w:after="0"/>
-              <w:jc w:val="center"/>
-              <w:rPr>
-                <w:sz w:val="24"/>
-              </w:rPr>
-            </w:pPr>
-            <w:r>
-              <w:rPr>
-                <w:b/>
-                <w:bCs/>
-                <w:color w:val="000000"/>
-                <w:szCs w:val="26"/>
-              </w:rPr>
-              <w:t>TRƯỜNG ĐẠI HỌC SÀI GÒN</w:t>
-            </w:r>
-          </w:p>
-          <w:p>
-            <w:pPr>
-              <w:spacing w:before="0" w:after="0"/>
-              <w:jc w:val="center"/>
-              <w:rPr>
-                <w:sz w:val="24"/>
-              </w:rPr>
-            </w:pPr>
-            <w:r>
-              <w:rPr>
-                <w:b/>
-                <w:bCs/>
-                <w:color w:val="000000"/>
-                <w:szCs w:val="26"/>
-              </w:rPr>
-              <w:t>KHOA CÔNG NGHỆ THÔNG TIN</w:t>
-            </w:r>
-          </w:p>
-        </w:tc>
-        <w:tc>
-          <w:tcPr>
-            <w:tcW w:w="0" w:type="auto"/>
-            <w:tcMar>
-              <w:top w:w="0" w:type="dxa"/>
-              <w:left w:w="108" w:type="dxa"/>
-              <w:bottom w:w="0" w:type="dxa"/>
-              <w:right w:w="108" w:type="dxa"/>
-            </w:tcMar>
-            <w:hideMark/>
-          </w:tcPr>
-          <w:p>
-            <w:pPr>
-              <w:spacing w:before="0" w:after="0"/>
-              <w:jc w:val="center"/>
-              <w:rPr>
-                <w:sz w:val="22"/>
-                <w:szCs w:val="22"/>
-              </w:rPr>
-            </w:pPr>
-            <w:r>
-              <w:rPr>
-                <w:b/>
-                <w:bCs/>
-                <w:color w:val="000000"/>
-                <w:sz w:val="24"/>
-              </w:rPr>
-              <w:t>CỘNG HÒA XÃ HỘI CHỦ NGHĨA VIỆT NAM</w:t>
-            </w:r>
-          </w:p>
-          <w:p>
-            <w:pPr>
-              <w:spacing w:before="0" w:after="0"/>
-              <w:jc w:val="center"/>
-              <w:rPr>
-                <w:sz w:val="24"/>
-              </w:rPr>
-            </w:pPr>
-            <w:r>
-              <w:rPr>
-                <w:b/>
-                <w:bCs/>
-                <w:color w:val="000000"/>
-                <w:szCs w:val="26"/>
-              </w:rPr>
-              <w:t>Độc lập – Tự do – Hạnh phúc</w:t>
-            </w:r>
-          </w:p>
-        </w:tc>
-      </w:tr>
-    </w:tbl>
-    <w:p>
-      <w:pPr>
-        <w:spacing w:before="120" w:after="0"/>
-        <w:jc w:val="right"/>
-        <w:rPr>
-          <w:sz w:val="24"/>
-        </w:rPr>
-      </w:pPr>
-      <w:r>
-        <w:rPr>
-          <w:i/>
-          <w:iCs/>
+    <w:p>
+      <w:pPr>
+        <w:tabs>
+          <w:tab w:val="center" w:pos="4536"/>
+        </w:tabs>
+        <w:spacing w:before="80" w:after="80" w:line="360" w:lineRule="auto"/>
+        <w:jc w:val="center"/>
+        <w:rPr>
+          <w:rFonts w:ascii="Times New Roman" w:hAnsi="Times New Roman"/>
+          <w:b/>
+          <w:caps/>
           <w:color w:val="000000"/>
-          <w:szCs w:val="26"/>
-        </w:rPr>
-        <w:t>Thành phố Hồ Chí Minh, ngày </w:t>
-      </w:r>
-      <w:r>
-        <w:rPr>
-          <w:i/>
-          <w:iCs/>
+          <w:sz w:val="32"/>
+          <w:szCs w:val="32"/>
+        </w:rPr>
+      </w:pPr>
+      <w:r>
+        <w:rPr>
+          <w:rFonts w:ascii="Times New Roman" w:hAnsi="Times New Roman"/>
+          <w:b/>
+          <w:caps/>
           <w:color w:val="000000"/>
-          <w:szCs w:val="26"/>
-        </w:rPr>
-        <w:t>04</w:t>
-      </w:r>
-      <w:r>
-        <w:rPr>
-          <w:i/>
-          <w:iCs/>
+          <w:sz w:val="32"/>
+          <w:szCs w:val="32"/>
+        </w:rPr>
+        <w:t>ỦY BAN NHÂN DÂN THÀNH PHỐ HỒ CHÍ MINH</w:t>
+      </w:r>
+    </w:p>
+    <w:p>
+      <w:pPr>
+        <w:tabs>
+          <w:tab w:val="center" w:pos="4536"/>
+        </w:tabs>
+        <w:spacing w:before="80" w:after="80" w:line="360" w:lineRule="auto"/>
+        <w:jc w:val="center"/>
+        <w:rPr>
+          <w:rFonts w:ascii="Times New Roman" w:hAnsi="Times New Roman"/>
+          <w:b/>
+          <w:caps/>
           <w:color w:val="000000"/>
-          <w:szCs w:val="26"/>
-        </w:rPr>
-        <w:t xml:space="preserve"> tháng </w:t>
-      </w:r>
-      <w:r>
-        <w:rPr>
-          <w:i/>
-          <w:iCs/>
+          <w:sz w:val="32"/>
+          <w:szCs w:val="32"/>
+        </w:rPr>
+      </w:pPr>
+      <w:r>
+        <w:rPr>
+          <w:rFonts w:ascii="Times New Roman" w:hAnsi="Times New Roman"/>
+          <w:b/>
+          <w:caps/>
+          <w:noProof/>
           <w:color w:val="000000"/>
-          <w:szCs w:val="26"/>
-        </w:rPr>
-        <w:t>05</w:t>
-      </w:r>
-      <w:r>
-        <w:rPr>
-          <w:i/>
-          <w:iCs/>
+          <w:sz w:val="32"/>
+          <w:szCs w:val="32"/>
+        </w:rPr>
+        <mc:AlternateContent>
+          <mc:Choice Requires="wps">
+            <w:drawing>
+              <wp:anchor distT="4294967295" distB="4294967295" distL="114300" distR="114300" simplePos="0" relativeHeight="251659264" behindDoc="0" locked="0" layoutInCell="1" allowOverlap="1" wp14:anchorId="489DF669" wp14:editId="6F02E8E4">
+                <wp:simplePos x="0" y="0"/>
+                <wp:positionH relativeFrom="column">
+                  <wp:posOffset>2025015</wp:posOffset>
+                </wp:positionH>
+                <wp:positionV relativeFrom="paragraph">
+                  <wp:posOffset>262255</wp:posOffset>
+                </wp:positionV>
+                <wp:extent cx="1771650" cy="0"/>
+                <wp:effectExtent l="0" t="0" r="19050" b="19050"/>
+                <wp:wrapNone/>
+                <wp:docPr id="1" name="Straight Connector 1"/>
+                <wp:cNvGraphicFramePr>
+                  <a:graphicFrameLocks xmlns:a="http://schemas.openxmlformats.org/drawingml/2006/main"/>
+                </wp:cNvGraphicFramePr>
+                <a:graphic xmlns:a="http://schemas.openxmlformats.org/drawingml/2006/main">
+                  <a:graphicData uri="http://schemas.microsoft.com/office/word/2010/wordprocessingShape">
+                    <wps:wsp>
+                      <wps:cNvCnPr>
+                        <a:cxnSpLocks noChangeShapeType="1"/>
+                      </wps:cNvCnPr>
+                      <wps:spPr bwMode="auto">
+                        <a:xfrm>
+                          <a:off x="0" y="0"/>
+                          <a:ext cx="1771650" cy="0"/>
+                        </a:xfrm>
+                        <a:prstGeom prst="line">
+                          <a:avLst/>
+                        </a:prstGeom>
+                        <a:noFill/>
+                        <a:ln w="9525">
+                          <a:solidFill>
+                            <a:srgbClr val="000000"/>
+                          </a:solidFill>
+                          <a:round/>
+                          <a:headEnd/>
+                          <a:tailEnd/>
+                        </a:ln>
+                        <a:extLst>
+                          <a:ext uri="{909E8E84-426E-40DD-AFC4-6F175D3DCCD1}">
+                            <a14:hiddenFill xmlns:a14="http://schemas.microsoft.com/office/drawing/2010/main">
+                              <a:noFill/>
+                            </a14:hiddenFill>
+                          </a:ext>
+                        </a:extLst>
+                      </wps:spPr>
+                      <wps:bodyPr/>
+                    </wps:wsp>
+                  </a:graphicData>
+                </a:graphic>
+                <wp14:sizeRelH relativeFrom="page">
+                  <wp14:pctWidth>0</wp14:pctWidth>
+                </wp14:sizeRelH>
+                <wp14:sizeRelV relativeFrom="page">
+                  <wp14:pctHeight>0</wp14:pctHeight>
+                </wp14:sizeRelV>
+              </wp:anchor>
+            </w:drawing>
+          </mc:Choice>
+          <mc:Fallback>
+            <w:pict>
+              <v:line w14:anchorId="37A83C08" id="Straight Connector 1" o:spid="_x0000_s1026" style="position:absolute;z-index:251659264;visibility:visible;mso-wrap-style:square;mso-width-percent:0;mso-height-percent:0;mso-wrap-distance-left:9pt;mso-wrap-distance-top:-3e-5mm;mso-wrap-distance-right:9pt;mso-wrap-distance-bottom:-3e-5mm;mso-position-horizontal:absolute;mso-position-horizontal-relative:text;mso-position-vertical:absolute;mso-position-vertical-relative:text;mso-width-percent:0;mso-height-percent:0;mso-width-relative:page;mso-height-relative:page" from="159.45pt,20.65pt" to="298.95pt,20.65pt" o:gfxdata="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"/>
+            </w:pict>
+          </mc:Fallback>
+        </mc:AlternateContent>
+      </w:r>
+      <w:r>
+        <w:rPr>
+          <w:rFonts w:ascii="Times New Roman" w:hAnsi="Times New Roman"/>
+          <w:b/>
+          <w:caps/>
           <w:color w:val="000000"/>
-          <w:szCs w:val="26"/>
-        </w:rPr>
-        <w:t xml:space="preserve"> năm </w:t>
-      </w:r>
-      <w:r>
-        <w:rPr>
-          <w:i/>
-          <w:iCs/>
-          <w:color w:val="000000"/>
-          <w:szCs w:val="26"/>
-        </w:rPr>
-        <w:t>2024</w:t>
-      </w:r>
-    </w:p>
-    <w:p>
-      <w:pPr>
+          <w:sz w:val="32"/>
+          <w:szCs w:val="32"/>
+        </w:rPr>
+        <w:t>TRƯỜNG ĐẠI HỌC SÀI GÒN</w:t>
+      </w:r>
+    </w:p>
+    <w:p>
+      <w:pPr>
+        <w:spacing w:before="80" w:after="80" w:line="360" w:lineRule="auto"/>
         <w:jc w:val="center"/>
         <w:rPr>
+          <w:rFonts w:ascii="Times New Roman" w:hAnsi="Times New Roman"/>
+          <w:bCs/>
+          <w:sz w:val="26"/>
+          <w:szCs w:val="26"/>
+          <w:lang w:val="de-DE"/>
+        </w:rPr>
+      </w:pPr>
+    </w:p>
+    <w:p>
+      <w:pPr>
+        <w:spacing w:before="80" w:after="80" w:line="360" w:lineRule="auto"/>
+        <w:jc w:val="center"/>
+        <w:rPr>
+          <w:rFonts w:ascii="Times New Roman" w:hAnsi="Times New Roman"/>
+          <w:bCs/>
+          <w:sz w:val="26"/>
+          <w:szCs w:val="26"/>
+          <w:lang w:val="de-DE"/>
+        </w:rPr>
+      </w:pPr>
+      <w:r>
+        <w:rPr>
+          <w:noProof/>
+        </w:rPr>
+        <w:drawing>
+          <wp:inline distT="0" distB="0" distL="0" distR="0" wp14:anchorId="5DAD6F5C" wp14:editId="6195F210">
+            <wp:extent cx="1227455" cy="1221105"/>
+            <wp:effectExtent l="0" t="0" r="0" b="0"/>
+            <wp:docPr id="42" name="Picture 42"/>
+            <wp:cNvGraphicFramePr>
+              <a:graphicFrameLocks xmlns:a="http://schemas.openxmlformats.org/drawingml/2006/main"/>
+            </wp:cNvGraphicFramePr>
+            <a:graphic xmlns:a="http://schemas.openxmlformats.org/drawingml/2006/main">
+              <a:graphicData uri="http://schemas.openxmlformats.org/drawingml/2006/picture">
+                <pic:pic xmlns:pic="http://schemas.openxmlformats.org/drawingml/2006/picture">
+                  <pic:nvPicPr>
+                    <pic:cNvPr id="1038" name="Picture 346"/>
+                    <pic:cNvPicPr>
+                      <a:picLocks/>
+                    </pic:cNvPicPr>
+                  </pic:nvPicPr>
+                  <pic:blipFill>
+                    <a:blip r:embed="rId8">
+                      <a:extLst>
+                        <a:ext uri="{28A0092B-C50C-407E-A947-70E740481C1C}">
+                          <a14:useLocalDpi xmlns:a14="http://schemas.microsoft.com/office/drawing/2010/main" val="0"/>
+                        </a:ext>
+                      </a:extLst>
+                    </a:blip>
+                    <a:srcRect/>
+                    <a:stretch>
+                      <a:fillRect/>
+                    </a:stretch>
+                  </pic:blipFill>
+                  <pic:spPr bwMode="auto">
+                    <a:xfrm>
+                      <a:off x="0" y="0"/>
+                      <a:ext cx="1227455" cy="1221105"/>
+                    </a:xfrm>
+                    <a:prstGeom prst="rect">
+                      <a:avLst/>
+                    </a:prstGeom>
+                    <a:noFill/>
+                    <a:ln>
+                      <a:noFill/>
+                    </a:ln>
+                  </pic:spPr>
+                </pic:pic>
+              </a:graphicData>
+            </a:graphic>
+          </wp:inline>
+        </w:drawing>
+      </w:r>
+    </w:p>
+    <w:p>
+      <w:pPr>
+        <w:spacing w:before="80" w:after="80" w:line="360" w:lineRule="auto"/>
+        <w:jc w:val="center"/>
+        <w:rPr>
+          <w:rFonts w:ascii="Times New Roman" w:hAnsi="Times New Roman"/>
+          <w:bCs/>
+          <w:sz w:val="26"/>
+          <w:szCs w:val="26"/>
+          <w:lang w:val="de-DE"/>
+        </w:rPr>
+      </w:pPr>
+    </w:p>
+    <w:p>
+      <w:pPr>
+        <w:spacing w:before="80" w:after="80" w:line="360" w:lineRule="auto"/>
+        <w:jc w:val="center"/>
+        <w:rPr>
+          <w:rFonts w:ascii="Times New Roman" w:hAnsi="Times New Roman"/>
+          <w:bCs/>
+          <w:sz w:val="26"/>
+          <w:szCs w:val="26"/>
+          <w:lang w:val="de-DE"/>
+        </w:rPr>
+      </w:pPr>
+    </w:p>
+    <w:p>
+      <w:pPr>
+        <w:spacing w:before="80" w:after="80" w:line="360" w:lineRule="auto"/>
+        <w:jc w:val="center"/>
+        <w:rPr>
+          <w:rFonts w:ascii="Times New Roman" w:hAnsi="Times New Roman"/>
           <w:b/>
+          <w:sz w:val="32"/>
+          <w:szCs w:val="32"/>
+        </w:rPr>
+      </w:pPr>
+      <w:r>
+        <w:rPr>
+          <w:rFonts w:ascii="Times New Roman" w:hAnsi="Times New Roman"/>
+          <w:b/>
+          <w:sz w:val="32"/>
+          <w:szCs w:val="32"/>
+        </w:rPr>
+        <w:t>NHÓM 10</w:t>
+      </w:r>
+    </w:p>
+    <w:p>
+      <w:pPr>
+        <w:spacing w:before="80" w:after="80" w:line="360" w:lineRule="auto"/>
+        <w:jc w:val="center"/>
+        <w:rPr>
+          <w:rFonts w:ascii="Times New Roman" w:hAnsi="Times New Roman"/>
           <w:bCs/>
-        </w:rPr>
-      </w:pPr>
-    </w:p>
-    <w:p>
-      <w:pPr>
+          <w:sz w:val="26"/>
+          <w:szCs w:val="26"/>
+          <w:lang w:val="de-DE"/>
+        </w:rPr>
+      </w:pPr>
+    </w:p>
+    <w:p>
+      <w:pPr>
+        <w:spacing w:before="80" w:after="80" w:line="360" w:lineRule="auto"/>
         <w:jc w:val="center"/>
         <w:rPr>
+          <w:rFonts w:ascii="Times New Roman" w:hAnsi="Times New Roman"/>
+          <w:bCs/>
+          <w:sz w:val="26"/>
+          <w:szCs w:val="26"/>
+          <w:lang w:val="de-DE"/>
+        </w:rPr>
+      </w:pPr>
+    </w:p>
+    <w:p>
+      <w:pPr>
+        <w:jc w:val="center"/>
+        <w:rPr>
+          <w:rFonts w:ascii="Times New Roman" w:hAnsi="Times New Roman"/>
           <w:b/>
+          <w:sz w:val="36"/>
+          <w:szCs w:val="36"/>
+          <w:lang w:val="de-DE"/>
+        </w:rPr>
+      </w:pPr>
+      <w:r>
+        <w:rPr>
+          <w:rFonts w:ascii="Times New Roman" w:hAnsi="Times New Roman"/>
+          <w:b/>
+          <w:sz w:val="36"/>
+          <w:szCs w:val="36"/>
+          <w:lang w:val="de-DE"/>
+        </w:rPr>
+        <w:t>BÁO CÁO CÁ NHÂN</w:t>
+      </w:r>
+    </w:p>
+    <w:p>
+      <w:pPr>
+        <w:spacing w:before="80" w:after="80" w:line="360" w:lineRule="auto"/>
+        <w:jc w:val="center"/>
+        <w:rPr>
+          <w:rFonts w:ascii="Times New Roman" w:hAnsi="Times New Roman"/>
           <w:bCs/>
-        </w:rPr>
-      </w:pPr>
-    </w:p>
-    <w:p>
-      <w:pPr>
+          <w:sz w:val="26"/>
+          <w:szCs w:val="26"/>
+          <w:lang w:val="de-DE"/>
+        </w:rPr>
+      </w:pPr>
+    </w:p>
+    <w:p>
+      <w:pPr>
+        <w:spacing w:before="80" w:after="80" w:line="360" w:lineRule="auto"/>
         <w:jc w:val="center"/>
         <w:rPr>
+          <w:rFonts w:ascii="Times New Roman" w:hAnsi="Times New Roman"/>
+          <w:bCs/>
+          <w:sz w:val="26"/>
+          <w:szCs w:val="26"/>
+          <w:lang w:val="de-DE"/>
+        </w:rPr>
+      </w:pPr>
+    </w:p>
+    <w:p>
+      <w:pPr>
+        <w:spacing w:before="120" w:after="120" w:line="360" w:lineRule="auto"/>
+        <w:jc w:val="center"/>
+        <w:rPr>
+          <w:rFonts w:ascii="Times New Roman" w:hAnsi="Times New Roman"/>
           <w:b/>
+          <w:sz w:val="32"/>
+          <w:szCs w:val="32"/>
+        </w:rPr>
+      </w:pPr>
+      <w:r>
+        <w:rPr>
+          <w:rFonts w:ascii="Times New Roman" w:hAnsi="Times New Roman" w:hint="eastAsia"/>
+          <w:b/>
+          <w:sz w:val="32"/>
+          <w:szCs w:val="32"/>
+        </w:rPr>
+        <w:t>Đ</w:t>
+      </w:r>
+      <w:r>
+        <w:rPr>
+          <w:rFonts w:ascii="Times New Roman" w:hAnsi="Times New Roman"/>
+          <w:b/>
+          <w:sz w:val="32"/>
+          <w:szCs w:val="32"/>
+        </w:rPr>
+        <w:t>Ồ ÁN MÔN</w:t>
+      </w:r>
+    </w:p>
+    <w:p>
+      <w:pPr>
+        <w:spacing w:before="120" w:after="120" w:line="360" w:lineRule="auto"/>
+        <w:jc w:val="center"/>
+        <w:rPr>
+          <w:rFonts w:ascii="Times New Roman" w:hAnsi="Times New Roman"/>
+          <w:b/>
+          <w:sz w:val="32"/>
+          <w:szCs w:val="32"/>
+        </w:rPr>
+      </w:pPr>
+      <w:r>
+        <w:rPr>
+          <w:rFonts w:ascii="Times New Roman" w:hAnsi="Times New Roman"/>
+          <w:b/>
+          <w:sz w:val="32"/>
+          <w:szCs w:val="32"/>
+        </w:rPr>
+        <w:t xml:space="preserve">CÁC CÔNG NGHỆ LẬP TRÌNH HIỆN </w:t>
+      </w:r>
+      <w:r>
+        <w:rPr>
+          <w:rFonts w:ascii="Times New Roman" w:hAnsi="Times New Roman" w:hint="eastAsia"/>
+          <w:b/>
+          <w:sz w:val="32"/>
+          <w:szCs w:val="32"/>
+        </w:rPr>
+        <w:t>Đ</w:t>
+      </w:r>
+      <w:r>
+        <w:rPr>
+          <w:rFonts w:ascii="Times New Roman" w:hAnsi="Times New Roman"/>
+          <w:b/>
+          <w:sz w:val="32"/>
+          <w:szCs w:val="32"/>
+        </w:rPr>
+        <w:t>ẠI</w:t>
+      </w:r>
+    </w:p>
+    <w:p>
+      <w:pPr>
+        <w:spacing w:before="120" w:after="120" w:line="360" w:lineRule="auto"/>
+        <w:jc w:val="center"/>
+        <w:rPr>
+          <w:rFonts w:ascii="Times New Roman" w:hAnsi="Times New Roman"/>
+          <w:bCs/>
+          <w:caps/>
+          <w:sz w:val="26"/>
+          <w:szCs w:val="26"/>
+        </w:rPr>
+      </w:pPr>
+      <w:r>
+        <w:rPr>
+          <w:rFonts w:ascii="Times New Roman" w:hAnsi="Times New Roman"/>
           <w:bCs/>
           <w:sz w:val="32"/>
           <w:szCs w:val="32"/>
         </w:rPr>
-      </w:pPr>
-      <w:r>
-        <w:rPr>
+        <w:t>NGÀNH: CÔNG NGHỆ THÔNG TIN</w:t>
+      </w:r>
+    </w:p>
+    <w:p>
+      <w:pPr>
+        <w:spacing w:before="80" w:after="80" w:line="360" w:lineRule="auto"/>
+        <w:jc w:val="center"/>
+        <w:rPr>
+          <w:rFonts w:ascii="Times New Roman" w:hAnsi="Times New Roman"/>
+          <w:bCs/>
+          <w:sz w:val="26"/>
+          <w:szCs w:val="26"/>
+          <w:lang w:val="de-DE"/>
+        </w:rPr>
+      </w:pPr>
+    </w:p>
+    <w:p>
+      <w:pPr>
+        <w:spacing w:before="80" w:after="80" w:line="360" w:lineRule="auto"/>
+        <w:jc w:val="center"/>
+        <w:rPr>
+          <w:rFonts w:ascii="Times New Roman" w:hAnsi="Times New Roman"/>
+          <w:bCs/>
+          <w:sz w:val="26"/>
+          <w:szCs w:val="26"/>
+          <w:lang w:val="de-DE"/>
+        </w:rPr>
+      </w:pPr>
+    </w:p>
+    <w:p>
+      <w:pPr>
+        <w:tabs>
+          <w:tab w:val="center" w:pos="2880"/>
+          <w:tab w:val="center" w:pos="7200"/>
+        </w:tabs>
+        <w:spacing w:before="80" w:after="80" w:line="360" w:lineRule="auto"/>
+        <w:jc w:val="center"/>
+        <w:rPr>
+          <w:rFonts w:ascii="Times New Roman" w:hAnsi="Times New Roman"/>
+          <w:b/>
+          <w:color w:val="000000"/>
+          <w:sz w:val="32"/>
+          <w:szCs w:val="32"/>
+        </w:rPr>
+      </w:pPr>
+      <w:r>
+        <w:rPr>
+          <w:rFonts w:ascii="Times New Roman" w:hAnsi="Times New Roman"/>
+          <w:b/>
+          <w:color w:val="000000"/>
+          <w:sz w:val="32"/>
+          <w:szCs w:val="32"/>
+        </w:rPr>
+        <w:t>Giảng viên phụ trách</w:t>
+      </w:r>
+    </w:p>
+    <w:p>
+      <w:pPr>
+        <w:spacing w:before="120" w:after="120" w:line="360" w:lineRule="auto"/>
+        <w:jc w:val="center"/>
+        <w:rPr>
+          <w:rFonts w:ascii="Times New Roman" w:hAnsi="Times New Roman"/>
+          <w:caps/>
+          <w:sz w:val="26"/>
+          <w:szCs w:val="26"/>
+        </w:rPr>
+      </w:pPr>
+      <w:r>
+        <w:rPr>
+          <w:rFonts w:ascii="Times New Roman" w:hAnsi="Times New Roman"/>
+          <w:b/>
+          <w:color w:val="000000"/>
+          <w:sz w:val="32"/>
+          <w:szCs w:val="32"/>
+        </w:rPr>
+        <w:t>ThS. PHẠM THI V</w:t>
+      </w:r>
+      <w:r>
+        <w:rPr>
+          <w:rFonts w:ascii="Times New Roman" w:hAnsi="Times New Roman" w:hint="eastAsia"/>
+          <w:b/>
+          <w:color w:val="000000"/>
+          <w:sz w:val="32"/>
+          <w:szCs w:val="32"/>
+        </w:rPr>
+        <w:t>ƯƠ</w:t>
+      </w:r>
+      <w:r>
+        <w:rPr>
+          <w:rFonts w:ascii="Times New Roman" w:hAnsi="Times New Roman"/>
+          <w:b/>
+          <w:color w:val="000000"/>
+          <w:sz w:val="32"/>
+          <w:szCs w:val="32"/>
+        </w:rPr>
+        <w:t>NG</w:t>
+      </w:r>
+    </w:p>
+    <w:p>
+      <w:pPr>
+        <w:spacing w:before="80" w:after="80" w:line="360" w:lineRule="auto"/>
+        <w:jc w:val="center"/>
+        <w:rPr>
+          <w:rFonts w:ascii="Times New Roman" w:hAnsi="Times New Roman"/>
+          <w:bCs/>
+          <w:sz w:val="26"/>
+          <w:szCs w:val="26"/>
+          <w:lang w:val="de-DE"/>
+        </w:rPr>
+      </w:pPr>
+    </w:p>
+    <w:p>
+      <w:pPr>
+        <w:spacing w:before="80" w:after="80" w:line="360" w:lineRule="auto"/>
+        <w:jc w:val="center"/>
+        <w:rPr>
+          <w:rFonts w:ascii="Times New Roman" w:hAnsi="Times New Roman"/>
+          <w:bCs/>
+          <w:sz w:val="26"/>
+          <w:szCs w:val="26"/>
+          <w:lang w:val="de-DE"/>
+        </w:rPr>
+      </w:pPr>
+    </w:p>
+    <w:p>
+      <w:pPr>
+        <w:spacing w:before="80" w:after="80" w:line="360" w:lineRule="auto"/>
+        <w:jc w:val="center"/>
+        <w:rPr>
+          <w:rFonts w:ascii="Times New Roman" w:hAnsi="Times New Roman"/>
+          <w:b/>
+          <w:sz w:val="28"/>
+          <w:szCs w:val="28"/>
+        </w:rPr>
+        <w:sectPr>
+          <w:headerReference w:type="default" r:id="rId9"/>
+          <w:footerReference w:type="default" r:id="rId10"/>
+          <w:type w:val="continuous"/>
+          <w:pgSz w:w="11907" w:h="16840" w:code="9"/>
+          <w:pgMar w:top="1134" w:right="850" w:bottom="1134" w:left="1701" w:header="720" w:footer="720" w:gutter="0"/>
+          <w:pgBorders>
+            <w:top w:val="thinThickSmallGap" w:sz="24" w:space="1" w:color="auto"/>
+            <w:left w:val="thinThickSmallGap" w:sz="24" w:space="4" w:color="auto"/>
+            <w:bottom w:val="thickThinSmallGap" w:sz="24" w:space="1" w:color="auto"/>
+            <w:right w:val="thickThinSmallGap" w:sz="24" w:space="4" w:color="auto"/>
+          </w:pgBorders>
+          <w:cols w:space="720"/>
+          <w:docGrid w:linePitch="360"/>
+        </w:sectPr>
+      </w:pPr>
+      <w:r>
+        <w:rPr>
+          <w:rFonts w:ascii="Times New Roman" w:hAnsi="Times New Roman"/>
+          <w:b/>
+          <w:sz w:val="28"/>
+          <w:szCs w:val="28"/>
+        </w:rPr>
+        <w:t>Thành phố Hồ Chí Minh, năm 202</w:t>
+      </w:r>
+      <w:r>
+        <w:rPr>
+          <w:rFonts w:ascii="Times New Roman" w:hAnsi="Times New Roman"/>
+          <w:b/>
+          <w:sz w:val="28"/>
+          <w:szCs w:val="28"/>
+        </w:rPr>
+        <w:t>4</w:t>
+      </w:r>
+    </w:p>
+    <w:p>
+      <w:pPr>
+        <w:spacing w:before="80" w:after="80" w:line="360" w:lineRule="auto"/>
+        <w:jc w:val="center"/>
+        <w:rPr>
+          <w:rFonts w:ascii="Times New Roman" w:hAnsi="Times New Roman"/>
           <w:b/>
           <w:bCs/>
-          <w:sz w:val="32"/>
-          <w:szCs w:val="32"/>
-        </w:rPr>
-        <w:t>BÁO CÁO CÁ NHÂN</w:t>
-      </w:r>
-    </w:p>
-    <w:p>
-      <w:pPr>
-        <w:jc w:val="center"/>
-        <w:rPr>
+          <w:sz w:val="26"/>
+          <w:szCs w:val="26"/>
+        </w:rPr>
+      </w:pPr>
+      <w:r>
+        <w:rPr>
+          <w:rFonts w:ascii="Times New Roman" w:hAnsi="Times New Roman"/>
           <w:b/>
           <w:bCs/>
-          <w:sz w:val="32"/>
-          <w:szCs w:val="32"/>
-        </w:rPr>
-      </w:pPr>
-    </w:p>
-    <w:p>
-      <w:pPr>
-        <w:jc w:val="center"/>
-        <w:rPr>
+          <w:sz w:val="26"/>
+          <w:szCs w:val="26"/>
+        </w:rPr>
+        <w:lastRenderedPageBreak/>
+        <w:t>BÁO CÁO CÁ NHÂN</w:t>
+      </w:r>
+    </w:p>
+    <w:p>
+      <w:pPr>
+        <w:spacing w:before="80" w:after="80" w:line="360" w:lineRule="auto"/>
+        <w:jc w:val="both"/>
+        <w:rPr>
+          <w:rFonts w:ascii="Times New Roman" w:hAnsi="Times New Roman"/>
           <w:b/>
           <w:bCs/>
-          <w:sz w:val="32"/>
-          <w:szCs w:val="32"/>
-        </w:rPr>
-      </w:pPr>
-    </w:p>
-    <w:p>
-      <w:pPr>
-        <w:rPr>
-          <w:szCs w:val="26"/>
-        </w:rPr>
-      </w:pPr>
-      <w:r>
-        <w:rPr>
+          <w:sz w:val="26"/>
+          <w:szCs w:val="26"/>
+        </w:rPr>
+      </w:pPr>
+    </w:p>
+    <w:p>
+      <w:pPr>
+        <w:spacing w:before="80" w:after="80" w:line="360" w:lineRule="auto"/>
+        <w:jc w:val="both"/>
+        <w:rPr>
+          <w:rFonts w:ascii="Times New Roman" w:hAnsi="Times New Roman"/>
+          <w:sz w:val="26"/>
+          <w:szCs w:val="26"/>
+        </w:rPr>
+      </w:pPr>
+      <w:r>
+        <w:rPr>
+          <w:rFonts w:ascii="Times New Roman" w:hAnsi="Times New Roman"/>
           <w:b/>
           <w:bCs/>
-          <w:szCs w:val="26"/>
-        </w:rPr>
-        <w:t>Họ t</w:t>
-      </w:r>
-      <w:r>
-        <w:rPr>
+          <w:sz w:val="26"/>
+          <w:szCs w:val="26"/>
+        </w:rPr>
+        <w:t xml:space="preserve">Họ tên: </w:t>
+      </w:r>
+      <w:r>
+        <w:rPr>
+          <w:rFonts w:ascii="Times New Roman" w:hAnsi="Times New Roman"/>
+          <w:sz w:val="26"/>
+          <w:szCs w:val="26"/>
+        </w:rPr>
+        <w:t>Nguyễn Văn Tấn Quân</w:t>
+      </w:r>
+      <w:r>
+        <w:rPr>
+          <w:rFonts w:ascii="Times New Roman" w:hAnsi="Times New Roman"/>
+          <w:sz w:val="26"/>
+          <w:szCs w:val="26"/>
+        </w:rPr>
+        <w:tab/>
+      </w:r>
+      <w:r>
+        <w:rPr>
+          <w:rFonts w:ascii="Times New Roman" w:hAnsi="Times New Roman"/>
+          <w:sz w:val="26"/>
+          <w:szCs w:val="26"/>
+        </w:rPr>
+        <w:tab/>
+      </w:r>
+      <w:r>
+        <w:rPr>
+          <w:rFonts w:ascii="Times New Roman" w:hAnsi="Times New Roman"/>
+          <w:sz w:val="26"/>
+          <w:szCs w:val="26"/>
+        </w:rPr>
+        <w:tab/>
+      </w:r>
+      <w:r>
+        <w:rPr>
+          <w:rFonts w:ascii="Times New Roman" w:hAnsi="Times New Roman"/>
+          <w:sz w:val="26"/>
+          <w:szCs w:val="26"/>
+        </w:rPr>
+        <w:tab/>
+      </w:r>
+      <w:r>
+        <w:rPr>
+          <w:rFonts w:ascii="Times New Roman" w:hAnsi="Times New Roman"/>
+          <w:sz w:val="26"/>
+          <w:szCs w:val="26"/>
+        </w:rPr>
+        <w:tab/>
+      </w:r>
+      <w:r>
+        <w:rPr>
+          <w:rFonts w:ascii="Times New Roman" w:hAnsi="Times New Roman"/>
           <w:b/>
           <w:bCs/>
-          <w:szCs w:val="26"/>
-        </w:rPr>
-        <w:t xml:space="preserve">ên: </w:t>
-      </w:r>
-      <w:r>
-        <w:rPr>
-          <w:szCs w:val="26"/>
-        </w:rPr>
-        <w:t>Nguyễn Văn Tấn Quân</w:t>
-      </w:r>
-      <w:r>
-        <w:rPr>
-          <w:szCs w:val="26"/>
-        </w:rPr>
-        <w:tab/>
-      </w:r>
-      <w:r>
-        <w:rPr>
-          <w:szCs w:val="26"/>
-        </w:rPr>
-        <w:tab/>
-      </w:r>
-      <w:r>
-        <w:rPr>
-          <w:szCs w:val="26"/>
-        </w:rPr>
-        <w:tab/>
-      </w:r>
-      <w:r>
-        <w:rPr>
-          <w:szCs w:val="26"/>
-        </w:rPr>
-        <w:tab/>
-      </w:r>
-      <w:r>
-        <w:rPr>
-          <w:szCs w:val="26"/>
-        </w:rPr>
-        <w:tab/>
-      </w:r>
-      <w:r>
-        <w:rPr>
+          <w:sz w:val="26"/>
+          <w:szCs w:val="26"/>
+        </w:rPr>
+        <w:t xml:space="preserve">MSSV: </w:t>
+      </w:r>
+      <w:r>
+        <w:rPr>
+          <w:rFonts w:ascii="Times New Roman" w:hAnsi="Times New Roman"/>
+          <w:sz w:val="26"/>
+          <w:szCs w:val="26"/>
+        </w:rPr>
+        <w:t>31204104</w:t>
+      </w:r>
+      <w:r>
+        <w:rPr>
+          <w:rFonts w:ascii="Times New Roman" w:hAnsi="Times New Roman"/>
+          <w:sz w:val="26"/>
+          <w:szCs w:val="26"/>
+        </w:rPr>
+        <w:t>37</w:t>
+      </w:r>
+    </w:p>
+    <w:p>
+      <w:pPr>
+        <w:spacing w:before="80" w:after="80" w:line="360" w:lineRule="auto"/>
+        <w:jc w:val="both"/>
+        <w:rPr>
+          <w:rFonts w:ascii="Times New Roman" w:hAnsi="Times New Roman"/>
+          <w:sz w:val="26"/>
+          <w:szCs w:val="26"/>
+        </w:rPr>
+      </w:pPr>
+      <w:r>
+        <w:rPr>
+          <w:rFonts w:ascii="Times New Roman" w:hAnsi="Times New Roman"/>
           <w:b/>
           <w:bCs/>
-          <w:szCs w:val="26"/>
-        </w:rPr>
-        <w:t xml:space="preserve">MSSV: </w:t>
-      </w:r>
-      <w:r>
-        <w:rPr>
-          <w:szCs w:val="26"/>
-        </w:rPr>
-        <w:t>3120410</w:t>
-      </w:r>
-      <w:r>
-        <w:rPr>
-          <w:szCs w:val="26"/>
-        </w:rPr>
-        <w:t>4</w:t>
-      </w:r>
-      <w:r>
-        <w:rPr>
-          <w:szCs w:val="26"/>
-        </w:rPr>
-        <w:t>37</w:t>
-      </w:r>
-    </w:p>
-    <w:p>
-      <w:pPr>
-        <w:rPr>
-          <w:szCs w:val="26"/>
-        </w:rPr>
-      </w:pPr>
-      <w:r>
-        <w:rPr>
+          <w:sz w:val="26"/>
+          <w:szCs w:val="26"/>
+        </w:rPr>
+        <w:t>Tên đồ án:</w:t>
+      </w:r>
+      <w:r>
+        <w:rPr>
+          <w:rFonts w:ascii="Times New Roman" w:hAnsi="Times New Roman"/>
+          <w:sz w:val="26"/>
+          <w:szCs w:val="26"/>
+        </w:rPr>
+        <w:t xml:space="preserve"> Tìm hiểu về Appsheet – Quản lý nhà kho</w:t>
+      </w:r>
+      <w:r>
+        <w:rPr>
+          <w:rFonts w:ascii="Times New Roman" w:hAnsi="Times New Roman"/>
+          <w:sz w:val="26"/>
+          <w:szCs w:val="26"/>
+        </w:rPr>
+        <w:tab/>
+        <w:t xml:space="preserve"> </w:t>
+      </w:r>
+      <w:r>
+        <w:rPr>
+          <w:rFonts w:ascii="Times New Roman" w:hAnsi="Times New Roman"/>
+          <w:sz w:val="26"/>
+          <w:szCs w:val="26"/>
+        </w:rPr>
+        <w:tab/>
+      </w:r>
+      <w:r>
+        <w:rPr>
+          <w:rFonts w:ascii="Times New Roman" w:hAnsi="Times New Roman"/>
           <w:b/>
           <w:bCs/>
-          <w:szCs w:val="26"/>
-        </w:rPr>
-        <w:t>Tên đồ án:</w:t>
-      </w:r>
-      <w:r>
-        <w:rPr>
-          <w:szCs w:val="26"/>
-        </w:rPr>
-        <w:t xml:space="preserve"> </w:t>
-      </w:r>
-      <w:r>
-        <w:rPr>
-          <w:szCs w:val="26"/>
-        </w:rPr>
-        <w:t>Tìm hiểu về Appsheet – Quản lý nhà kho</w:t>
-      </w:r>
-      <w:r>
-        <w:rPr>
-          <w:szCs w:val="26"/>
-        </w:rPr>
-        <w:tab/>
-      </w:r>
-      <w:r>
-        <w:rPr>
-          <w:szCs w:val="26"/>
-        </w:rPr>
-        <w:t xml:space="preserve"> </w:t>
-      </w:r>
-      <w:r>
-        <w:rPr>
-          <w:szCs w:val="26"/>
-        </w:rPr>
-        <w:tab/>
-      </w:r>
-      <w:r>
-        <w:rPr>
+          <w:sz w:val="26"/>
+          <w:szCs w:val="26"/>
+        </w:rPr>
+        <w:t>Nhóm:</w:t>
+      </w:r>
+      <w:r>
+        <w:rPr>
+          <w:rFonts w:ascii="Times New Roman" w:hAnsi="Times New Roman"/>
+          <w:sz w:val="26"/>
+          <w:szCs w:val="26"/>
+        </w:rPr>
+        <w:t xml:space="preserve"> 10</w:t>
+      </w:r>
+    </w:p>
+    <w:p>
+      <w:pPr>
+        <w:spacing w:before="80" w:after="80" w:line="360" w:lineRule="auto"/>
+        <w:jc w:val="both"/>
+        <w:rPr>
+          <w:rFonts w:ascii="Times New Roman" w:hAnsi="Times New Roman"/>
+          <w:sz w:val="26"/>
+          <w:szCs w:val="26"/>
+        </w:rPr>
+      </w:pPr>
+      <w:r>
+        <w:rPr>
+          <w:rFonts w:ascii="Times New Roman" w:hAnsi="Times New Roman"/>
           <w:b/>
           <w:bCs/>
-          <w:szCs w:val="26"/>
-        </w:rPr>
-        <w:t>Nhóm:</w:t>
-      </w:r>
-      <w:r>
-        <w:rPr>
-          <w:szCs w:val="26"/>
-        </w:rPr>
-        <w:t xml:space="preserve"> </w:t>
-      </w:r>
-      <w:r>
-        <w:rPr>
-          <w:szCs w:val="26"/>
-        </w:rPr>
-        <w:t>1</w:t>
-      </w:r>
-      <w:r>
-        <w:rPr>
-          <w:szCs w:val="26"/>
-        </w:rPr>
-        <w:t>0</w:t>
-      </w:r>
-    </w:p>
-    <w:p>
-      <w:pPr>
-        <w:rPr>
-          <w:szCs w:val="26"/>
-        </w:rPr>
-      </w:pPr>
-      <w:r>
-        <w:rPr>
+          <w:sz w:val="26"/>
+          <w:szCs w:val="26"/>
+        </w:rPr>
+        <w:t xml:space="preserve">Học phần: </w:t>
+      </w:r>
+      <w:r>
+        <w:rPr>
+          <w:rFonts w:ascii="Times New Roman" w:hAnsi="Times New Roman"/>
+          <w:sz w:val="26"/>
+          <w:szCs w:val="26"/>
+        </w:rPr>
+        <w:t xml:space="preserve">Các công nghệ lập trình hiện đại </w:t>
+      </w:r>
+      <w:r>
+        <w:rPr>
+          <w:rFonts w:ascii="Times New Roman" w:hAnsi="Times New Roman"/>
+          <w:sz w:val="26"/>
+          <w:szCs w:val="26"/>
+        </w:rPr>
+        <w:tab/>
+      </w:r>
+      <w:r>
+        <w:rPr>
+          <w:rFonts w:ascii="Times New Roman" w:hAnsi="Times New Roman"/>
+          <w:sz w:val="26"/>
+          <w:szCs w:val="26"/>
+        </w:rPr>
+        <w:tab/>
+      </w:r>
+      <w:r>
+        <w:rPr>
+          <w:rFonts w:ascii="Times New Roman" w:hAnsi="Times New Roman"/>
+          <w:sz w:val="26"/>
+          <w:szCs w:val="26"/>
+        </w:rPr>
+        <w:tab/>
+      </w:r>
+      <w:r>
+        <w:rPr>
+          <w:rFonts w:ascii="Times New Roman" w:hAnsi="Times New Roman"/>
           <w:b/>
           <w:bCs/>
-          <w:szCs w:val="26"/>
-        </w:rPr>
-        <w:t>Học phần</w:t>
-      </w:r>
-      <w:r>
-        <w:rPr>
-          <w:b/>
-          <w:bCs/>
-          <w:szCs w:val="26"/>
-        </w:rPr>
-        <w:t xml:space="preserve">: </w:t>
-      </w:r>
-      <w:r>
-        <w:rPr>
-          <w:szCs w:val="26"/>
-        </w:rPr>
-        <w:t>Các công nghệ lập trình hiện đạ</w:t>
-      </w:r>
-      <w:r>
-        <w:rPr>
-          <w:szCs w:val="26"/>
-        </w:rPr>
-        <w:t xml:space="preserve">i </w:t>
-      </w:r>
-      <w:r>
-        <w:rPr>
-          <w:szCs w:val="26"/>
-        </w:rPr>
-        <w:tab/>
-      </w:r>
-      <w:r>
-        <w:rPr>
-          <w:szCs w:val="26"/>
-        </w:rPr>
-        <w:tab/>
-      </w:r>
-      <w:r>
-        <w:rPr>
-          <w:szCs w:val="26"/>
-        </w:rPr>
-        <w:tab/>
-      </w:r>
-      <w:r>
-        <w:rPr>
-          <w:b/>
-          <w:bCs/>
+          <w:sz w:val="26"/>
           <w:szCs w:val="26"/>
         </w:rPr>
         <w:t xml:space="preserve">Mã: </w:t>
       </w:r>
       <w:r>
         <w:rPr>
+          <w:rFonts w:ascii="Times New Roman" w:hAnsi="Times New Roman"/>
+          <w:sz w:val="26"/>
           <w:szCs w:val="26"/>
         </w:rPr>
         <w:t>841072</w:t>
@@ -465,7 +863,11 @@
     </w:p>
     <w:p>
       <w:pPr>
-        <w:rPr>
+        <w:spacing w:before="80" w:after="80" w:line="360" w:lineRule="auto"/>
+        <w:jc w:val="both"/>
+        <w:rPr>
+          <w:rFonts w:ascii="Times New Roman" w:hAnsi="Times New Roman"/>
+          <w:sz w:val="26"/>
           <w:szCs w:val="26"/>
         </w:rPr>
       </w:pPr>
@@ -506,19 +908,23 @@
           </w:tcPr>
           <w:p>
             <w:pPr>
-              <w:spacing w:after="0"/>
+              <w:spacing w:before="80" w:after="80" w:line="360" w:lineRule="auto"/>
               <w:jc w:val="center"/>
               <w:rPr>
+                <w:rFonts w:ascii="Times New Roman" w:hAnsi="Times New Roman"/>
                 <w:b/>
                 <w:bCs/>
-                <w:sz w:val="24"/>
+                <w:sz w:val="26"/>
+                <w:szCs w:val="26"/>
               </w:rPr>
             </w:pPr>
             <w:r>
               <w:rPr>
+                <w:rFonts w:ascii="Times New Roman" w:hAnsi="Times New Roman"/>
                 <w:b/>
                 <w:bCs/>
                 <w:color w:val="000000"/>
+                <w:sz w:val="26"/>
                 <w:szCs w:val="26"/>
               </w:rPr>
               <w:t>STT</w:t>
@@ -544,19 +950,23 @@
           </w:tcPr>
           <w:p>
             <w:pPr>
-              <w:spacing w:after="0"/>
+              <w:spacing w:before="80" w:after="80" w:line="360" w:lineRule="auto"/>
               <w:jc w:val="center"/>
               <w:rPr>
+                <w:rFonts w:ascii="Times New Roman" w:hAnsi="Times New Roman"/>
                 <w:b/>
                 <w:bCs/>
-                <w:sz w:val="24"/>
+                <w:sz w:val="26"/>
+                <w:szCs w:val="26"/>
               </w:rPr>
             </w:pPr>
             <w:r>
               <w:rPr>
+                <w:rFonts w:ascii="Times New Roman" w:hAnsi="Times New Roman"/>
                 <w:b/>
                 <w:bCs/>
                 <w:color w:val="000000"/>
+                <w:sz w:val="26"/>
                 <w:szCs w:val="26"/>
               </w:rPr>
               <w:t>Công việc đã làm</w:t>
@@ -583,16 +993,20 @@
           </w:tcPr>
           <w:p>
             <w:pPr>
-              <w:spacing w:after="0"/>
+              <w:spacing w:before="80" w:after="80" w:line="360" w:lineRule="auto"/>
               <w:jc w:val="center"/>
               <w:rPr>
+                <w:rFonts w:ascii="Times New Roman" w:hAnsi="Times New Roman"/>
                 <w:color w:val="000000"/>
+                <w:sz w:val="26"/>
                 <w:szCs w:val="26"/>
               </w:rPr>
             </w:pPr>
             <w:r>
               <w:rPr>
+                <w:rFonts w:ascii="Times New Roman" w:hAnsi="Times New Roman"/>
                 <w:color w:val="000000"/>
+                <w:sz w:val="26"/>
                 <w:szCs w:val="26"/>
               </w:rPr>
               <w:t>1</w:t>
@@ -617,35 +1031,37 @@
           </w:tcPr>
           <w:p>
             <w:pPr>
-              <w:spacing w:after="0"/>
+              <w:spacing w:before="80" w:after="80" w:line="360" w:lineRule="auto"/>
               <w:jc w:val="both"/>
               <w:rPr>
-                <w:sz w:val="24"/>
+                <w:rFonts w:ascii="Times New Roman" w:hAnsi="Times New Roman"/>
+                <w:sz w:val="26"/>
+                <w:szCs w:val="26"/>
               </w:rPr>
             </w:pPr>
             <w:r>
               <w:rPr>
-                <w:sz w:val="24"/>
-              </w:rPr>
-              <w:t>Nghiên cứu cách</w:t>
+                <w:rFonts w:ascii="Times New Roman" w:hAnsi="Times New Roman"/>
+                <w:sz w:val="26"/>
+                <w:szCs w:val="26"/>
+              </w:rPr>
+              <w:t xml:space="preserve">Nghiên cứu cách </w:t>
             </w:r>
             <w:r>
               <w:rPr>
-                <w:sz w:val="24"/>
-              </w:rPr>
-              <w:t xml:space="preserve"> sử dụng</w:t>
+                <w:rFonts w:ascii="Times New Roman" w:hAnsi="Times New Roman"/>
+                <w:sz w:val="26"/>
+                <w:szCs w:val="26"/>
+              </w:rPr>
+              <w:t xml:space="preserve">sử dụng </w:t>
             </w:r>
             <w:r>
               <w:rPr>
-                <w:sz w:val="24"/>
-              </w:rPr>
-              <w:t xml:space="preserve"> Appsheet </w:t>
-            </w:r>
-            <w:r>
-              <w:rPr>
-                <w:sz w:val="24"/>
-              </w:rPr>
-              <w:t>trong doanh nghiệp</w:t>
+                <w:rFonts w:ascii="Times New Roman" w:hAnsi="Times New Roman"/>
+                <w:sz w:val="26"/>
+                <w:szCs w:val="26"/>
+              </w:rPr>
+              <w:t>Appsheet trong doanh nghiệp</w:t>
             </w:r>
           </w:p>
         </w:tc>
@@ -669,16 +1085,21 @@
           </w:tcPr>
           <w:p>
             <w:pPr>
-              <w:spacing w:after="0"/>
+              <w:spacing w:before="80" w:after="80" w:line="360" w:lineRule="auto"/>
               <w:jc w:val="center"/>
               <w:rPr>
+                <w:rFonts w:ascii="Times New Roman" w:hAnsi="Times New Roman"/>
                 <w:color w:val="000000"/>
+                <w:sz w:val="26"/>
                 <w:szCs w:val="26"/>
               </w:rPr>
             </w:pPr>
+            <w:bookmarkStart w:id="0" w:name="_Hlk165116721"/>
             <w:r>
               <w:rPr>
+                <w:rFonts w:ascii="Times New Roman" w:hAnsi="Times New Roman"/>
                 <w:color w:val="000000"/>
+                <w:sz w:val="26"/>
                 <w:szCs w:val="26"/>
               </w:rPr>
               <w:t>2</w:t>
@@ -703,15 +1124,19 @@
           </w:tcPr>
           <w:p>
             <w:pPr>
-              <w:spacing w:after="0"/>
+              <w:spacing w:before="80" w:after="80" w:line="360" w:lineRule="auto"/>
               <w:jc w:val="both"/>
               <w:rPr>
-                <w:sz w:val="24"/>
+                <w:rFonts w:ascii="Times New Roman" w:hAnsi="Times New Roman"/>
+                <w:sz w:val="26"/>
+                <w:szCs w:val="26"/>
               </w:rPr>
             </w:pPr>
             <w:r>
               <w:rPr>
-                <w:sz w:val="24"/>
+                <w:rFonts w:ascii="Times New Roman" w:hAnsi="Times New Roman"/>
+                <w:sz w:val="26"/>
+                <w:szCs w:val="26"/>
               </w:rPr>
               <w:t>Nghiên cứu chức năng Action trong Appsheet</w:t>
             </w:r>
@@ -737,16 +1162,20 @@
           </w:tcPr>
           <w:p>
             <w:pPr>
-              <w:spacing w:after="0"/>
+              <w:spacing w:before="80" w:after="80" w:line="360" w:lineRule="auto"/>
               <w:jc w:val="center"/>
               <w:rPr>
+                <w:rFonts w:ascii="Times New Roman" w:hAnsi="Times New Roman"/>
                 <w:color w:val="000000"/>
+                <w:sz w:val="26"/>
                 <w:szCs w:val="26"/>
               </w:rPr>
             </w:pPr>
             <w:r>
               <w:rPr>
+                <w:rFonts w:ascii="Times New Roman" w:hAnsi="Times New Roman"/>
                 <w:color w:val="000000"/>
+                <w:sz w:val="26"/>
                 <w:szCs w:val="26"/>
               </w:rPr>
               <w:t>3</w:t>
@@ -771,29 +1200,21 @@
           </w:tcPr>
           <w:p>
             <w:pPr>
-              <w:spacing w:after="0"/>
+              <w:spacing w:before="80" w:after="80" w:line="360" w:lineRule="auto"/>
               <w:jc w:val="both"/>
               <w:rPr>
-                <w:sz w:val="24"/>
+                <w:rFonts w:ascii="Times New Roman" w:hAnsi="Times New Roman"/>
+                <w:sz w:val="26"/>
+                <w:szCs w:val="26"/>
               </w:rPr>
             </w:pPr>
             <w:r>
               <w:rPr>
-                <w:sz w:val="24"/>
-              </w:rPr>
-              <w:t>Nghiên cứu chức năng A</w:t>
-            </w:r>
-            <w:r>
-              <w:rPr>
-                <w:sz w:val="24"/>
-              </w:rPr>
-              <w:t>utomation</w:t>
-            </w:r>
-            <w:r>
-              <w:rPr>
-                <w:sz w:val="24"/>
-              </w:rPr>
-              <w:t xml:space="preserve"> trong Appsheet</w:t>
+                <w:rFonts w:ascii="Times New Roman" w:hAnsi="Times New Roman"/>
+                <w:sz w:val="26"/>
+                <w:szCs w:val="26"/>
+              </w:rPr>
+              <w:t>Nghiên cứu chức năng Automation trong Appsheet</w:t>
             </w:r>
           </w:p>
         </w:tc>
@@ -817,16 +1238,20 @@
           </w:tcPr>
           <w:p>
             <w:pPr>
-              <w:spacing w:after="0"/>
+              <w:spacing w:before="80" w:after="80" w:line="360" w:lineRule="auto"/>
               <w:jc w:val="center"/>
               <w:rPr>
+                <w:rFonts w:ascii="Times New Roman" w:hAnsi="Times New Roman"/>
                 <w:color w:val="000000"/>
+                <w:sz w:val="26"/>
                 <w:szCs w:val="26"/>
               </w:rPr>
             </w:pPr>
             <w:r>
               <w:rPr>
+                <w:rFonts w:ascii="Times New Roman" w:hAnsi="Times New Roman"/>
                 <w:color w:val="000000"/>
+                <w:sz w:val="26"/>
                 <w:szCs w:val="26"/>
               </w:rPr>
               <w:t>4</w:t>
@@ -851,15 +1276,19 @@
           </w:tcPr>
           <w:p>
             <w:pPr>
-              <w:spacing w:after="0"/>
+              <w:spacing w:before="80" w:after="80" w:line="360" w:lineRule="auto"/>
               <w:jc w:val="both"/>
               <w:rPr>
-                <w:sz w:val="24"/>
+                <w:rFonts w:ascii="Times New Roman" w:hAnsi="Times New Roman"/>
+                <w:sz w:val="26"/>
+                <w:szCs w:val="26"/>
               </w:rPr>
             </w:pPr>
             <w:r>
               <w:rPr>
-                <w:sz w:val="24"/>
+                <w:rFonts w:ascii="Times New Roman" w:hAnsi="Times New Roman"/>
+                <w:sz w:val="26"/>
+                <w:szCs w:val="26"/>
               </w:rPr>
               <w:t>Tạo chức năng Dashboard hiển thị trên ứng dụng</w:t>
             </w:r>
@@ -885,16 +1314,20 @@
           </w:tcPr>
           <w:p>
             <w:pPr>
-              <w:spacing w:after="0"/>
+              <w:spacing w:before="80" w:after="80" w:line="360" w:lineRule="auto"/>
               <w:jc w:val="center"/>
               <w:rPr>
+                <w:rFonts w:ascii="Times New Roman" w:hAnsi="Times New Roman"/>
                 <w:color w:val="000000"/>
+                <w:sz w:val="26"/>
                 <w:szCs w:val="26"/>
               </w:rPr>
             </w:pPr>
             <w:r>
               <w:rPr>
+                <w:rFonts w:ascii="Times New Roman" w:hAnsi="Times New Roman"/>
                 <w:color w:val="000000"/>
+                <w:sz w:val="26"/>
                 <w:szCs w:val="26"/>
               </w:rPr>
               <w:t>5</w:t>
@@ -919,15 +1352,19 @@
           </w:tcPr>
           <w:p>
             <w:pPr>
-              <w:spacing w:after="0"/>
+              <w:spacing w:before="80" w:after="80" w:line="360" w:lineRule="auto"/>
               <w:jc w:val="both"/>
               <w:rPr>
-                <w:sz w:val="24"/>
+                <w:rFonts w:ascii="Times New Roman" w:hAnsi="Times New Roman"/>
+                <w:sz w:val="26"/>
+                <w:szCs w:val="26"/>
               </w:rPr>
             </w:pPr>
             <w:r>
               <w:rPr>
-                <w:sz w:val="24"/>
+                <w:rFonts w:ascii="Times New Roman" w:hAnsi="Times New Roman"/>
+                <w:sz w:val="26"/>
+                <w:szCs w:val="26"/>
               </w:rPr>
               <w:t>Tạo Action cho chức năng xuất file Excel</w:t>
             </w:r>
@@ -953,16 +1390,20 @@
           </w:tcPr>
           <w:p>
             <w:pPr>
-              <w:spacing w:after="0"/>
+              <w:spacing w:before="80" w:after="80" w:line="360" w:lineRule="auto"/>
               <w:jc w:val="center"/>
               <w:rPr>
+                <w:rFonts w:ascii="Times New Roman" w:hAnsi="Times New Roman"/>
                 <w:color w:val="000000"/>
+                <w:sz w:val="26"/>
                 <w:szCs w:val="26"/>
               </w:rPr>
             </w:pPr>
             <w:r>
               <w:rPr>
+                <w:rFonts w:ascii="Times New Roman" w:hAnsi="Times New Roman"/>
                 <w:color w:val="000000"/>
+                <w:sz w:val="26"/>
                 <w:szCs w:val="26"/>
               </w:rPr>
               <w:t>6</w:t>
@@ -987,15 +1428,19 @@
           </w:tcPr>
           <w:p>
             <w:pPr>
-              <w:spacing w:after="0"/>
+              <w:spacing w:before="80" w:after="80" w:line="360" w:lineRule="auto"/>
               <w:jc w:val="both"/>
               <w:rPr>
-                <w:sz w:val="24"/>
+                <w:rFonts w:ascii="Times New Roman" w:hAnsi="Times New Roman"/>
+                <w:sz w:val="26"/>
+                <w:szCs w:val="26"/>
               </w:rPr>
             </w:pPr>
             <w:r>
               <w:rPr>
-                <w:sz w:val="24"/>
+                <w:rFonts w:ascii="Times New Roman" w:hAnsi="Times New Roman"/>
+                <w:sz w:val="26"/>
+                <w:szCs w:val="26"/>
               </w:rPr>
               <w:t>Tạo Automation cho chức năng xuất file Excel</w:t>
             </w:r>
@@ -1021,16 +1466,20 @@
           </w:tcPr>
           <w:p>
             <w:pPr>
-              <w:spacing w:after="0"/>
+              <w:spacing w:before="80" w:after="80" w:line="360" w:lineRule="auto"/>
               <w:jc w:val="center"/>
               <w:rPr>
+                <w:rFonts w:ascii="Times New Roman" w:hAnsi="Times New Roman"/>
                 <w:color w:val="000000"/>
+                <w:sz w:val="26"/>
                 <w:szCs w:val="26"/>
               </w:rPr>
             </w:pPr>
             <w:r>
               <w:rPr>
+                <w:rFonts w:ascii="Times New Roman" w:hAnsi="Times New Roman"/>
                 <w:color w:val="000000"/>
+                <w:sz w:val="26"/>
                 <w:szCs w:val="26"/>
               </w:rPr>
               <w:t>7</w:t>
@@ -1055,15 +1504,19 @@
           </w:tcPr>
           <w:p>
             <w:pPr>
-              <w:spacing w:after="0"/>
+              <w:spacing w:before="80" w:after="80" w:line="360" w:lineRule="auto"/>
               <w:jc w:val="both"/>
               <w:rPr>
-                <w:sz w:val="24"/>
+                <w:rFonts w:ascii="Times New Roman" w:hAnsi="Times New Roman"/>
+                <w:sz w:val="26"/>
+                <w:szCs w:val="26"/>
               </w:rPr>
             </w:pPr>
             <w:r>
               <w:rPr>
-                <w:sz w:val="24"/>
+                <w:rFonts w:ascii="Times New Roman" w:hAnsi="Times New Roman"/>
+                <w:sz w:val="26"/>
+                <w:szCs w:val="26"/>
               </w:rPr>
               <w:t>Demo chức năng Phiếu Nhập</w:t>
             </w:r>
@@ -1089,16 +1542,20 @@
           </w:tcPr>
           <w:p>
             <w:pPr>
-              <w:spacing w:after="0"/>
+              <w:spacing w:before="80" w:after="80" w:line="360" w:lineRule="auto"/>
               <w:jc w:val="center"/>
               <w:rPr>
+                <w:rFonts w:ascii="Times New Roman" w:hAnsi="Times New Roman"/>
                 <w:color w:val="000000"/>
+                <w:sz w:val="26"/>
                 <w:szCs w:val="26"/>
               </w:rPr>
             </w:pPr>
             <w:r>
               <w:rPr>
+                <w:rFonts w:ascii="Times New Roman" w:hAnsi="Times New Roman"/>
                 <w:color w:val="000000"/>
+                <w:sz w:val="26"/>
                 <w:szCs w:val="26"/>
               </w:rPr>
               <w:t>8</w:t>
@@ -1123,15 +1580,19 @@
           </w:tcPr>
           <w:p>
             <w:pPr>
-              <w:spacing w:after="0"/>
+              <w:spacing w:before="80" w:after="80" w:line="360" w:lineRule="auto"/>
               <w:jc w:val="both"/>
               <w:rPr>
-                <w:sz w:val="24"/>
+                <w:rFonts w:ascii="Times New Roman" w:hAnsi="Times New Roman"/>
+                <w:sz w:val="26"/>
+                <w:szCs w:val="26"/>
               </w:rPr>
             </w:pPr>
             <w:r>
               <w:rPr>
-                <w:sz w:val="24"/>
+                <w:rFonts w:ascii="Times New Roman" w:hAnsi="Times New Roman"/>
+                <w:sz w:val="26"/>
+                <w:szCs w:val="26"/>
               </w:rPr>
               <w:t>Demo chức năng Phiếu Xuất</w:t>
             </w:r>
@@ -1157,16 +1618,20 @@
           </w:tcPr>
           <w:p>
             <w:pPr>
-              <w:spacing w:after="0"/>
+              <w:spacing w:before="80" w:after="80" w:line="360" w:lineRule="auto"/>
               <w:jc w:val="center"/>
               <w:rPr>
+                <w:rFonts w:ascii="Times New Roman" w:hAnsi="Times New Roman"/>
                 <w:color w:val="000000"/>
+                <w:sz w:val="26"/>
                 <w:szCs w:val="26"/>
               </w:rPr>
             </w:pPr>
             <w:r>
               <w:rPr>
+                <w:rFonts w:ascii="Times New Roman" w:hAnsi="Times New Roman"/>
                 <w:color w:val="000000"/>
+                <w:sz w:val="26"/>
                 <w:szCs w:val="26"/>
               </w:rPr>
               <w:t>9</w:t>
@@ -1191,15 +1656,19 @@
           </w:tcPr>
           <w:p>
             <w:pPr>
-              <w:spacing w:after="0"/>
+              <w:spacing w:before="80" w:after="80" w:line="360" w:lineRule="auto"/>
               <w:jc w:val="both"/>
               <w:rPr>
-                <w:sz w:val="24"/>
+                <w:rFonts w:ascii="Times New Roman" w:hAnsi="Times New Roman"/>
+                <w:sz w:val="26"/>
+                <w:szCs w:val="26"/>
               </w:rPr>
             </w:pPr>
             <w:r>
               <w:rPr>
-                <w:sz w:val="24"/>
+                <w:rFonts w:ascii="Times New Roman" w:hAnsi="Times New Roman"/>
+                <w:sz w:val="26"/>
+                <w:szCs w:val="26"/>
               </w:rPr>
               <w:t>Demo chức năng Dashboard</w:t>
             </w:r>
@@ -1225,16 +1694,20 @@
           </w:tcPr>
           <w:p>
             <w:pPr>
-              <w:spacing w:after="0"/>
+              <w:spacing w:before="80" w:after="80" w:line="360" w:lineRule="auto"/>
               <w:jc w:val="center"/>
               <w:rPr>
+                <w:rFonts w:ascii="Times New Roman" w:hAnsi="Times New Roman"/>
                 <w:color w:val="000000"/>
+                <w:sz w:val="26"/>
                 <w:szCs w:val="26"/>
               </w:rPr>
             </w:pPr>
             <w:r>
               <w:rPr>
+                <w:rFonts w:ascii="Times New Roman" w:hAnsi="Times New Roman"/>
                 <w:color w:val="000000"/>
+                <w:sz w:val="26"/>
                 <w:szCs w:val="26"/>
               </w:rPr>
               <w:t>10</w:t>
@@ -1259,15 +1732,19 @@
           </w:tcPr>
           <w:p>
             <w:pPr>
-              <w:spacing w:after="0"/>
+              <w:spacing w:before="80" w:after="80" w:line="360" w:lineRule="auto"/>
               <w:jc w:val="both"/>
               <w:rPr>
-                <w:sz w:val="24"/>
+                <w:rFonts w:ascii="Times New Roman" w:hAnsi="Times New Roman"/>
+                <w:sz w:val="26"/>
+                <w:szCs w:val="26"/>
               </w:rPr>
             </w:pPr>
             <w:r>
               <w:rPr>
-                <w:sz w:val="24"/>
+                <w:rFonts w:ascii="Times New Roman" w:hAnsi="Times New Roman"/>
+                <w:sz w:val="26"/>
+                <w:szCs w:val="26"/>
               </w:rPr>
               <w:t>Demo chức năng Sản Phẩm</w:t>
             </w:r>
@@ -1293,16 +1770,20 @@
           </w:tcPr>
           <w:p>
             <w:pPr>
-              <w:spacing w:after="0"/>
+              <w:spacing w:before="80" w:after="80" w:line="360" w:lineRule="auto"/>
               <w:jc w:val="center"/>
               <w:rPr>
+                <w:rFonts w:ascii="Times New Roman" w:hAnsi="Times New Roman"/>
                 <w:color w:val="000000"/>
+                <w:sz w:val="26"/>
                 <w:szCs w:val="26"/>
               </w:rPr>
             </w:pPr>
             <w:r>
               <w:rPr>
+                <w:rFonts w:ascii="Times New Roman" w:hAnsi="Times New Roman"/>
                 <w:color w:val="000000"/>
+                <w:sz w:val="26"/>
                 <w:szCs w:val="26"/>
               </w:rPr>
               <w:t>11</w:t>
@@ -1327,15 +1808,19 @@
           </w:tcPr>
           <w:p>
             <w:pPr>
-              <w:spacing w:after="0"/>
+              <w:spacing w:before="80" w:after="80" w:line="360" w:lineRule="auto"/>
               <w:jc w:val="both"/>
               <w:rPr>
-                <w:sz w:val="24"/>
+                <w:rFonts w:ascii="Times New Roman" w:hAnsi="Times New Roman"/>
+                <w:sz w:val="26"/>
+                <w:szCs w:val="26"/>
               </w:rPr>
             </w:pPr>
             <w:r>
               <w:rPr>
-                <w:sz w:val="24"/>
+                <w:rFonts w:ascii="Times New Roman" w:hAnsi="Times New Roman"/>
+                <w:sz w:val="26"/>
+                <w:szCs w:val="26"/>
               </w:rPr>
               <w:t>Demo chức năng Danh sách kho</w:t>
             </w:r>
@@ -1361,16 +1846,20 @@
           </w:tcPr>
           <w:p>
             <w:pPr>
-              <w:spacing w:after="0"/>
+              <w:spacing w:before="80" w:after="80" w:line="360" w:lineRule="auto"/>
               <w:jc w:val="center"/>
               <w:rPr>
+                <w:rFonts w:ascii="Times New Roman" w:hAnsi="Times New Roman"/>
                 <w:color w:val="000000"/>
+                <w:sz w:val="26"/>
                 <w:szCs w:val="26"/>
               </w:rPr>
             </w:pPr>
             <w:r>
               <w:rPr>
+                <w:rFonts w:ascii="Times New Roman" w:hAnsi="Times New Roman"/>
                 <w:color w:val="000000"/>
+                <w:sz w:val="26"/>
                 <w:szCs w:val="26"/>
               </w:rPr>
               <w:t>12</w:t>
@@ -1395,37 +1884,2131 @@
           </w:tcPr>
           <w:p>
             <w:pPr>
-              <w:spacing w:after="0"/>
+              <w:spacing w:before="80" w:after="80" w:line="360" w:lineRule="auto"/>
               <w:jc w:val="both"/>
               <w:rPr>
-                <w:sz w:val="24"/>
+                <w:rFonts w:ascii="Times New Roman" w:hAnsi="Times New Roman"/>
+                <w:sz w:val="26"/>
+                <w:szCs w:val="26"/>
               </w:rPr>
             </w:pPr>
             <w:r>
               <w:rPr>
-                <w:sz w:val="24"/>
+                <w:rFonts w:ascii="Times New Roman" w:hAnsi="Times New Roman"/>
+                <w:sz w:val="26"/>
+                <w:szCs w:val="26"/>
               </w:rPr>
               <w:t>Demo chức năng User</w:t>
             </w:r>
           </w:p>
         </w:tc>
       </w:tr>
+      <w:bookmarkEnd w:id="0"/>
     </w:tbl>
     <w:p>
       <w:pPr>
-        <w:rPr>
-          <w:szCs w:val="26"/>
+        <w:spacing w:before="80" w:after="80" w:line="360" w:lineRule="auto"/>
+        <w:jc w:val="both"/>
+        <w:rPr>
+          <w:rFonts w:ascii="Times New Roman" w:hAnsi="Times New Roman"/>
+          <w:sz w:val="26"/>
+          <w:szCs w:val="26"/>
+        </w:rPr>
+      </w:pPr>
+    </w:p>
+    <w:p>
+      <w:pPr>
+        <w:spacing w:before="80" w:after="80" w:line="360" w:lineRule="auto"/>
+        <w:jc w:val="both"/>
+        <w:rPr>
+          <w:rFonts w:ascii="Times New Roman" w:hAnsi="Times New Roman"/>
+          <w:b/>
+          <w:bCs/>
+          <w:sz w:val="26"/>
+          <w:szCs w:val="26"/>
+          <w:lang w:val="nl-NL"/>
+        </w:rPr>
+      </w:pPr>
+      <w:r>
+        <w:rPr>
+          <w:rFonts w:ascii="Times New Roman" w:hAnsi="Times New Roman"/>
+          <w:b/>
+          <w:bCs/>
+          <w:sz w:val="26"/>
+          <w:szCs w:val="26"/>
+          <w:lang w:val="nl-NL"/>
+        </w:rPr>
+        <w:t>Chi tiết các công việc đã làm</w:t>
+      </w:r>
+    </w:p>
+    <w:p>
+      <w:pPr>
+        <w:pStyle w:val="ListParagraph"/>
+        <w:numPr>
+          <w:ilvl w:val="0"/>
+          <w:numId w:val="6"/>
+        </w:numPr>
+        <w:spacing w:before="80" w:after="80" w:line="360" w:lineRule="auto"/>
+        <w:jc w:val="both"/>
+        <w:rPr>
+          <w:rFonts w:ascii="Times New Roman" w:hAnsi="Times New Roman"/>
+          <w:sz w:val="26"/>
+          <w:szCs w:val="26"/>
+          <w:lang w:val="nl-NL"/>
+        </w:rPr>
+      </w:pPr>
+      <w:r>
+        <w:rPr>
+          <w:rFonts w:ascii="Times New Roman" w:hAnsi="Times New Roman"/>
+          <w:sz w:val="26"/>
+          <w:szCs w:val="26"/>
+        </w:rPr>
+        <w:t>Nghiên cứu cách sử dụng Appsheet trong doanh nghiệp</w:t>
+      </w:r>
+      <w:r>
+        <w:rPr>
+          <w:rFonts w:ascii="Times New Roman" w:hAnsi="Times New Roman"/>
+          <w:sz w:val="26"/>
+          <w:szCs w:val="26"/>
+          <w:lang w:val="nl-NL"/>
+        </w:rPr>
+        <w:t xml:space="preserve"> </w:t>
+      </w:r>
+      <w:r>
+        <w:rPr>
+          <w:rFonts w:ascii="Times New Roman" w:hAnsi="Times New Roman"/>
+          <w:sz w:val="26"/>
+          <w:szCs w:val="26"/>
+          <w:lang w:val="nl-NL"/>
+        </w:rPr>
+        <w:t xml:space="preserve">(từ trang </w:t>
+      </w:r>
+      <w:r>
+        <w:rPr>
+          <w:rFonts w:ascii="Times New Roman" w:hAnsi="Times New Roman"/>
+          <w:sz w:val="26"/>
+          <w:szCs w:val="26"/>
+          <w:lang w:val="nl-NL"/>
+        </w:rPr>
+        <w:t>10</w:t>
+      </w:r>
+      <w:r>
+        <w:rPr>
+          <w:rFonts w:ascii="Times New Roman" w:hAnsi="Times New Roman"/>
+          <w:sz w:val="26"/>
+          <w:szCs w:val="26"/>
+          <w:lang w:val="nl-NL"/>
+        </w:rPr>
+        <w:t xml:space="preserve"> đến trang </w:t>
+      </w:r>
+      <w:r>
+        <w:rPr>
+          <w:rFonts w:ascii="Times New Roman" w:hAnsi="Times New Roman"/>
+          <w:sz w:val="26"/>
+          <w:szCs w:val="26"/>
+          <w:lang w:val="nl-NL"/>
+        </w:rPr>
+        <w:t>12</w:t>
+      </w:r>
+      <w:r>
+        <w:rPr>
+          <w:rFonts w:ascii="Times New Roman" w:hAnsi="Times New Roman"/>
+          <w:sz w:val="26"/>
+          <w:szCs w:val="26"/>
+          <w:lang w:val="nl-NL"/>
+        </w:rPr>
+        <w:t>)</w:t>
+      </w:r>
+    </w:p>
+    <w:p>
+      <w:pPr>
+        <w:spacing w:before="80" w:after="80" w:line="360" w:lineRule="auto"/>
+        <w:jc w:val="both"/>
+        <w:rPr>
+          <w:rFonts w:ascii="Times New Roman" w:hAnsi="Times New Roman"/>
+          <w:sz w:val="26"/>
+          <w:szCs w:val="26"/>
+          <w:lang w:val="nl-NL"/>
+        </w:rPr>
+      </w:pPr>
+      <w:r>
+        <w:rPr>
+          <w:rFonts w:ascii="Times New Roman" w:hAnsi="Times New Roman"/>
+          <w:sz w:val="26"/>
+          <w:szCs w:val="26"/>
+          <w:lang w:val="nl-NL"/>
+        </w:rPr>
+        <w:lastRenderedPageBreak/>
+        <w:drawing>
+          <wp:inline distT="0" distB="0" distL="0" distR="0" wp14:anchorId="153C1F14" wp14:editId="624CF11A">
+            <wp:extent cx="5732145" cy="5099050"/>
+            <wp:effectExtent l="0" t="0" r="1905" b="6350"/>
+            <wp:docPr id="430654271" name="Picture 1"/>
+            <wp:cNvGraphicFramePr>
+              <a:graphicFrameLocks xmlns:a="http://schemas.openxmlformats.org/drawingml/2006/main" noChangeAspect="1"/>
+            </wp:cNvGraphicFramePr>
+            <a:graphic xmlns:a="http://schemas.openxmlformats.org/drawingml/2006/main">
+              <a:graphicData uri="http://schemas.openxmlformats.org/drawingml/2006/picture">
+                <pic:pic xmlns:pic="http://schemas.openxmlformats.org/drawingml/2006/picture">
+                  <pic:nvPicPr>
+                    <pic:cNvPr id="430654271" name=""/>
+                    <pic:cNvPicPr/>
+                  </pic:nvPicPr>
+                  <pic:blipFill>
+                    <a:blip r:embed="rId11"/>
+                    <a:stretch>
+                      <a:fillRect/>
+                    </a:stretch>
+                  </pic:blipFill>
+                  <pic:spPr>
+                    <a:xfrm>
+                      <a:off x="0" y="0"/>
+                      <a:ext cx="5732145" cy="5099050"/>
+                    </a:xfrm>
+                    <a:prstGeom prst="rect">
+                      <a:avLst/>
+                    </a:prstGeom>
+                  </pic:spPr>
+                </pic:pic>
+              </a:graphicData>
+            </a:graphic>
+          </wp:inline>
+        </w:drawing>
+      </w:r>
+    </w:p>
+    <w:p>
+      <w:pPr>
+        <w:pStyle w:val="ListParagraph"/>
+        <w:numPr>
+          <w:ilvl w:val="0"/>
+          <w:numId w:val="6"/>
+        </w:numPr>
+        <w:spacing w:before="80" w:after="80" w:line="360" w:lineRule="auto"/>
+        <w:jc w:val="both"/>
+        <w:rPr>
+          <w:rFonts w:ascii="Times New Roman" w:hAnsi="Times New Roman"/>
+          <w:sz w:val="26"/>
+          <w:szCs w:val="26"/>
+          <w:lang w:val="nl-NL"/>
+        </w:rPr>
+      </w:pPr>
+      <w:r>
+        <w:rPr>
+          <w:rFonts w:ascii="Times New Roman" w:hAnsi="Times New Roman"/>
+          <w:sz w:val="26"/>
+          <w:szCs w:val="26"/>
+        </w:rPr>
+        <w:t>Nghiên cứu chức năng Action trong Appsheet</w:t>
+      </w:r>
+      <w:r>
+        <w:rPr>
+          <w:rFonts w:ascii="Times New Roman" w:hAnsi="Times New Roman"/>
+          <w:sz w:val="26"/>
+          <w:szCs w:val="26"/>
+          <w:lang w:val="nl-NL"/>
+        </w:rPr>
+        <w:t>.</w:t>
+      </w:r>
+      <w:r>
+        <w:rPr>
+          <w:rFonts w:ascii="Times New Roman" w:hAnsi="Times New Roman"/>
+          <w:sz w:val="26"/>
+          <w:szCs w:val="26"/>
+          <w:lang w:val="nl-NL"/>
+        </w:rPr>
+        <w:t xml:space="preserve"> (từ trang 18 đến trang 20)</w:t>
+      </w:r>
+    </w:p>
+    <w:p>
+      <w:pPr>
+        <w:pStyle w:val="ListParagraph"/>
+        <w:rPr>
+          <w:rFonts w:ascii="Times New Roman" w:hAnsi="Times New Roman"/>
+          <w:sz w:val="26"/>
+          <w:szCs w:val="26"/>
+          <w:lang w:val="nl-NL"/>
+        </w:rPr>
+      </w:pPr>
+      <w:r>
+        <w:rPr>
+          <w:rFonts w:ascii="Times New Roman" w:hAnsi="Times New Roman"/>
+          <w:sz w:val="26"/>
+          <w:szCs w:val="26"/>
+          <w:lang w:val="nl-NL"/>
+        </w:rPr>
+        <w:lastRenderedPageBreak/>
+        <w:drawing>
+          <wp:inline distT="0" distB="0" distL="0" distR="0" wp14:anchorId="678FE3CF" wp14:editId="356C3F91">
+            <wp:extent cx="5732145" cy="4782820"/>
+            <wp:effectExtent l="0" t="0" r="1905" b="0"/>
+            <wp:docPr id="1762658534" name="Picture 1"/>
+            <wp:cNvGraphicFramePr>
+              <a:graphicFrameLocks xmlns:a="http://schemas.openxmlformats.org/drawingml/2006/main" noChangeAspect="1"/>
+            </wp:cNvGraphicFramePr>
+            <a:graphic xmlns:a="http://schemas.openxmlformats.org/drawingml/2006/main">
+              <a:graphicData uri="http://schemas.openxmlformats.org/drawingml/2006/picture">
+                <pic:pic xmlns:pic="http://schemas.openxmlformats.org/drawingml/2006/picture">
+                  <pic:nvPicPr>
+                    <pic:cNvPr id="1762658534" name=""/>
+                    <pic:cNvPicPr/>
+                  </pic:nvPicPr>
+                  <pic:blipFill>
+                    <a:blip r:embed="rId12"/>
+                    <a:stretch>
+                      <a:fillRect/>
+                    </a:stretch>
+                  </pic:blipFill>
+                  <pic:spPr>
+                    <a:xfrm>
+                      <a:off x="0" y="0"/>
+                      <a:ext cx="5732145" cy="4782820"/>
+                    </a:xfrm>
+                    <a:prstGeom prst="rect">
+                      <a:avLst/>
+                    </a:prstGeom>
+                  </pic:spPr>
+                </pic:pic>
+              </a:graphicData>
+            </a:graphic>
+          </wp:inline>
+        </w:drawing>
+      </w:r>
+    </w:p>
+    <w:p>
+      <w:pPr>
+        <w:spacing w:before="80" w:after="80" w:line="360" w:lineRule="auto"/>
+        <w:jc w:val="both"/>
+        <w:rPr>
+          <w:rFonts w:ascii="Times New Roman" w:hAnsi="Times New Roman"/>
+          <w:sz w:val="26"/>
+          <w:szCs w:val="26"/>
+          <w:lang w:val="nl-NL"/>
+        </w:rPr>
+      </w:pPr>
+    </w:p>
+    <w:p>
+      <w:pPr>
+        <w:pStyle w:val="ListParagraph"/>
+        <w:numPr>
+          <w:ilvl w:val="0"/>
+          <w:numId w:val="6"/>
+        </w:numPr>
+        <w:spacing w:before="80" w:after="80" w:line="360" w:lineRule="auto"/>
+        <w:jc w:val="both"/>
+        <w:rPr>
+          <w:rFonts w:ascii="Times New Roman" w:hAnsi="Times New Roman"/>
+          <w:sz w:val="26"/>
+          <w:szCs w:val="26"/>
+          <w:lang w:val="nl-NL"/>
+        </w:rPr>
+      </w:pPr>
+      <w:r>
+        <w:rPr>
+          <w:rFonts w:ascii="Times New Roman" w:hAnsi="Times New Roman"/>
+          <w:sz w:val="26"/>
+          <w:szCs w:val="26"/>
+        </w:rPr>
+        <w:t>Nghiên cứu chức năng Automation trong Appsheet</w:t>
+      </w:r>
+      <w:r>
+        <w:rPr>
+          <w:rFonts w:ascii="Times New Roman" w:hAnsi="Times New Roman"/>
+          <w:sz w:val="26"/>
+          <w:szCs w:val="26"/>
+        </w:rPr>
+        <w:t xml:space="preserve">. </w:t>
+      </w:r>
+      <w:r>
+        <w:rPr>
+          <w:rFonts w:ascii="Times New Roman" w:hAnsi="Times New Roman"/>
+          <w:sz w:val="26"/>
+          <w:szCs w:val="26"/>
+          <w:lang w:val="nl-NL"/>
+        </w:rPr>
+        <w:t xml:space="preserve">(từ trang </w:t>
+      </w:r>
+      <w:r>
+        <w:rPr>
+          <w:rFonts w:ascii="Times New Roman" w:hAnsi="Times New Roman"/>
+          <w:sz w:val="26"/>
+          <w:szCs w:val="26"/>
+          <w:lang w:val="nl-NL"/>
+        </w:rPr>
+        <w:t>20</w:t>
+      </w:r>
+      <w:r>
+        <w:rPr>
+          <w:rFonts w:ascii="Times New Roman" w:hAnsi="Times New Roman"/>
+          <w:sz w:val="26"/>
+          <w:szCs w:val="26"/>
+          <w:lang w:val="nl-NL"/>
+        </w:rPr>
+        <w:t xml:space="preserve"> đến trang 2</w:t>
+      </w:r>
+      <w:r>
+        <w:rPr>
+          <w:rFonts w:ascii="Times New Roman" w:hAnsi="Times New Roman"/>
+          <w:sz w:val="26"/>
+          <w:szCs w:val="26"/>
+          <w:lang w:val="nl-NL"/>
+        </w:rPr>
+        <w:t>1)</w:t>
+      </w:r>
+    </w:p>
+    <w:p>
+      <w:pPr>
+        <w:spacing w:before="80" w:after="80" w:line="360" w:lineRule="auto"/>
+        <w:jc w:val="both"/>
+        <w:rPr>
+          <w:rFonts w:ascii="Times New Roman" w:hAnsi="Times New Roman"/>
+          <w:sz w:val="26"/>
+          <w:szCs w:val="26"/>
+          <w:lang w:val="nl-NL"/>
+        </w:rPr>
+      </w:pPr>
+      <w:r>
+        <w:rPr>
+          <w:rFonts w:ascii="Times New Roman" w:hAnsi="Times New Roman"/>
+          <w:sz w:val="26"/>
+          <w:szCs w:val="26"/>
+          <w:lang w:val="nl-NL"/>
+        </w:rPr>
+        <w:lastRenderedPageBreak/>
+        <w:drawing>
+          <wp:inline distT="0" distB="0" distL="0" distR="0" wp14:anchorId="0A5943FD" wp14:editId="72DB3917">
+            <wp:extent cx="5732145" cy="3616325"/>
+            <wp:effectExtent l="0" t="0" r="1905" b="3175"/>
+            <wp:docPr id="872649305" name="Picture 1"/>
+            <wp:cNvGraphicFramePr>
+              <a:graphicFrameLocks xmlns:a="http://schemas.openxmlformats.org/drawingml/2006/main" noChangeAspect="1"/>
+            </wp:cNvGraphicFramePr>
+            <a:graphic xmlns:a="http://schemas.openxmlformats.org/drawingml/2006/main">
+              <a:graphicData uri="http://schemas.openxmlformats.org/drawingml/2006/picture">
+                <pic:pic xmlns:pic="http://schemas.openxmlformats.org/drawingml/2006/picture">
+                  <pic:nvPicPr>
+                    <pic:cNvPr id="872649305" name=""/>
+                    <pic:cNvPicPr/>
+                  </pic:nvPicPr>
+                  <pic:blipFill>
+                    <a:blip r:embed="rId13"/>
+                    <a:stretch>
+                      <a:fillRect/>
+                    </a:stretch>
+                  </pic:blipFill>
+                  <pic:spPr>
+                    <a:xfrm>
+                      <a:off x="0" y="0"/>
+                      <a:ext cx="5732145" cy="3616325"/>
+                    </a:xfrm>
+                    <a:prstGeom prst="rect">
+                      <a:avLst/>
+                    </a:prstGeom>
+                  </pic:spPr>
+                </pic:pic>
+              </a:graphicData>
+            </a:graphic>
+          </wp:inline>
+        </w:drawing>
+      </w:r>
+    </w:p>
+    <w:p>
+      <w:pPr>
+        <w:pStyle w:val="ListParagraph"/>
+        <w:numPr>
+          <w:ilvl w:val="0"/>
+          <w:numId w:val="6"/>
+        </w:numPr>
+        <w:spacing w:before="80" w:after="80" w:line="360" w:lineRule="auto"/>
+        <w:jc w:val="both"/>
+        <w:rPr>
+          <w:rFonts w:ascii="Times New Roman" w:hAnsi="Times New Roman"/>
+          <w:sz w:val="26"/>
+          <w:szCs w:val="26"/>
+          <w:lang w:val="nl-NL"/>
+        </w:rPr>
+      </w:pPr>
+      <w:r>
+        <w:rPr>
+          <w:rFonts w:ascii="Times New Roman" w:hAnsi="Times New Roman"/>
+          <w:sz w:val="26"/>
+          <w:szCs w:val="26"/>
+        </w:rPr>
+        <w:t>Tạo chức năng Dashboard hiển thị trên ứng dụng</w:t>
+      </w:r>
+      <w:r>
+        <w:rPr>
+          <w:rFonts w:ascii="Times New Roman" w:hAnsi="Times New Roman"/>
+          <w:sz w:val="26"/>
+          <w:szCs w:val="26"/>
+        </w:rPr>
+        <w:t xml:space="preserve"> (từ trang 73 đến trang </w:t>
+      </w:r>
+      <w:r>
+        <w:rPr>
+          <w:rFonts w:ascii="Times New Roman" w:hAnsi="Times New Roman"/>
+          <w:sz w:val="26"/>
+          <w:szCs w:val="26"/>
+        </w:rPr>
+        <w:t>79</w:t>
+      </w:r>
+      <w:r>
+        <w:rPr>
+          <w:rFonts w:ascii="Times New Roman" w:hAnsi="Times New Roman"/>
+          <w:sz w:val="26"/>
+          <w:szCs w:val="26"/>
+        </w:rPr>
+        <w:t>)</w:t>
+      </w:r>
+    </w:p>
+    <w:p>
+      <w:pPr>
+        <w:spacing w:before="80" w:after="80" w:line="360" w:lineRule="auto"/>
+        <w:jc w:val="both"/>
+        <w:rPr>
+          <w:rFonts w:ascii="Times New Roman" w:hAnsi="Times New Roman"/>
+          <w:sz w:val="26"/>
+          <w:szCs w:val="26"/>
+          <w:lang w:val="nl-NL"/>
+        </w:rPr>
+      </w:pPr>
+      <w:r>
+        <w:rPr>
+          <w:rFonts w:ascii="Times New Roman" w:hAnsi="Times New Roman"/>
+          <w:sz w:val="26"/>
+          <w:szCs w:val="26"/>
+          <w:lang w:val="nl-NL"/>
+        </w:rPr>
+        <w:drawing>
+          <wp:inline distT="0" distB="0" distL="0" distR="0" wp14:anchorId="45A7544C" wp14:editId="6E41C9F1">
+            <wp:extent cx="5732145" cy="4745355"/>
+            <wp:effectExtent l="0" t="0" r="1905" b="0"/>
+            <wp:docPr id="1136976864" name="Picture 1"/>
+            <wp:cNvGraphicFramePr>
+              <a:graphicFrameLocks xmlns:a="http://schemas.openxmlformats.org/drawingml/2006/main" noChangeAspect="1"/>
+            </wp:cNvGraphicFramePr>
+            <a:graphic xmlns:a="http://schemas.openxmlformats.org/drawingml/2006/main">
+              <a:graphicData uri="http://schemas.openxmlformats.org/drawingml/2006/picture">
+                <pic:pic xmlns:pic="http://schemas.openxmlformats.org/drawingml/2006/picture">
+                  <pic:nvPicPr>
+                    <pic:cNvPr id="1136976864" name=""/>
+                    <pic:cNvPicPr/>
+                  </pic:nvPicPr>
+                  <pic:blipFill>
+                    <a:blip r:embed="rId14"/>
+                    <a:stretch>
+                      <a:fillRect/>
+                    </a:stretch>
+                  </pic:blipFill>
+                  <pic:spPr>
+                    <a:xfrm>
+                      <a:off x="0" y="0"/>
+                      <a:ext cx="5732145" cy="4745355"/>
+                    </a:xfrm>
+                    <a:prstGeom prst="rect">
+                      <a:avLst/>
+                    </a:prstGeom>
+                  </pic:spPr>
+                </pic:pic>
+              </a:graphicData>
+            </a:graphic>
+          </wp:inline>
+        </w:drawing>
+      </w:r>
+    </w:p>
+    <w:p>
+      <w:pPr>
+        <w:spacing w:before="80" w:after="80" w:line="360" w:lineRule="auto"/>
+        <w:jc w:val="both"/>
+        <w:rPr>
+          <w:rFonts w:ascii="Times New Roman" w:hAnsi="Times New Roman"/>
+          <w:sz w:val="26"/>
+          <w:szCs w:val="26"/>
+          <w:lang w:val="nl-NL"/>
+        </w:rPr>
+      </w:pPr>
+      <w:r>
+        <w:rPr>
+          <w:rFonts w:ascii="Times New Roman" w:hAnsi="Times New Roman"/>
+          <w:sz w:val="26"/>
+          <w:szCs w:val="26"/>
+          <w:lang w:val="nl-NL"/>
+        </w:rPr>
+        <w:lastRenderedPageBreak/>
+        <w:drawing>
+          <wp:inline distT="0" distB="0" distL="0" distR="0" wp14:anchorId="39A11A96" wp14:editId="46DDF751">
+            <wp:extent cx="5732145" cy="4090035"/>
+            <wp:effectExtent l="0" t="0" r="1905" b="5715"/>
+            <wp:docPr id="424761613" name="Picture 1"/>
+            <wp:cNvGraphicFramePr>
+              <a:graphicFrameLocks xmlns:a="http://schemas.openxmlformats.org/drawingml/2006/main" noChangeAspect="1"/>
+            </wp:cNvGraphicFramePr>
+            <a:graphic xmlns:a="http://schemas.openxmlformats.org/drawingml/2006/main">
+              <a:graphicData uri="http://schemas.openxmlformats.org/drawingml/2006/picture">
+                <pic:pic xmlns:pic="http://schemas.openxmlformats.org/drawingml/2006/picture">
+                  <pic:nvPicPr>
+                    <pic:cNvPr id="424761613" name=""/>
+                    <pic:cNvPicPr/>
+                  </pic:nvPicPr>
+                  <pic:blipFill>
+                    <a:blip r:embed="rId15"/>
+                    <a:stretch>
+                      <a:fillRect/>
+                    </a:stretch>
+                  </pic:blipFill>
+                  <pic:spPr>
+                    <a:xfrm>
+                      <a:off x="0" y="0"/>
+                      <a:ext cx="5732145" cy="4090035"/>
+                    </a:xfrm>
+                    <a:prstGeom prst="rect">
+                      <a:avLst/>
+                    </a:prstGeom>
+                  </pic:spPr>
+                </pic:pic>
+              </a:graphicData>
+            </a:graphic>
+          </wp:inline>
+        </w:drawing>
+      </w:r>
+    </w:p>
+    <w:p>
+      <w:pPr>
+        <w:pStyle w:val="ListParagraph"/>
+        <w:numPr>
+          <w:ilvl w:val="0"/>
+          <w:numId w:val="6"/>
+        </w:numPr>
+        <w:spacing w:before="80" w:after="80" w:line="360" w:lineRule="auto"/>
+        <w:jc w:val="both"/>
+        <w:rPr>
+          <w:rFonts w:ascii="Times New Roman" w:hAnsi="Times New Roman"/>
+          <w:sz w:val="26"/>
+          <w:szCs w:val="26"/>
+          <w:lang w:val="nl-NL"/>
+        </w:rPr>
+      </w:pPr>
+      <w:r>
+        <w:rPr>
+          <w:rFonts w:ascii="Times New Roman" w:hAnsi="Times New Roman"/>
+          <w:sz w:val="26"/>
+          <w:szCs w:val="26"/>
+        </w:rPr>
+        <w:t>Tạo Action cho chức năng xuất file Excel</w:t>
+      </w:r>
+      <w:r>
+        <w:rPr>
+          <w:rFonts w:ascii="Times New Roman" w:hAnsi="Times New Roman"/>
+          <w:sz w:val="26"/>
+          <w:szCs w:val="26"/>
+        </w:rPr>
+        <w:t>. (từ trang 80 đến trang 81)</w:t>
+      </w:r>
+    </w:p>
+    <w:p>
+      <w:pPr>
+        <w:spacing w:before="80" w:after="80" w:line="360" w:lineRule="auto"/>
+        <w:jc w:val="both"/>
+        <w:rPr>
+          <w:rFonts w:ascii="Times New Roman" w:hAnsi="Times New Roman"/>
+          <w:sz w:val="26"/>
+          <w:szCs w:val="26"/>
+          <w:lang w:val="nl-NL"/>
+        </w:rPr>
+      </w:pPr>
+      <w:r>
+        <w:rPr>
+          <w:rFonts w:ascii="Times New Roman" w:hAnsi="Times New Roman"/>
+          <w:sz w:val="26"/>
+          <w:szCs w:val="26"/>
+          <w:lang w:val="nl-NL"/>
+        </w:rPr>
+        <w:lastRenderedPageBreak/>
+        <w:drawing>
+          <wp:inline distT="0" distB="0" distL="0" distR="0" wp14:anchorId="4283684F" wp14:editId="38681557">
+            <wp:extent cx="5732145" cy="5207635"/>
+            <wp:effectExtent l="0" t="0" r="1905" b="0"/>
+            <wp:docPr id="541522737" name="Picture 1"/>
+            <wp:cNvGraphicFramePr>
+              <a:graphicFrameLocks xmlns:a="http://schemas.openxmlformats.org/drawingml/2006/main" noChangeAspect="1"/>
+            </wp:cNvGraphicFramePr>
+            <a:graphic xmlns:a="http://schemas.openxmlformats.org/drawingml/2006/main">
+              <a:graphicData uri="http://schemas.openxmlformats.org/drawingml/2006/picture">
+                <pic:pic xmlns:pic="http://schemas.openxmlformats.org/drawingml/2006/picture">
+                  <pic:nvPicPr>
+                    <pic:cNvPr id="541522737" name=""/>
+                    <pic:cNvPicPr/>
+                  </pic:nvPicPr>
+                  <pic:blipFill>
+                    <a:blip r:embed="rId16"/>
+                    <a:stretch>
+                      <a:fillRect/>
+                    </a:stretch>
+                  </pic:blipFill>
+                  <pic:spPr>
+                    <a:xfrm>
+                      <a:off x="0" y="0"/>
+                      <a:ext cx="5732145" cy="5207635"/>
+                    </a:xfrm>
+                    <a:prstGeom prst="rect">
+                      <a:avLst/>
+                    </a:prstGeom>
+                  </pic:spPr>
+                </pic:pic>
+              </a:graphicData>
+            </a:graphic>
+          </wp:inline>
+        </w:drawing>
+      </w:r>
+    </w:p>
+    <w:p>
+      <w:pPr>
+        <w:pStyle w:val="ListParagraph"/>
+        <w:numPr>
+          <w:ilvl w:val="0"/>
+          <w:numId w:val="6"/>
+        </w:numPr>
+        <w:spacing w:before="80" w:after="80" w:line="360" w:lineRule="auto"/>
+        <w:jc w:val="both"/>
+        <w:rPr>
+          <w:rFonts w:ascii="Times New Roman" w:hAnsi="Times New Roman"/>
+          <w:sz w:val="26"/>
+          <w:szCs w:val="26"/>
+          <w:lang w:val="nl-NL"/>
+        </w:rPr>
+      </w:pPr>
+      <w:r>
+        <w:rPr>
+          <w:rFonts w:ascii="Times New Roman" w:hAnsi="Times New Roman"/>
+          <w:sz w:val="26"/>
+          <w:szCs w:val="26"/>
+        </w:rPr>
+        <w:t>Tạo Automation cho chức năng xuất file Excel</w:t>
+      </w:r>
+      <w:r>
+        <w:rPr>
+          <w:rFonts w:ascii="Times New Roman" w:hAnsi="Times New Roman"/>
+          <w:sz w:val="26"/>
+          <w:szCs w:val="26"/>
+        </w:rPr>
+        <w:t>. (từ trang 81 đến trang 85)</w:t>
+      </w:r>
+    </w:p>
+    <w:p>
+      <w:pPr>
+        <w:spacing w:before="80" w:after="80" w:line="360" w:lineRule="auto"/>
+        <w:jc w:val="both"/>
+        <w:rPr>
+          <w:rFonts w:ascii="Times New Roman" w:hAnsi="Times New Roman"/>
+          <w:sz w:val="26"/>
+          <w:szCs w:val="26"/>
+          <w:lang w:val="nl-NL"/>
+        </w:rPr>
+      </w:pPr>
+      <w:r>
+        <w:rPr>
+          <w:rFonts w:ascii="Times New Roman" w:hAnsi="Times New Roman"/>
+          <w:sz w:val="26"/>
+          <w:szCs w:val="26"/>
+          <w:lang w:val="nl-NL"/>
+        </w:rPr>
+        <w:lastRenderedPageBreak/>
+        <w:drawing>
+          <wp:inline distT="0" distB="0" distL="0" distR="0" wp14:anchorId="75874D31" wp14:editId="3654911C">
+            <wp:extent cx="5732145" cy="4018280"/>
+            <wp:effectExtent l="0" t="0" r="1905" b="1270"/>
+            <wp:docPr id="368548638" name="Picture 1"/>
+            <wp:cNvGraphicFramePr>
+              <a:graphicFrameLocks xmlns:a="http://schemas.openxmlformats.org/drawingml/2006/main" noChangeAspect="1"/>
+            </wp:cNvGraphicFramePr>
+            <a:graphic xmlns:a="http://schemas.openxmlformats.org/drawingml/2006/main">
+              <a:graphicData uri="http://schemas.openxmlformats.org/drawingml/2006/picture">
+                <pic:pic xmlns:pic="http://schemas.openxmlformats.org/drawingml/2006/picture">
+                  <pic:nvPicPr>
+                    <pic:cNvPr id="368548638" name=""/>
+                    <pic:cNvPicPr/>
+                  </pic:nvPicPr>
+                  <pic:blipFill>
+                    <a:blip r:embed="rId17"/>
+                    <a:stretch>
+                      <a:fillRect/>
+                    </a:stretch>
+                  </pic:blipFill>
+                  <pic:spPr>
+                    <a:xfrm>
+                      <a:off x="0" y="0"/>
+                      <a:ext cx="5732145" cy="4018280"/>
+                    </a:xfrm>
+                    <a:prstGeom prst="rect">
+                      <a:avLst/>
+                    </a:prstGeom>
+                  </pic:spPr>
+                </pic:pic>
+              </a:graphicData>
+            </a:graphic>
+          </wp:inline>
+        </w:drawing>
+      </w:r>
+    </w:p>
+    <w:p>
+      <w:pPr>
+        <w:pStyle w:val="ListParagraph"/>
+        <w:numPr>
+          <w:ilvl w:val="0"/>
+          <w:numId w:val="6"/>
+        </w:numPr>
+        <w:spacing w:before="80" w:after="80" w:line="360" w:lineRule="auto"/>
+        <w:jc w:val="both"/>
+        <w:rPr>
+          <w:rFonts w:ascii="Times New Roman" w:hAnsi="Times New Roman"/>
+          <w:sz w:val="26"/>
+          <w:szCs w:val="26"/>
+          <w:lang w:val="nl-NL"/>
+        </w:rPr>
+      </w:pPr>
+      <w:r>
+        <w:rPr>
+          <w:rFonts w:ascii="Times New Roman" w:hAnsi="Times New Roman"/>
+          <w:sz w:val="26"/>
+          <w:szCs w:val="26"/>
+        </w:rPr>
+        <w:t>Demo chức năng Phiếu Nhập</w:t>
+      </w:r>
+      <w:r>
+        <w:rPr>
+          <w:rFonts w:ascii="Times New Roman" w:hAnsi="Times New Roman"/>
+          <w:sz w:val="26"/>
+          <w:szCs w:val="26"/>
+        </w:rPr>
+        <w:t xml:space="preserve"> (từ trang 85 đến trang 100)</w:t>
+      </w:r>
+    </w:p>
+    <w:p>
+      <w:pPr>
+        <w:spacing w:before="80" w:after="80" w:line="360" w:lineRule="auto"/>
+        <w:jc w:val="both"/>
+        <w:rPr>
+          <w:rFonts w:ascii="Times New Roman" w:hAnsi="Times New Roman"/>
+          <w:sz w:val="26"/>
+          <w:szCs w:val="26"/>
+          <w:lang w:val="nl-NL"/>
+        </w:rPr>
+      </w:pPr>
+      <w:r>
+        <w:rPr>
+          <w:rFonts w:ascii="Times New Roman" w:hAnsi="Times New Roman"/>
+          <w:sz w:val="26"/>
+          <w:szCs w:val="26"/>
+          <w:lang w:val="nl-NL"/>
+        </w:rPr>
+        <w:lastRenderedPageBreak/>
+        <w:drawing>
+          <wp:inline distT="0" distB="0" distL="0" distR="0" wp14:anchorId="15096A81" wp14:editId="5CE33442">
+            <wp:extent cx="5732145" cy="4888230"/>
+            <wp:effectExtent l="0" t="0" r="1905" b="7620"/>
+            <wp:docPr id="277270246" name="Picture 1"/>
+            <wp:cNvGraphicFramePr>
+              <a:graphicFrameLocks xmlns:a="http://schemas.openxmlformats.org/drawingml/2006/main" noChangeAspect="1"/>
+            </wp:cNvGraphicFramePr>
+            <a:graphic xmlns:a="http://schemas.openxmlformats.org/drawingml/2006/main">
+              <a:graphicData uri="http://schemas.openxmlformats.org/drawingml/2006/picture">
+                <pic:pic xmlns:pic="http://schemas.openxmlformats.org/drawingml/2006/picture">
+                  <pic:nvPicPr>
+                    <pic:cNvPr id="277270246" name=""/>
+                    <pic:cNvPicPr/>
+                  </pic:nvPicPr>
+                  <pic:blipFill>
+                    <a:blip r:embed="rId18"/>
+                    <a:stretch>
+                      <a:fillRect/>
+                    </a:stretch>
+                  </pic:blipFill>
+                  <pic:spPr>
+                    <a:xfrm>
+                      <a:off x="0" y="0"/>
+                      <a:ext cx="5732145" cy="4888230"/>
+                    </a:xfrm>
+                    <a:prstGeom prst="rect">
+                      <a:avLst/>
+                    </a:prstGeom>
+                  </pic:spPr>
+                </pic:pic>
+              </a:graphicData>
+            </a:graphic>
+          </wp:inline>
+        </w:drawing>
+      </w:r>
+    </w:p>
+    <w:p>
+      <w:pPr>
+        <w:pStyle w:val="ListParagraph"/>
+        <w:numPr>
+          <w:ilvl w:val="0"/>
+          <w:numId w:val="6"/>
+        </w:numPr>
+        <w:spacing w:before="80" w:after="80" w:line="360" w:lineRule="auto"/>
+        <w:jc w:val="both"/>
+        <w:rPr>
+          <w:rFonts w:ascii="Times New Roman" w:hAnsi="Times New Roman"/>
+          <w:sz w:val="26"/>
+          <w:szCs w:val="26"/>
+          <w:lang w:val="nl-NL"/>
+        </w:rPr>
+      </w:pPr>
+      <w:r>
+        <w:rPr>
+          <w:rFonts w:ascii="Times New Roman" w:hAnsi="Times New Roman"/>
+          <w:sz w:val="26"/>
+          <w:szCs w:val="26"/>
+        </w:rPr>
+        <w:t>Demo chức năng Phiếu Xuất</w:t>
+      </w:r>
+      <w:r>
+        <w:rPr>
+          <w:rFonts w:ascii="Times New Roman" w:hAnsi="Times New Roman"/>
+          <w:sz w:val="26"/>
+          <w:szCs w:val="26"/>
+        </w:rPr>
+        <w:t xml:space="preserve"> (từ trang 100 đến trang 108)</w:t>
+      </w:r>
+    </w:p>
+    <w:p>
+      <w:pPr>
+        <w:spacing w:before="80" w:after="80" w:line="360" w:lineRule="auto"/>
+        <w:jc w:val="both"/>
+        <w:rPr>
+          <w:rFonts w:ascii="Times New Roman" w:hAnsi="Times New Roman"/>
+          <w:sz w:val="26"/>
+          <w:szCs w:val="26"/>
+          <w:lang w:val="nl-NL"/>
+        </w:rPr>
+      </w:pPr>
+      <w:r>
+        <w:rPr>
+          <w:rFonts w:ascii="Times New Roman" w:hAnsi="Times New Roman"/>
+          <w:sz w:val="26"/>
+          <w:szCs w:val="26"/>
+          <w:lang w:val="nl-NL"/>
+        </w:rPr>
+        <w:lastRenderedPageBreak/>
+        <w:drawing>
+          <wp:inline distT="0" distB="0" distL="0" distR="0" wp14:anchorId="0AD0D0BC" wp14:editId="219F3E28">
+            <wp:extent cx="5732145" cy="4943475"/>
+            <wp:effectExtent l="0" t="0" r="1905" b="9525"/>
+            <wp:docPr id="1655453737" name="Picture 1"/>
+            <wp:cNvGraphicFramePr>
+              <a:graphicFrameLocks xmlns:a="http://schemas.openxmlformats.org/drawingml/2006/main" noChangeAspect="1"/>
+            </wp:cNvGraphicFramePr>
+            <a:graphic xmlns:a="http://schemas.openxmlformats.org/drawingml/2006/main">
+              <a:graphicData uri="http://schemas.openxmlformats.org/drawingml/2006/picture">
+                <pic:pic xmlns:pic="http://schemas.openxmlformats.org/drawingml/2006/picture">
+                  <pic:nvPicPr>
+                    <pic:cNvPr id="1655453737" name=""/>
+                    <pic:cNvPicPr/>
+                  </pic:nvPicPr>
+                  <pic:blipFill>
+                    <a:blip r:embed="rId19"/>
+                    <a:stretch>
+                      <a:fillRect/>
+                    </a:stretch>
+                  </pic:blipFill>
+                  <pic:spPr>
+                    <a:xfrm>
+                      <a:off x="0" y="0"/>
+                      <a:ext cx="5732145" cy="4943475"/>
+                    </a:xfrm>
+                    <a:prstGeom prst="rect">
+                      <a:avLst/>
+                    </a:prstGeom>
+                  </pic:spPr>
+                </pic:pic>
+              </a:graphicData>
+            </a:graphic>
+          </wp:inline>
+        </w:drawing>
+      </w:r>
+    </w:p>
+    <w:p>
+      <w:pPr>
+        <w:pStyle w:val="ListParagraph"/>
+        <w:numPr>
+          <w:ilvl w:val="0"/>
+          <w:numId w:val="6"/>
+        </w:numPr>
+        <w:spacing w:before="80" w:after="80" w:line="360" w:lineRule="auto"/>
+        <w:jc w:val="both"/>
+        <w:rPr>
+          <w:rFonts w:ascii="Times New Roman" w:hAnsi="Times New Roman"/>
+          <w:sz w:val="26"/>
+          <w:szCs w:val="26"/>
+          <w:lang w:val="nl-NL"/>
+        </w:rPr>
+      </w:pPr>
+      <w:r>
+        <w:rPr>
+          <w:rFonts w:ascii="Times New Roman" w:hAnsi="Times New Roman"/>
+          <w:sz w:val="26"/>
+          <w:szCs w:val="26"/>
+        </w:rPr>
+        <w:t>Demo chức năng Dashboard</w:t>
+      </w:r>
+      <w:r>
+        <w:rPr>
+          <w:rFonts w:ascii="Times New Roman" w:hAnsi="Times New Roman"/>
+          <w:sz w:val="26"/>
+          <w:szCs w:val="26"/>
+        </w:rPr>
+        <w:t xml:space="preserve"> (từ trang 108 đến trang 113)</w:t>
+      </w:r>
+    </w:p>
+    <w:p>
+      <w:pPr>
+        <w:spacing w:before="80" w:after="80" w:line="360" w:lineRule="auto"/>
+        <w:jc w:val="both"/>
+        <w:rPr>
+          <w:rFonts w:ascii="Times New Roman" w:hAnsi="Times New Roman"/>
+          <w:sz w:val="26"/>
+          <w:szCs w:val="26"/>
+          <w:lang w:val="nl-NL"/>
+        </w:rPr>
+      </w:pPr>
+      <w:r>
+        <w:rPr>
+          <w:rFonts w:ascii="Times New Roman" w:hAnsi="Times New Roman"/>
+          <w:sz w:val="26"/>
+          <w:szCs w:val="26"/>
+          <w:lang w:val="nl-NL"/>
+        </w:rPr>
+        <w:drawing>
+          <wp:inline distT="0" distB="0" distL="0" distR="0" wp14:anchorId="250D9C32" wp14:editId="553474E0">
+            <wp:extent cx="5732145" cy="3255645"/>
+            <wp:effectExtent l="0" t="0" r="1905" b="1905"/>
+            <wp:docPr id="758987640" name="Picture 1"/>
+            <wp:cNvGraphicFramePr>
+              <a:graphicFrameLocks xmlns:a="http://schemas.openxmlformats.org/drawingml/2006/main" noChangeAspect="1"/>
+            </wp:cNvGraphicFramePr>
+            <a:graphic xmlns:a="http://schemas.openxmlformats.org/drawingml/2006/main">
+              <a:graphicData uri="http://schemas.openxmlformats.org/drawingml/2006/picture">
+                <pic:pic xmlns:pic="http://schemas.openxmlformats.org/drawingml/2006/picture">
+                  <pic:nvPicPr>
+                    <pic:cNvPr id="758987640" name=""/>
+                    <pic:cNvPicPr/>
+                  </pic:nvPicPr>
+                  <pic:blipFill>
+                    <a:blip r:embed="rId20"/>
+                    <a:stretch>
+                      <a:fillRect/>
+                    </a:stretch>
+                  </pic:blipFill>
+                  <pic:spPr>
+                    <a:xfrm>
+                      <a:off x="0" y="0"/>
+                      <a:ext cx="5732145" cy="3255645"/>
+                    </a:xfrm>
+                    <a:prstGeom prst="rect">
+                      <a:avLst/>
+                    </a:prstGeom>
+                  </pic:spPr>
+                </pic:pic>
+              </a:graphicData>
+            </a:graphic>
+          </wp:inline>
+        </w:drawing>
+      </w:r>
+    </w:p>
+    <w:p>
+      <w:pPr>
+        <w:pStyle w:val="ListParagraph"/>
+        <w:numPr>
+          <w:ilvl w:val="0"/>
+          <w:numId w:val="6"/>
+        </w:numPr>
+        <w:spacing w:before="80" w:after="80" w:line="360" w:lineRule="auto"/>
+        <w:jc w:val="both"/>
+        <w:rPr>
+          <w:rFonts w:ascii="Times New Roman" w:hAnsi="Times New Roman"/>
+          <w:sz w:val="26"/>
+          <w:szCs w:val="26"/>
+          <w:lang w:val="nl-NL"/>
+        </w:rPr>
+      </w:pPr>
+      <w:r>
+        <w:rPr>
+          <w:rFonts w:ascii="Times New Roman" w:hAnsi="Times New Roman"/>
+          <w:sz w:val="26"/>
+          <w:szCs w:val="26"/>
+        </w:rPr>
+        <w:lastRenderedPageBreak/>
+        <w:t>Demo chức năng Sản Phẩm</w:t>
+      </w:r>
+      <w:r>
+        <w:rPr>
+          <w:rFonts w:ascii="Times New Roman" w:hAnsi="Times New Roman"/>
+          <w:sz w:val="26"/>
+          <w:szCs w:val="26"/>
+        </w:rPr>
+        <w:t xml:space="preserve"> (từ trang 113 đến trang </w:t>
+      </w:r>
+      <w:r>
+        <w:rPr>
+          <w:rFonts w:ascii="Times New Roman" w:hAnsi="Times New Roman"/>
+          <w:sz w:val="26"/>
+          <w:szCs w:val="26"/>
+        </w:rPr>
+        <w:t>119)</w:t>
+      </w:r>
+    </w:p>
+    <w:p>
+      <w:pPr>
+        <w:spacing w:before="80" w:after="80" w:line="360" w:lineRule="auto"/>
+        <w:jc w:val="both"/>
+        <w:rPr>
+          <w:rFonts w:ascii="Times New Roman" w:hAnsi="Times New Roman"/>
+          <w:sz w:val="26"/>
+          <w:szCs w:val="26"/>
+          <w:lang w:val="nl-NL"/>
+        </w:rPr>
+      </w:pPr>
+      <w:r>
+        <w:rPr>
+          <w:rFonts w:ascii="Times New Roman" w:hAnsi="Times New Roman"/>
+          <w:sz w:val="26"/>
+          <w:szCs w:val="26"/>
+          <w:lang w:val="nl-NL"/>
+        </w:rPr>
+        <w:drawing>
+          <wp:inline distT="0" distB="0" distL="0" distR="0" wp14:anchorId="21A513C3" wp14:editId="18FC14E8">
+            <wp:extent cx="5732145" cy="4897120"/>
+            <wp:effectExtent l="0" t="0" r="1905" b="0"/>
+            <wp:docPr id="2139784489" name="Picture 1"/>
+            <wp:cNvGraphicFramePr>
+              <a:graphicFrameLocks xmlns:a="http://schemas.openxmlformats.org/drawingml/2006/main" noChangeAspect="1"/>
+            </wp:cNvGraphicFramePr>
+            <a:graphic xmlns:a="http://schemas.openxmlformats.org/drawingml/2006/main">
+              <a:graphicData uri="http://schemas.openxmlformats.org/drawingml/2006/picture">
+                <pic:pic xmlns:pic="http://schemas.openxmlformats.org/drawingml/2006/picture">
+                  <pic:nvPicPr>
+                    <pic:cNvPr id="2139784489" name=""/>
+                    <pic:cNvPicPr/>
+                  </pic:nvPicPr>
+                  <pic:blipFill>
+                    <a:blip r:embed="rId21"/>
+                    <a:stretch>
+                      <a:fillRect/>
+                    </a:stretch>
+                  </pic:blipFill>
+                  <pic:spPr>
+                    <a:xfrm>
+                      <a:off x="0" y="0"/>
+                      <a:ext cx="5732145" cy="4897120"/>
+                    </a:xfrm>
+                    <a:prstGeom prst="rect">
+                      <a:avLst/>
+                    </a:prstGeom>
+                  </pic:spPr>
+                </pic:pic>
+              </a:graphicData>
+            </a:graphic>
+          </wp:inline>
+        </w:drawing>
+      </w:r>
+    </w:p>
+    <w:p>
+      <w:pPr>
+        <w:pStyle w:val="ListParagraph"/>
+        <w:numPr>
+          <w:ilvl w:val="0"/>
+          <w:numId w:val="6"/>
+        </w:numPr>
+        <w:spacing w:before="80" w:after="80" w:line="360" w:lineRule="auto"/>
+        <w:jc w:val="both"/>
+        <w:rPr>
+          <w:rFonts w:ascii="Times New Roman" w:hAnsi="Times New Roman"/>
+          <w:sz w:val="26"/>
+          <w:szCs w:val="26"/>
+          <w:lang w:val="nl-NL"/>
+        </w:rPr>
+      </w:pPr>
+      <w:r>
+        <w:rPr>
+          <w:rFonts w:ascii="Times New Roman" w:hAnsi="Times New Roman"/>
+          <w:sz w:val="26"/>
+          <w:szCs w:val="26"/>
+        </w:rPr>
+        <w:t>Demo chức năng Danh sách kho</w:t>
+      </w:r>
+      <w:r>
+        <w:rPr>
+          <w:rFonts w:ascii="Times New Roman" w:hAnsi="Times New Roman"/>
+          <w:sz w:val="26"/>
+          <w:szCs w:val="26"/>
+        </w:rPr>
+        <w:t xml:space="preserve"> (từ trang 119 đến trang 125)</w:t>
+      </w:r>
+    </w:p>
+    <w:p>
+      <w:pPr>
+        <w:spacing w:before="80" w:after="80" w:line="360" w:lineRule="auto"/>
+        <w:jc w:val="both"/>
+        <w:rPr>
+          <w:rFonts w:ascii="Times New Roman" w:hAnsi="Times New Roman"/>
+          <w:sz w:val="26"/>
+          <w:szCs w:val="26"/>
+          <w:lang w:val="nl-NL"/>
+        </w:rPr>
+      </w:pPr>
+      <w:r>
+        <w:rPr>
+          <w:rFonts w:ascii="Times New Roman" w:hAnsi="Times New Roman"/>
+          <w:sz w:val="26"/>
+          <w:szCs w:val="26"/>
+          <w:lang w:val="nl-NL"/>
+        </w:rPr>
+        <w:lastRenderedPageBreak/>
+        <w:drawing>
+          <wp:inline distT="0" distB="0" distL="0" distR="0" wp14:anchorId="3570BF2E" wp14:editId="78DD5DF8">
+            <wp:extent cx="5732145" cy="4965700"/>
+            <wp:effectExtent l="0" t="0" r="1905" b="6350"/>
+            <wp:docPr id="545269567" name="Picture 1"/>
+            <wp:cNvGraphicFramePr>
+              <a:graphicFrameLocks xmlns:a="http://schemas.openxmlformats.org/drawingml/2006/main" noChangeAspect="1"/>
+            </wp:cNvGraphicFramePr>
+            <a:graphic xmlns:a="http://schemas.openxmlformats.org/drawingml/2006/main">
+              <a:graphicData uri="http://schemas.openxmlformats.org/drawingml/2006/picture">
+                <pic:pic xmlns:pic="http://schemas.openxmlformats.org/drawingml/2006/picture">
+                  <pic:nvPicPr>
+                    <pic:cNvPr id="545269567" name=""/>
+                    <pic:cNvPicPr/>
+                  </pic:nvPicPr>
+                  <pic:blipFill>
+                    <a:blip r:embed="rId22"/>
+                    <a:stretch>
+                      <a:fillRect/>
+                    </a:stretch>
+                  </pic:blipFill>
+                  <pic:spPr>
+                    <a:xfrm>
+                      <a:off x="0" y="0"/>
+                      <a:ext cx="5732145" cy="4965700"/>
+                    </a:xfrm>
+                    <a:prstGeom prst="rect">
+                      <a:avLst/>
+                    </a:prstGeom>
+                  </pic:spPr>
+                </pic:pic>
+              </a:graphicData>
+            </a:graphic>
+          </wp:inline>
+        </w:drawing>
+      </w:r>
+    </w:p>
+    <w:p>
+      <w:pPr>
+        <w:pStyle w:val="ListParagraph"/>
+        <w:numPr>
+          <w:ilvl w:val="0"/>
+          <w:numId w:val="6"/>
+        </w:numPr>
+        <w:spacing w:before="80" w:after="80" w:line="360" w:lineRule="auto"/>
+        <w:jc w:val="both"/>
+        <w:rPr>
+          <w:rFonts w:ascii="Times New Roman" w:hAnsi="Times New Roman"/>
+          <w:sz w:val="26"/>
+          <w:szCs w:val="26"/>
+          <w:lang w:val="nl-NL"/>
+        </w:rPr>
+      </w:pPr>
+      <w:r>
+        <w:rPr>
+          <w:rFonts w:ascii="Times New Roman" w:hAnsi="Times New Roman"/>
+          <w:sz w:val="26"/>
+          <w:szCs w:val="26"/>
+        </w:rPr>
+        <w:t>Demo chức năng User</w:t>
+      </w:r>
+      <w:r>
+        <w:rPr>
+          <w:rFonts w:ascii="Times New Roman" w:hAnsi="Times New Roman"/>
+          <w:sz w:val="26"/>
+          <w:szCs w:val="26"/>
+        </w:rPr>
+        <w:t xml:space="preserve"> (từ trang 125 đến trang 130)</w:t>
+      </w:r>
+    </w:p>
+    <w:p>
+      <w:pPr>
+        <w:rPr>
+          <w:rFonts w:ascii="Times New Roman" w:hAnsi="Times New Roman"/>
+          <w:sz w:val="26"/>
+          <w:szCs w:val="26"/>
+          <w:lang w:val="nl-NL"/>
+        </w:rPr>
+      </w:pPr>
+      <w:r>
+        <w:rPr>
+          <w:rFonts w:ascii="Times New Roman" w:hAnsi="Times New Roman"/>
+          <w:sz w:val="26"/>
+          <w:szCs w:val="26"/>
+          <w:lang w:val="nl-NL"/>
+        </w:rPr>
+        <w:lastRenderedPageBreak/>
+        <w:drawing>
+          <wp:inline distT="0" distB="0" distL="0" distR="0" wp14:anchorId="2514D91A" wp14:editId="590072AA">
+            <wp:extent cx="5732145" cy="4848860"/>
+            <wp:effectExtent l="0" t="0" r="1905" b="8890"/>
+            <wp:docPr id="1074862995" name="Picture 1"/>
+            <wp:cNvGraphicFramePr>
+              <a:graphicFrameLocks xmlns:a="http://schemas.openxmlformats.org/drawingml/2006/main" noChangeAspect="1"/>
+            </wp:cNvGraphicFramePr>
+            <a:graphic xmlns:a="http://schemas.openxmlformats.org/drawingml/2006/main">
+              <a:graphicData uri="http://schemas.openxmlformats.org/drawingml/2006/picture">
+                <pic:pic xmlns:pic="http://schemas.openxmlformats.org/drawingml/2006/picture">
+                  <pic:nvPicPr>
+                    <pic:cNvPr id="1074862995" name=""/>
+                    <pic:cNvPicPr/>
+                  </pic:nvPicPr>
+                  <pic:blipFill>
+                    <a:blip r:embed="rId23"/>
+                    <a:stretch>
+                      <a:fillRect/>
+                    </a:stretch>
+                  </pic:blipFill>
+                  <pic:spPr>
+                    <a:xfrm>
+                      <a:off x="0" y="0"/>
+                      <a:ext cx="5732145" cy="4848860"/>
+                    </a:xfrm>
+                    <a:prstGeom prst="rect">
+                      <a:avLst/>
+                    </a:prstGeom>
+                  </pic:spPr>
+                </pic:pic>
+              </a:graphicData>
+            </a:graphic>
+          </wp:inline>
+        </w:drawing>
+      </w:r>
+    </w:p>
+    <w:p>
+      <w:pPr>
+        <w:spacing w:before="80" w:after="80" w:line="360" w:lineRule="auto"/>
+        <w:jc w:val="both"/>
+        <w:rPr>
+          <w:rFonts w:ascii="Times New Roman" w:hAnsi="Times New Roman"/>
+          <w:sz w:val="26"/>
+          <w:szCs w:val="26"/>
+          <w:lang w:val="nl-NL"/>
+        </w:rPr>
+      </w:pPr>
+    </w:p>
+    <w:p>
+      <w:pPr>
+        <w:spacing w:before="80" w:after="80" w:line="360" w:lineRule="auto"/>
+        <w:jc w:val="both"/>
+        <w:rPr>
+          <w:rFonts w:ascii="Times New Roman" w:hAnsi="Times New Roman"/>
+          <w:sz w:val="26"/>
+          <w:szCs w:val="26"/>
+          <w:lang w:val="nl-NL"/>
         </w:rPr>
       </w:pPr>
     </w:p>
     <w:sectPr>
-      <w:pgSz w:w="12240" w:h="15840"/>
+      <w:headerReference w:type="default" r:id="rId24"/>
+      <w:type w:val="continuous"/>
+      <w:pgSz w:w="11907" w:h="16840" w:code="9"/>
       <w:pgMar w:top="1440" w:right="1440" w:bottom="1440" w:left="1440" w:header="720" w:footer="720" w:gutter="0"/>
+      <w:pgNumType w:start="1"/>
       <w:cols w:space="720"/>
       <w:docGrid w:linePitch="360"/>
     </w:sectPr>
   </w:body>
 </w:document>
+</file>
+
+<file path=word/endnotes.xml><?xml version="1.0" encoding="utf-8"?>
+<w:endnotes xmlns:wpc="http://schemas.microsoft.com/office/word/2010/wordprocessingCanvas" xmlns:cx="http://schemas.microsoft.com/office/drawing/2014/chartex" xmlns:cx1="http://schemas.microsoft.com/office/drawing/2015/9/8/chartex" xmlns:cx2="http://schemas.microsoft.com/office/drawing/2015/10/21/chartex" xmlns:cx3="http://schemas.microsoft.com/office/drawing/2016/5/9/chartex" xmlns:cx4="http://schemas.microsoft.com/office/drawing/2016/5/10/chartex" xmlns:cx5="http://schemas.microsoft.com/office/drawing/2016/5/11/chartex" xmlns:cx6="http://schemas.microsoft.com/office/drawing/2016/5/12/chartex" xmlns:cx7="http://schemas.microsoft.com/office/drawing/2016/5/13/chartex" xmlns:cx8="http://schemas.microsoft.com/office/drawing/2016/5/14/chartex" xmlns:mc="http://schemas.openxmlformats.org/markup-compatibility/2006" xmlns:aink="http://schemas.microsoft.com/office/drawing/2016/ink" xmlns:am3d="http://schemas.microsoft.com/office/drawing/2017/model3d" xmlns:o="urn:schemas-microsoft-com:office:office" xmlns:oel="http://schemas.microsoft.com/office/2019/extlst" xmlns:r="http://schemas.openxmlformats.org/officeDocument/2006/relationships" xmlns:m="http://schemas.openxmlformats.org/officeDocument/2006/math" xmlns:v="urn:schemas-microsoft-com:vml" xmlns:wp14="http://schemas.microsoft.com/office/word/2010/wordprocessingDrawing" xmlns:wp="http://schemas.openxmlformats.org/drawingml/2006/wordprocessingDrawing" xmlns:w10="urn:schemas-microsoft-com:office:word" xmlns:w="http://schemas.openxmlformats.org/wordprocessingml/2006/main" xmlns:w14="http://schemas.microsoft.com/office/word/2010/wordml" xmlns:w15="http://schemas.microsoft.com/office/word/2012/wordml" xmlns:w16cex="http://schemas.microsoft.com/office/word/2018/wordml/cex" xmlns:w16cid="http://schemas.microsoft.com/office/word/2016/wordml/cid" xmlns:w16="http://schemas.microsoft.com/office/word/2018/wordml" xmlns:w16sdtdh="http://schemas.microsoft.com/office/word/2020/wordml/sdtdatahash" xmlns:w16se="http://schemas.microsoft.com/office/word/2015/wordml/symex" xmlns:wpg="http://schemas.microsoft.com/office/word/2010/wordprocessingGroup" xmlns:wpi="http://schemas.microsoft.com/office/word/2010/wordprocessingInk" xmlns:wne="http://schemas.microsoft.com/office/word/2006/wordml" xmlns:wps="http://schemas.microsoft.com/office/word/2010/wordprocessingShape" mc:Ignorable="w14 w15 w16se w16cid w16 w16cex w16sdtdh wp14">
+  <w:endnote w:type="separator" w:id="-1">
+    <w:p>
+      <w:r>
+        <w:separator/>
+      </w:r>
+    </w:p>
+  </w:endnote>
+  <w:endnote w:type="continuationSeparator" w:id="0">
+    <w:p>
+      <w:r>
+        <w:continuationSeparator/>
+      </w:r>
+    </w:p>
+  </w:endnote>
+</w:endnotes>
+</file>
+
+<file path=word/footer1.xml><?xml version="1.0" encoding="utf-8"?>
+<w:ftr xmlns:wpc="http://schemas.microsoft.com/office/word/2010/wordprocessingCanvas" xmlns:cx="http://schemas.microsoft.com/office/drawing/2014/chartex" xmlns:cx1="http://schemas.microsoft.com/office/drawing/2015/9/8/chartex" xmlns:cx2="http://schemas.microsoft.com/office/drawing/2015/10/21/chartex" xmlns:cx3="http://schemas.microsoft.com/office/drawing/2016/5/9/chartex" xmlns:cx4="http://schemas.microsoft.com/office/drawing/2016/5/10/chartex" xmlns:cx5="http://schemas.microsoft.com/office/drawing/2016/5/11/chartex" xmlns:cx6="http://schemas.microsoft.com/office/drawing/2016/5/12/chartex" xmlns:cx7="http://schemas.microsoft.com/office/drawing/2016/5/13/chartex" xmlns:cx8="http://schemas.microsoft.com/office/drawing/2016/5/14/chartex" xmlns:mc="http://schemas.openxmlformats.org/markup-compatibility/2006" xmlns:aink="http://schemas.microsoft.com/office/drawing/2016/ink" xmlns:am3d="http://schemas.microsoft.com/office/drawing/2017/model3d" xmlns:o="urn:schemas-microsoft-com:office:office" xmlns:oel="http://schemas.microsoft.com/office/2019/extlst" xmlns:r="http://schemas.openxmlformats.org/officeDocument/2006/relationships" xmlns:m="http://schemas.openxmlformats.org/officeDocument/2006/math" xmlns:v="urn:schemas-microsoft-com:vml" xmlns:wp14="http://schemas.microsoft.com/office/word/2010/wordprocessingDrawing" xmlns:wp="http://schemas.openxmlformats.org/drawingml/2006/wordprocessingDrawing" xmlns:w10="urn:schemas-microsoft-com:office:word" xmlns:w="http://schemas.openxmlformats.org/wordprocessingml/2006/main" xmlns:w14="http://schemas.microsoft.com/office/word/2010/wordml" xmlns:w15="http://schemas.microsoft.com/office/word/2012/wordml" xmlns:w16cex="http://schemas.microsoft.com/office/word/2018/wordml/cex" xmlns:w16cid="http://schemas.microsoft.com/office/word/2016/wordml/cid" xmlns:w16="http://schemas.microsoft.com/office/word/2018/wordml" xmlns:w16sdtdh="http://schemas.microsoft.com/office/word/2020/wordml/sdtdatahash" xmlns:w16se="http://schemas.microsoft.com/office/word/2015/wordml/symex" xmlns:wpg="http://schemas.microsoft.com/office/word/2010/wordprocessingGroup" xmlns:wpi="http://schemas.microsoft.com/office/word/2010/wordprocessingInk" xmlns:wne="http://schemas.microsoft.com/office/word/2006/wordml" xmlns:wps="http://schemas.microsoft.com/office/word/2010/wordprocessingShape" mc:Ignorable="w14 w15 w16se w16cid w16 w16cex w16sdtdh wp14">
+  <w:p>
+    <w:pPr>
+      <w:pStyle w:val="Footer"/>
+      <w:jc w:val="center"/>
+    </w:pPr>
+  </w:p>
+  <w:p>
+    <w:pPr>
+      <w:pStyle w:val="Footer"/>
+    </w:pPr>
+  </w:p>
+</w:ftr>
+</file>
+
+<file path=word/footnotes.xml><?xml version="1.0" encoding="utf-8"?>
+<w:footnotes xmlns:wpc="http://schemas.microsoft.com/office/word/2010/wordprocessingCanvas" xmlns:cx="http://schemas.microsoft.com/office/drawing/2014/chartex" xmlns:cx1="http://schemas.microsoft.com/office/drawing/2015/9/8/chartex" xmlns:cx2="http://schemas.microsoft.com/office/drawing/2015/10/21/chartex" xmlns:cx3="http://schemas.microsoft.com/office/drawing/2016/5/9/chartex" xmlns:cx4="http://schemas.microsoft.com/office/drawing/2016/5/10/chartex" xmlns:cx5="http://schemas.microsoft.com/office/drawing/2016/5/11/chartex" xmlns:cx6="http://schemas.microsoft.com/office/drawing/2016/5/12/chartex" xmlns:cx7="http://schemas.microsoft.com/office/drawing/2016/5/13/chartex" xmlns:cx8="http://schemas.microsoft.com/office/drawing/2016/5/14/chartex" xmlns:mc="http://schemas.openxmlformats.org/markup-compatibility/2006" xmlns:aink="http://schemas.microsoft.com/office/drawing/2016/ink" xmlns:am3d="http://schemas.microsoft.com/office/drawing/2017/model3d" xmlns:o="urn:schemas-microsoft-com:office:office" xmlns:oel="http://schemas.microsoft.com/office/2019/extlst" xmlns:r="http://schemas.openxmlformats.org/officeDocument/2006/relationships" xmlns:m="http://schemas.openxmlformats.org/officeDocument/2006/math" xmlns:v="urn:schemas-microsoft-com:vml" xmlns:wp14="http://schemas.microsoft.com/office/word/2010/wordprocessingDrawing" xmlns:wp="http://schemas.openxmlformats.org/drawingml/2006/wordprocessingDrawing" xmlns:w10="urn:schemas-microsoft-com:office:word" xmlns:w="http://schemas.openxmlformats.org/wordprocessingml/2006/main" xmlns:w14="http://schemas.microsoft.com/office/word/2010/wordml" xmlns:w15="http://schemas.microsoft.com/office/word/2012/wordml" xmlns:w16cex="http://schemas.microsoft.com/office/word/2018/wordml/cex" xmlns:w16cid="http://schemas.microsoft.com/office/word/2016/wordml/cid" xmlns:w16="http://schemas.microsoft.com/office/word/2018/wordml" xmlns:w16sdtdh="http://schemas.microsoft.com/office/word/2020/wordml/sdtdatahash" xmlns:w16se="http://schemas.microsoft.com/office/word/2015/wordml/symex" xmlns:wpg="http://schemas.microsoft.com/office/word/2010/wordprocessingGroup" xmlns:wpi="http://schemas.microsoft.com/office/word/2010/wordprocessingInk" xmlns:wne="http://schemas.microsoft.com/office/word/2006/wordml" xmlns:wps="http://schemas.microsoft.com/office/word/2010/wordprocessingShape" mc:Ignorable="w14 w15 w16se w16cid w16 w16cex w16sdtdh wp14">
+  <w:footnote w:type="separator" w:id="-1">
+    <w:p>
+      <w:r>
+        <w:separator/>
+      </w:r>
+    </w:p>
+  </w:footnote>
+  <w:footnote w:type="continuationSeparator" w:id="0">
+    <w:p>
+      <w:r>
+        <w:continuationSeparator/>
+      </w:r>
+    </w:p>
+  </w:footnote>
+</w:footnotes>
+</file>
+
+<file path=word/header1.xml><?xml version="1.0" encoding="utf-8"?>
+<w:hdr xmlns:wpc="http://schemas.microsoft.com/office/word/2010/wordprocessingCanvas" xmlns:cx="http://schemas.microsoft.com/office/drawing/2014/chartex" xmlns:cx1="http://schemas.microsoft.com/office/drawing/2015/9/8/chartex" xmlns:cx2="http://schemas.microsoft.com/office/drawing/2015/10/21/chartex" xmlns:cx3="http://schemas.microsoft.com/office/drawing/2016/5/9/chartex" xmlns:cx4="http://schemas.microsoft.com/office/drawing/2016/5/10/chartex" xmlns:cx5="http://schemas.microsoft.com/office/drawing/2016/5/11/chartex" xmlns:cx6="http://schemas.microsoft.com/office/drawing/2016/5/12/chartex" xmlns:cx7="http://schemas.microsoft.com/office/drawing/2016/5/13/chartex" xmlns:cx8="http://schemas.microsoft.com/office/drawing/2016/5/14/chartex" xmlns:mc="http://schemas.openxmlformats.org/markup-compatibility/2006" xmlns:aink="http://schemas.microsoft.com/office/drawing/2016/ink" xmlns:am3d="http://schemas.microsoft.com/office/drawing/2017/model3d" xmlns:o="urn:schemas-microsoft-com:office:office" xmlns:oel="http://schemas.microsoft.com/office/2019/extlst" xmlns:r="http://schemas.openxmlformats.org/officeDocument/2006/relationships" xmlns:m="http://schemas.openxmlformats.org/officeDocument/2006/math" xmlns:v="urn:schemas-microsoft-com:vml" xmlns:wp14="http://schemas.microsoft.com/office/word/2010/wordprocessingDrawing" xmlns:wp="http://schemas.openxmlformats.org/drawingml/2006/wordprocessingDrawing" xmlns:w10="urn:schemas-microsoft-com:office:word" xmlns:w="http://schemas.openxmlformats.org/wordprocessingml/2006/main" xmlns:w14="http://schemas.microsoft.com/office/word/2010/wordml" xmlns:w15="http://schemas.microsoft.com/office/word/2012/wordml" xmlns:w16cex="http://schemas.microsoft.com/office/word/2018/wordml/cex" xmlns:w16cid="http://schemas.microsoft.com/office/word/2016/wordml/cid" xmlns:w16="http://schemas.microsoft.com/office/word/2018/wordml" xmlns:w16sdtdh="http://schemas.microsoft.com/office/word/2020/wordml/sdtdatahash" xmlns:w16se="http://schemas.microsoft.com/office/word/2015/wordml/symex" xmlns:wpg="http://schemas.microsoft.com/office/word/2010/wordprocessingGroup" xmlns:wpi="http://schemas.microsoft.com/office/word/2010/wordprocessingInk" xmlns:wne="http://schemas.microsoft.com/office/word/2006/wordml" xmlns:wps="http://schemas.microsoft.com/office/word/2010/wordprocessingShape" mc:Ignorable="w14 w15 w16se w16cid w16 w16cex w16sdtdh wp14">
+  <w:sdt>
+    <w:sdtPr>
+      <w:id w:val="-987936210"/>
+      <w:docPartObj>
+        <w:docPartGallery w:val="Page Numbers (Top of Page)"/>
+        <w:docPartUnique/>
+      </w:docPartObj>
+    </w:sdtPr>
+    <w:sdtEndPr>
+      <w:rPr>
+        <w:noProof/>
+      </w:rPr>
+    </w:sdtEndPr>
+    <w:sdtContent>
+      <w:p>
+        <w:pPr>
+          <w:pStyle w:val="Header"/>
+          <w:jc w:val="center"/>
+        </w:pPr>
+      </w:p>
+    </w:sdtContent>
+  </w:sdt>
+  <w:p>
+    <w:pPr>
+      <w:pStyle w:val="Header"/>
+      <w:rPr>
+        <w:rFonts w:ascii="Times New Roman" w:hAnsi="Times New Roman"/>
+        <w:sz w:val="20"/>
+        <w:szCs w:val="20"/>
+      </w:rPr>
+    </w:pPr>
+  </w:p>
+</w:hdr>
+</file>
+
+<file path=word/header2.xml><?xml version="1.0" encoding="utf-8"?>
+<w:hdr xmlns:wpc="http://schemas.microsoft.com/office/word/2010/wordprocessingCanvas" xmlns:cx="http://schemas.microsoft.com/office/drawing/2014/chartex" xmlns:cx1="http://schemas.microsoft.com/office/drawing/2015/9/8/chartex" xmlns:cx2="http://schemas.microsoft.com/office/drawing/2015/10/21/chartex" xmlns:cx3="http://schemas.microsoft.com/office/drawing/2016/5/9/chartex" xmlns:cx4="http://schemas.microsoft.com/office/drawing/2016/5/10/chartex" xmlns:cx5="http://schemas.microsoft.com/office/drawing/2016/5/11/chartex" xmlns:cx6="http://schemas.microsoft.com/office/drawing/2016/5/12/chartex" xmlns:cx7="http://schemas.microsoft.com/office/drawing/2016/5/13/chartex" xmlns:cx8="http://schemas.microsoft.com/office/drawing/2016/5/14/chartex" xmlns:mc="http://schemas.openxmlformats.org/markup-compatibility/2006" xmlns:aink="http://schemas.microsoft.com/office/drawing/2016/ink" xmlns:am3d="http://schemas.microsoft.com/office/drawing/2017/model3d" xmlns:o="urn:schemas-microsoft-com:office:office" xmlns:oel="http://schemas.microsoft.com/office/2019/extlst" xmlns:r="http://schemas.openxmlformats.org/officeDocument/2006/relationships" xmlns:m="http://schemas.openxmlformats.org/officeDocument/2006/math" xmlns:v="urn:schemas-microsoft-com:vml" xmlns:wp14="http://schemas.microsoft.com/office/word/2010/wordprocessingDrawing" xmlns:wp="http://schemas.openxmlformats.org/drawingml/2006/wordprocessingDrawing" xmlns:w10="urn:schemas-microsoft-com:office:word" xmlns:w="http://schemas.openxmlformats.org/wordprocessingml/2006/main" xmlns:w14="http://schemas.microsoft.com/office/word/2010/wordml" xmlns:w15="http://schemas.microsoft.com/office/word/2012/wordml" xmlns:w16cex="http://schemas.microsoft.com/office/word/2018/wordml/cex" xmlns:w16cid="http://schemas.microsoft.com/office/word/2016/wordml/cid" xmlns:w16="http://schemas.microsoft.com/office/word/2018/wordml" xmlns:w16sdtdh="http://schemas.microsoft.com/office/word/2020/wordml/sdtdatahash" xmlns:w16se="http://schemas.microsoft.com/office/word/2015/wordml/symex" xmlns:wpg="http://schemas.microsoft.com/office/word/2010/wordprocessingGroup" xmlns:wpi="http://schemas.microsoft.com/office/word/2010/wordprocessingInk" xmlns:wne="http://schemas.microsoft.com/office/word/2006/wordml" xmlns:wps="http://schemas.microsoft.com/office/word/2010/wordprocessingShape" mc:Ignorable="w14 w15 w16se w16cid w16 w16cex w16sdtdh wp14">
+  <w:sdt>
+    <w:sdtPr>
+      <w:id w:val="-725834951"/>
+      <w:docPartObj>
+        <w:docPartGallery w:val="Page Numbers (Top of Page)"/>
+        <w:docPartUnique/>
+      </w:docPartObj>
+    </w:sdtPr>
+    <w:sdtEndPr>
+      <w:rPr>
+        <w:noProof/>
+      </w:rPr>
+    </w:sdtEndPr>
+    <w:sdtContent>
+      <w:p>
+        <w:pPr>
+          <w:pStyle w:val="Header"/>
+          <w:jc w:val="center"/>
+        </w:pPr>
+        <w:r>
+          <w:fldChar w:fldCharType="begin"/>
+        </w:r>
+        <w:r>
+          <w:instrText xml:space="preserve"> PAGE   \* MERGEFORMAT </w:instrText>
+        </w:r>
+        <w:r>
+          <w:fldChar w:fldCharType="separate"/>
+        </w:r>
+        <w:r>
+          <w:rPr>
+            <w:noProof/>
+          </w:rPr>
+          <w:t>2</w:t>
+        </w:r>
+        <w:r>
+          <w:rPr>
+            <w:noProof/>
+          </w:rPr>
+          <w:fldChar w:fldCharType="end"/>
+        </w:r>
+      </w:p>
+    </w:sdtContent>
+  </w:sdt>
+  <w:p>
+    <w:pPr>
+      <w:pStyle w:val="Header"/>
+      <w:rPr>
+        <w:rFonts w:ascii="Times New Roman" w:hAnsi="Times New Roman"/>
+        <w:sz w:val="20"/>
+        <w:szCs w:val="20"/>
+      </w:rPr>
+    </w:pPr>
+  </w:p>
+</w:hdr>
+</file>
+
+<file path=word/numbering.xml><?xml version="1.0" encoding="utf-8"?>
+<w:numbering xmlns:wpc="http://schemas.microsoft.com/office/word/2010/wordprocessingCanvas" xmlns:cx="http://schemas.microsoft.com/office/drawing/2014/chartex" xmlns:cx1="http://schemas.microsoft.com/office/drawing/2015/9/8/chartex" xmlns:cx2="http://schemas.microsoft.com/office/drawing/2015/10/21/chartex" xmlns:cx3="http://schemas.microsoft.com/office/drawing/2016/5/9/chartex" xmlns:cx4="http://schemas.microsoft.com/office/drawing/2016/5/10/chartex" xmlns:cx5="http://schemas.microsoft.com/office/drawing/2016/5/11/chartex" xmlns:cx6="http://schemas.microsoft.com/office/drawing/2016/5/12/chartex" xmlns:cx7="http://schemas.microsoft.com/office/drawing/2016/5/13/chartex" xmlns:cx8="http://schemas.microsoft.com/office/drawing/2016/5/14/chartex" xmlns:mc="http://schemas.openxmlformats.org/markup-compatibility/2006" xmlns:aink="http://schemas.microsoft.com/office/drawing/2016/ink" xmlns:am3d="http://schemas.microsoft.com/office/drawing/2017/model3d" xmlns:o="urn:schemas-microsoft-com:office:office" xmlns:oel="http://schemas.microsoft.com/office/2019/extlst" xmlns:r="http://schemas.openxmlformats.org/officeDocument/2006/relationships" xmlns:m="http://schemas.openxmlformats.org/officeDocument/2006/math" xmlns:v="urn:schemas-microsoft-com:vml" xmlns:wp14="http://schemas.microsoft.com/office/word/2010/wordprocessingDrawing" xmlns:wp="http://schemas.openxmlformats.org/drawingml/2006/wordprocessingDrawing" xmlns:w10="urn:schemas-microsoft-com:office:word" xmlns:w="http://schemas.openxmlformats.org/wordprocessingml/2006/main" xmlns:w14="http://schemas.microsoft.com/office/word/2010/wordml" xmlns:w15="http://schemas.microsoft.com/office/word/2012/wordml" xmlns:w16cex="http://schemas.microsoft.com/office/word/2018/wordml/cex" xmlns:w16cid="http://schemas.microsoft.com/office/word/2016/wordml/cid" xmlns:w16="http://schemas.microsoft.com/office/word/2018/wordml" xmlns:w16sdtdh="http://schemas.microsoft.com/office/word/2020/wordml/sdtdatahash" xmlns:w16se="http://schemas.microsoft.com/office/word/2015/wordml/symex" xmlns:wpg="http://schemas.microsoft.com/office/word/2010/wordprocessingGroup" xmlns:wpi="http://schemas.microsoft.com/office/word/2010/wordprocessingInk" xmlns:wne="http://schemas.microsoft.com/office/word/2006/wordml" xmlns:wps="http://schemas.microsoft.com/office/word/2010/wordprocessingShape" mc:Ignorable="w14 w15 w16se w16cid w16 w16cex w16sdtdh wp14">
+  <w:abstractNum w:abstractNumId="0" w15:restartNumberingAfterBreak="0">
+    <w:nsid w:val="11D01B4A"/>
+    <w:multiLevelType w:val="hybridMultilevel"/>
+    <w:tmpl w:val="98628880"/>
+    <w:lvl w:ilvl="0" w:tplc="0409000F">
+      <w:start w:val="1"/>
+      <w:numFmt w:val="decimal"/>
+      <w:lvlText w:val="%1."/>
+      <w:lvlJc w:val="left"/>
+      <w:pPr>
+        <w:ind w:left="720" w:hanging="360"/>
+      </w:pPr>
+      <w:rPr>
+        <w:rFonts w:hint="default"/>
+      </w:rPr>
+    </w:lvl>
+    <w:lvl w:ilvl="1" w:tplc="04090019" w:tentative="1">
+      <w:start w:val="1"/>
+      <w:numFmt w:val="lowerLetter"/>
+      <w:lvlText w:val="%2."/>
+      <w:lvlJc w:val="left"/>
+      <w:pPr>
+        <w:ind w:left="1440" w:hanging="360"/>
+      </w:pPr>
+    </w:lvl>
+    <w:lvl w:ilvl="2" w:tplc="0409001B" w:tentative="1">
+      <w:start w:val="1"/>
+      <w:numFmt w:val="lowerRoman"/>
+      <w:lvlText w:val="%3."/>
+      <w:lvlJc w:val="right"/>
+      <w:pPr>
+        <w:ind w:left="2160" w:hanging="180"/>
+      </w:pPr>
+    </w:lvl>
+    <w:lvl w:ilvl="3" w:tplc="0409000F" w:tentative="1">
+      <w:start w:val="1"/>
+      <w:numFmt w:val="decimal"/>
+      <w:lvlText w:val="%4."/>
+      <w:lvlJc w:val="left"/>
+      <w:pPr>
+        <w:ind w:left="2880" w:hanging="360"/>
+      </w:pPr>
+    </w:lvl>
+    <w:lvl w:ilvl="4" w:tplc="04090019" w:tentative="1">
+      <w:start w:val="1"/>
+      <w:numFmt w:val="lowerLetter"/>
+      <w:lvlText w:val="%5."/>
+      <w:lvlJc w:val="left"/>
+      <w:pPr>
+        <w:ind w:left="3600" w:hanging="360"/>
+      </w:pPr>
+    </w:lvl>
+    <w:lvl w:ilvl="5" w:tplc="0409001B" w:tentative="1">
+      <w:start w:val="1"/>
+      <w:numFmt w:val="lowerRoman"/>
+      <w:lvlText w:val="%6."/>
+      <w:lvlJc w:val="right"/>
+      <w:pPr>
+        <w:ind w:left="4320" w:hanging="180"/>
+      </w:pPr>
+    </w:lvl>
+    <w:lvl w:ilvl="6" w:tplc="0409000F" w:tentative="1">
+      <w:start w:val="1"/>
+      <w:numFmt w:val="decimal"/>
+      <w:lvlText w:val="%7."/>
+      <w:lvlJc w:val="left"/>
+      <w:pPr>
+        <w:ind w:left="5040" w:hanging="360"/>
+      </w:pPr>
+    </w:lvl>
+    <w:lvl w:ilvl="7" w:tplc="04090019" w:tentative="1">
+      <w:start w:val="1"/>
+      <w:numFmt w:val="lowerLetter"/>
+      <w:lvlText w:val="%8."/>
+      <w:lvlJc w:val="left"/>
+      <w:pPr>
+        <w:ind w:left="5760" w:hanging="360"/>
+      </w:pPr>
+    </w:lvl>
+    <w:lvl w:ilvl="8" w:tplc="0409001B" w:tentative="1">
+      <w:start w:val="1"/>
+      <w:numFmt w:val="lowerRoman"/>
+      <w:lvlText w:val="%9."/>
+      <w:lvlJc w:val="right"/>
+      <w:pPr>
+        <w:ind w:left="6480" w:hanging="180"/>
+      </w:pPr>
+    </w:lvl>
+  </w:abstractNum>
+  <w:abstractNum w:abstractNumId="1" w15:restartNumberingAfterBreak="0">
+    <w:nsid w:val="132826AA"/>
+    <w:multiLevelType w:val="multilevel"/>
+    <w:tmpl w:val="C45EBEFA"/>
+    <w:lvl w:ilvl="0">
+      <w:start w:val="1"/>
+      <w:numFmt w:val="decimal"/>
+      <w:lvlText w:val="%1."/>
+      <w:lvlJc w:val="left"/>
+      <w:pPr>
+        <w:ind w:left="720" w:hanging="360"/>
+      </w:pPr>
+      <w:rPr>
+        <w:rFonts w:hint="default"/>
+      </w:rPr>
+    </w:lvl>
+    <w:lvl w:ilvl="1">
+      <w:start w:val="4"/>
+      <w:numFmt w:val="decimal"/>
+      <w:isLgl/>
+      <w:lvlText w:val="%1.%2."/>
+      <w:lvlJc w:val="left"/>
+      <w:pPr>
+        <w:ind w:left="1440" w:hanging="720"/>
+      </w:pPr>
+      <w:rPr>
+        <w:rFonts w:hint="default"/>
+      </w:rPr>
+    </w:lvl>
+    <w:lvl w:ilvl="2">
+      <w:start w:val="1"/>
+      <w:numFmt w:val="decimal"/>
+      <w:isLgl/>
+      <w:lvlText w:val="%1.%2.%3."/>
+      <w:lvlJc w:val="left"/>
+      <w:pPr>
+        <w:ind w:left="1800" w:hanging="720"/>
+      </w:pPr>
+      <w:rPr>
+        <w:rFonts w:hint="default"/>
+      </w:rPr>
+    </w:lvl>
+    <w:lvl w:ilvl="3">
+      <w:start w:val="1"/>
+      <w:numFmt w:val="decimal"/>
+      <w:isLgl/>
+      <w:lvlText w:val="%1.%2.%3.%4."/>
+      <w:lvlJc w:val="left"/>
+      <w:pPr>
+        <w:ind w:left="2520" w:hanging="1080"/>
+      </w:pPr>
+      <w:rPr>
+        <w:rFonts w:hint="default"/>
+      </w:rPr>
+    </w:lvl>
+    <w:lvl w:ilvl="4">
+      <w:start w:val="1"/>
+      <w:numFmt w:val="decimal"/>
+      <w:isLgl/>
+      <w:lvlText w:val="%1.%2.%3.%4.%5."/>
+      <w:lvlJc w:val="left"/>
+      <w:pPr>
+        <w:ind w:left="2880" w:hanging="1080"/>
+      </w:pPr>
+      <w:rPr>
+        <w:rFonts w:hint="default"/>
+      </w:rPr>
+    </w:lvl>
+    <w:lvl w:ilvl="5">
+      <w:start w:val="1"/>
+      <w:numFmt w:val="decimal"/>
+      <w:isLgl/>
+      <w:lvlText w:val="%1.%2.%3.%4.%5.%6."/>
+      <w:lvlJc w:val="left"/>
+      <w:pPr>
+        <w:ind w:left="3600" w:hanging="1440"/>
+      </w:pPr>
+      <w:rPr>
+        <w:rFonts w:hint="default"/>
+      </w:rPr>
+    </w:lvl>
+    <w:lvl w:ilvl="6">
+      <w:start w:val="1"/>
+      <w:numFmt w:val="decimal"/>
+      <w:isLgl/>
+      <w:lvlText w:val="%1.%2.%3.%4.%5.%6.%7."/>
+      <w:lvlJc w:val="left"/>
+      <w:pPr>
+        <w:ind w:left="3960" w:hanging="1440"/>
+      </w:pPr>
+      <w:rPr>
+        <w:rFonts w:hint="default"/>
+      </w:rPr>
+    </w:lvl>
+    <w:lvl w:ilvl="7">
+      <w:start w:val="1"/>
+      <w:numFmt w:val="decimal"/>
+      <w:isLgl/>
+      <w:lvlText w:val="%1.%2.%3.%4.%5.%6.%7.%8."/>
+      <w:lvlJc w:val="left"/>
+      <w:pPr>
+        <w:ind w:left="4680" w:hanging="1800"/>
+      </w:pPr>
+      <w:rPr>
+        <w:rFonts w:hint="default"/>
+      </w:rPr>
+    </w:lvl>
+    <w:lvl w:ilvl="8">
+      <w:start w:val="1"/>
+      <w:numFmt w:val="decimal"/>
+      <w:isLgl/>
+      <w:lvlText w:val="%1.%2.%3.%4.%5.%6.%7.%8.%9."/>
+      <w:lvlJc w:val="left"/>
+      <w:pPr>
+        <w:ind w:left="5040" w:hanging="1800"/>
+      </w:pPr>
+      <w:rPr>
+        <w:rFonts w:hint="default"/>
+      </w:rPr>
+    </w:lvl>
+  </w:abstractNum>
+  <w:abstractNum w:abstractNumId="2" w15:restartNumberingAfterBreak="0">
+    <w:nsid w:val="37591A42"/>
+    <w:multiLevelType w:val="multilevel"/>
+    <w:tmpl w:val="33FA6828"/>
+    <w:lvl w:ilvl="0">
+      <w:start w:val="2"/>
+      <w:numFmt w:val="decimal"/>
+      <w:lvlText w:val="%1"/>
+      <w:lvlJc w:val="left"/>
+      <w:pPr>
+        <w:ind w:left="360" w:hanging="360"/>
+      </w:pPr>
+      <w:rPr>
+        <w:rFonts w:hint="default"/>
+      </w:rPr>
+    </w:lvl>
+    <w:lvl w:ilvl="1">
+      <w:start w:val="3"/>
+      <w:numFmt w:val="decimal"/>
+      <w:lvlText w:val="%1.%2"/>
+      <w:lvlJc w:val="left"/>
+      <w:pPr>
+        <w:ind w:left="1080" w:hanging="360"/>
+      </w:pPr>
+      <w:rPr>
+        <w:rFonts w:hint="default"/>
+      </w:rPr>
+    </w:lvl>
+    <w:lvl w:ilvl="2">
+      <w:start w:val="1"/>
+      <w:numFmt w:val="decimal"/>
+      <w:lvlText w:val="%1.%2.%3"/>
+      <w:lvlJc w:val="left"/>
+      <w:pPr>
+        <w:ind w:left="2160" w:hanging="720"/>
+      </w:pPr>
+      <w:rPr>
+        <w:rFonts w:hint="default"/>
+      </w:rPr>
+    </w:lvl>
+    <w:lvl w:ilvl="3">
+      <w:start w:val="1"/>
+      <w:numFmt w:val="decimal"/>
+      <w:lvlText w:val="%1.%2.%3.%4"/>
+      <w:lvlJc w:val="left"/>
+      <w:pPr>
+        <w:ind w:left="2880" w:hanging="720"/>
+      </w:pPr>
+      <w:rPr>
+        <w:rFonts w:hint="default"/>
+      </w:rPr>
+    </w:lvl>
+    <w:lvl w:ilvl="4">
+      <w:start w:val="1"/>
+      <w:numFmt w:val="decimal"/>
+      <w:lvlText w:val="%1.%2.%3.%4.%5"/>
+      <w:lvlJc w:val="left"/>
+      <w:pPr>
+        <w:ind w:left="3960" w:hanging="1080"/>
+      </w:pPr>
+      <w:rPr>
+        <w:rFonts w:hint="default"/>
+      </w:rPr>
+    </w:lvl>
+    <w:lvl w:ilvl="5">
+      <w:start w:val="1"/>
+      <w:numFmt w:val="decimal"/>
+      <w:lvlText w:val="%1.%2.%3.%4.%5.%6"/>
+      <w:lvlJc w:val="left"/>
+      <w:pPr>
+        <w:ind w:left="5040" w:hanging="1440"/>
+      </w:pPr>
+      <w:rPr>
+        <w:rFonts w:hint="default"/>
+      </w:rPr>
+    </w:lvl>
+    <w:lvl w:ilvl="6">
+      <w:start w:val="1"/>
+      <w:numFmt w:val="decimal"/>
+      <w:lvlText w:val="%1.%2.%3.%4.%5.%6.%7"/>
+      <w:lvlJc w:val="left"/>
+      <w:pPr>
+        <w:ind w:left="5760" w:hanging="1440"/>
+      </w:pPr>
+      <w:rPr>
+        <w:rFonts w:hint="default"/>
+      </w:rPr>
+    </w:lvl>
+    <w:lvl w:ilvl="7">
+      <w:start w:val="1"/>
+      <w:numFmt w:val="decimal"/>
+      <w:lvlText w:val="%1.%2.%3.%4.%5.%6.%7.%8"/>
+      <w:lvlJc w:val="left"/>
+      <w:pPr>
+        <w:ind w:left="6840" w:hanging="1800"/>
+      </w:pPr>
+      <w:rPr>
+        <w:rFonts w:hint="default"/>
+      </w:rPr>
+    </w:lvl>
+    <w:lvl w:ilvl="8">
+      <w:start w:val="1"/>
+      <w:numFmt w:val="decimal"/>
+      <w:lvlText w:val="%1.%2.%3.%4.%5.%6.%7.%8.%9"/>
+      <w:lvlJc w:val="left"/>
+      <w:pPr>
+        <w:ind w:left="7560" w:hanging="1800"/>
+      </w:pPr>
+      <w:rPr>
+        <w:rFonts w:hint="default"/>
+      </w:rPr>
+    </w:lvl>
+  </w:abstractNum>
+  <w:abstractNum w:abstractNumId="3" w15:restartNumberingAfterBreak="0">
+    <w:nsid w:val="72FE5CB3"/>
+    <w:multiLevelType w:val="hybridMultilevel"/>
+    <w:tmpl w:val="C5503F84"/>
+    <w:lvl w:ilvl="0" w:tplc="0409000F">
+      <w:start w:val="1"/>
+      <w:numFmt w:val="decimal"/>
+      <w:lvlText w:val="%1."/>
+      <w:lvlJc w:val="left"/>
+      <w:pPr>
+        <w:ind w:left="720" w:hanging="360"/>
+      </w:pPr>
+      <w:rPr>
+        <w:rFonts w:hint="default"/>
+      </w:rPr>
+    </w:lvl>
+    <w:lvl w:ilvl="1" w:tplc="04090019" w:tentative="1">
+      <w:start w:val="1"/>
+      <w:numFmt w:val="lowerLetter"/>
+      <w:lvlText w:val="%2."/>
+      <w:lvlJc w:val="left"/>
+      <w:pPr>
+        <w:ind w:left="1440" w:hanging="360"/>
+      </w:pPr>
+    </w:lvl>
+    <w:lvl w:ilvl="2" w:tplc="0409001B" w:tentative="1">
+      <w:start w:val="1"/>
+      <w:numFmt w:val="lowerRoman"/>
+      <w:lvlText w:val="%3."/>
+      <w:lvlJc w:val="right"/>
+      <w:pPr>
+        <w:ind w:left="2160" w:hanging="180"/>
+      </w:pPr>
+    </w:lvl>
+    <w:lvl w:ilvl="3" w:tplc="0409000F" w:tentative="1">
+      <w:start w:val="1"/>
+      <w:numFmt w:val="decimal"/>
+      <w:lvlText w:val="%4."/>
+      <w:lvlJc w:val="left"/>
+      <w:pPr>
+        <w:ind w:left="2880" w:hanging="360"/>
+      </w:pPr>
+    </w:lvl>
+    <w:lvl w:ilvl="4" w:tplc="04090019" w:tentative="1">
+      <w:start w:val="1"/>
+      <w:numFmt w:val="lowerLetter"/>
+      <w:lvlText w:val="%5."/>
+      <w:lvlJc w:val="left"/>
+      <w:pPr>
+        <w:ind w:left="3600" w:hanging="360"/>
+      </w:pPr>
+    </w:lvl>
+    <w:lvl w:ilvl="5" w:tplc="0409001B" w:tentative="1">
+      <w:start w:val="1"/>
+      <w:numFmt w:val="lowerRoman"/>
+      <w:lvlText w:val="%6."/>
+      <w:lvlJc w:val="right"/>
+      <w:pPr>
+        <w:ind w:left="4320" w:hanging="180"/>
+      </w:pPr>
+    </w:lvl>
+    <w:lvl w:ilvl="6" w:tplc="0409000F" w:tentative="1">
+      <w:start w:val="1"/>
+      <w:numFmt w:val="decimal"/>
+      <w:lvlText w:val="%7."/>
+      <w:lvlJc w:val="left"/>
+      <w:pPr>
+        <w:ind w:left="5040" w:hanging="360"/>
+      </w:pPr>
+    </w:lvl>
+    <w:lvl w:ilvl="7" w:tplc="04090019" w:tentative="1">
+      <w:start w:val="1"/>
+      <w:numFmt w:val="lowerLetter"/>
+      <w:lvlText w:val="%8."/>
+      <w:lvlJc w:val="left"/>
+      <w:pPr>
+        <w:ind w:left="5760" w:hanging="360"/>
+      </w:pPr>
+    </w:lvl>
+    <w:lvl w:ilvl="8" w:tplc="0409001B" w:tentative="1">
+      <w:start w:val="1"/>
+      <w:numFmt w:val="lowerRoman"/>
+      <w:lvlText w:val="%9."/>
+      <w:lvlJc w:val="right"/>
+      <w:pPr>
+        <w:ind w:left="6480" w:hanging="180"/>
+      </w:pPr>
+    </w:lvl>
+  </w:abstractNum>
+  <w:abstractNum w:abstractNumId="4" w15:restartNumberingAfterBreak="0">
+    <w:nsid w:val="73A974C0"/>
+    <w:multiLevelType w:val="hybridMultilevel"/>
+    <w:tmpl w:val="7A2C6E18"/>
+    <w:lvl w:ilvl="0" w:tplc="5E22C6A6">
+      <w:start w:val="1"/>
+      <w:numFmt w:val="decimal"/>
+      <w:lvlText w:val="%1."/>
+      <w:lvlJc w:val="left"/>
+      <w:pPr>
+        <w:ind w:left="1080" w:hanging="360"/>
+      </w:pPr>
+      <w:rPr>
+        <w:rFonts w:hint="default"/>
+      </w:rPr>
+    </w:lvl>
+    <w:lvl w:ilvl="1" w:tplc="04090019" w:tentative="1">
+      <w:start w:val="1"/>
+      <w:numFmt w:val="lowerLetter"/>
+      <w:lvlText w:val="%2."/>
+      <w:lvlJc w:val="left"/>
+      <w:pPr>
+        <w:ind w:left="1800" w:hanging="360"/>
+      </w:pPr>
+    </w:lvl>
+    <w:lvl w:ilvl="2" w:tplc="0409001B" w:tentative="1">
+      <w:start w:val="1"/>
+      <w:numFmt w:val="lowerRoman"/>
+      <w:lvlText w:val="%3."/>
+      <w:lvlJc w:val="right"/>
+      <w:pPr>
+        <w:ind w:left="2520" w:hanging="180"/>
+      </w:pPr>
+    </w:lvl>
+    <w:lvl w:ilvl="3" w:tplc="0409000F" w:tentative="1">
+      <w:start w:val="1"/>
+      <w:numFmt w:val="decimal"/>
+      <w:lvlText w:val="%4."/>
+      <w:lvlJc w:val="left"/>
+      <w:pPr>
+        <w:ind w:left="3240" w:hanging="360"/>
+      </w:pPr>
+    </w:lvl>
+    <w:lvl w:ilvl="4" w:tplc="04090019" w:tentative="1">
+      <w:start w:val="1"/>
+      <w:numFmt w:val="lowerLetter"/>
+      <w:lvlText w:val="%5."/>
+      <w:lvlJc w:val="left"/>
+      <w:pPr>
+        <w:ind w:left="3960" w:hanging="360"/>
+      </w:pPr>
+    </w:lvl>
+    <w:lvl w:ilvl="5" w:tplc="0409001B" w:tentative="1">
+      <w:start w:val="1"/>
+      <w:numFmt w:val="lowerRoman"/>
+      <w:lvlText w:val="%6."/>
+      <w:lvlJc w:val="right"/>
+      <w:pPr>
+        <w:ind w:left="4680" w:hanging="180"/>
+      </w:pPr>
+    </w:lvl>
+    <w:lvl w:ilvl="6" w:tplc="0409000F" w:tentative="1">
+      <w:start w:val="1"/>
+      <w:numFmt w:val="decimal"/>
+      <w:lvlText w:val="%7."/>
+      <w:lvlJc w:val="left"/>
+      <w:pPr>
+        <w:ind w:left="5400" w:hanging="360"/>
+      </w:pPr>
+    </w:lvl>
+    <w:lvl w:ilvl="7" w:tplc="04090019" w:tentative="1">
+      <w:start w:val="1"/>
+      <w:numFmt w:val="lowerLetter"/>
+      <w:lvlText w:val="%8."/>
+      <w:lvlJc w:val="left"/>
+      <w:pPr>
+        <w:ind w:left="6120" w:hanging="360"/>
+      </w:pPr>
+    </w:lvl>
+    <w:lvl w:ilvl="8" w:tplc="0409001B" w:tentative="1">
+      <w:start w:val="1"/>
+      <w:numFmt w:val="lowerRoman"/>
+      <w:lvlText w:val="%9."/>
+      <w:lvlJc w:val="right"/>
+      <w:pPr>
+        <w:ind w:left="6840" w:hanging="180"/>
+      </w:pPr>
+    </w:lvl>
+  </w:abstractNum>
+  <w:abstractNum w:abstractNumId="5" w15:restartNumberingAfterBreak="0">
+    <w:nsid w:val="79DA0510"/>
+    <w:multiLevelType w:val="multilevel"/>
+    <w:tmpl w:val="EF30CCDC"/>
+    <w:lvl w:ilvl="0">
+      <w:start w:val="2"/>
+      <w:numFmt w:val="decimal"/>
+      <w:lvlText w:val="%1."/>
+      <w:lvlJc w:val="left"/>
+      <w:pPr>
+        <w:ind w:left="390" w:hanging="390"/>
+      </w:pPr>
+      <w:rPr>
+        <w:rFonts w:hint="default"/>
+      </w:rPr>
+    </w:lvl>
+    <w:lvl w:ilvl="1">
+      <w:start w:val="4"/>
+      <w:numFmt w:val="decimal"/>
+      <w:lvlText w:val="%1.%2."/>
+      <w:lvlJc w:val="left"/>
+      <w:pPr>
+        <w:ind w:left="1440" w:hanging="720"/>
+      </w:pPr>
+      <w:rPr>
+        <w:rFonts w:hint="default"/>
+      </w:rPr>
+    </w:lvl>
+    <w:lvl w:ilvl="2">
+      <w:start w:val="1"/>
+      <w:numFmt w:val="decimal"/>
+      <w:lvlText w:val="%1.%2.%3."/>
+      <w:lvlJc w:val="left"/>
+      <w:pPr>
+        <w:ind w:left="2160" w:hanging="720"/>
+      </w:pPr>
+      <w:rPr>
+        <w:rFonts w:hint="default"/>
+      </w:rPr>
+    </w:lvl>
+    <w:lvl w:ilvl="3">
+      <w:start w:val="1"/>
+      <w:numFmt w:val="decimal"/>
+      <w:lvlText w:val="%1.%2.%3.%4."/>
+      <w:lvlJc w:val="left"/>
+      <w:pPr>
+        <w:ind w:left="3240" w:hanging="1080"/>
+      </w:pPr>
+      <w:rPr>
+        <w:rFonts w:hint="default"/>
+      </w:rPr>
+    </w:lvl>
+    <w:lvl w:ilvl="4">
+      <w:start w:val="1"/>
+      <w:numFmt w:val="decimal"/>
+      <w:lvlText w:val="%1.%2.%3.%4.%5."/>
+      <w:lvlJc w:val="left"/>
+      <w:pPr>
+        <w:ind w:left="3960" w:hanging="1080"/>
+      </w:pPr>
+      <w:rPr>
+        <w:rFonts w:hint="default"/>
+      </w:rPr>
+    </w:lvl>
+    <w:lvl w:ilvl="5">
+      <w:start w:val="1"/>
+      <w:numFmt w:val="decimal"/>
+      <w:lvlText w:val="%1.%2.%3.%4.%5.%6."/>
+      <w:lvlJc w:val="left"/>
+      <w:pPr>
+        <w:ind w:left="5040" w:hanging="1440"/>
+      </w:pPr>
+      <w:rPr>
+        <w:rFonts w:hint="default"/>
+      </w:rPr>
+    </w:lvl>
+    <w:lvl w:ilvl="6">
+      <w:start w:val="1"/>
+      <w:numFmt w:val="decimal"/>
+      <w:lvlText w:val="%1.%2.%3.%4.%5.%6.%7."/>
+      <w:lvlJc w:val="left"/>
+      <w:pPr>
+        <w:ind w:left="5760" w:hanging="1440"/>
+      </w:pPr>
+      <w:rPr>
+        <w:rFonts w:hint="default"/>
+      </w:rPr>
+    </w:lvl>
+    <w:lvl w:ilvl="7">
+      <w:start w:val="1"/>
+      <w:numFmt w:val="decimal"/>
+      <w:lvlText w:val="%1.%2.%3.%4.%5.%6.%7.%8."/>
+      <w:lvlJc w:val="left"/>
+      <w:pPr>
+        <w:ind w:left="6840" w:hanging="1800"/>
+      </w:pPr>
+      <w:rPr>
+        <w:rFonts w:hint="default"/>
+      </w:rPr>
+    </w:lvl>
+    <w:lvl w:ilvl="8">
+      <w:start w:val="1"/>
+      <w:numFmt w:val="decimal"/>
+      <w:lvlText w:val="%1.%2.%3.%4.%5.%6.%7.%8.%9."/>
+      <w:lvlJc w:val="left"/>
+      <w:pPr>
+        <w:ind w:left="7560" w:hanging="1800"/>
+      </w:pPr>
+      <w:rPr>
+        <w:rFonts w:hint="default"/>
+      </w:rPr>
+    </w:lvl>
+  </w:abstractNum>
+  <w:num w:numId="1" w16cid:durableId="1237472025">
+    <w:abstractNumId w:val="1"/>
+  </w:num>
+  <w:num w:numId="2" w16cid:durableId="1066411433">
+    <w:abstractNumId w:val="2"/>
+  </w:num>
+  <w:num w:numId="3" w16cid:durableId="680014237">
+    <w:abstractNumId w:val="5"/>
+  </w:num>
+  <w:num w:numId="4" w16cid:durableId="176622994">
+    <w:abstractNumId w:val="0"/>
+  </w:num>
+  <w:num w:numId="5" w16cid:durableId="55012092">
+    <w:abstractNumId w:val="4"/>
+  </w:num>
+  <w:num w:numId="6" w16cid:durableId="224873886">
+    <w:abstractNumId w:val="3"/>
+  </w:num>
+</w:numbering>
 </file>
 
 <file path=word/styles.xml><?xml version="1.0" encoding="utf-8"?>
@@ -1434,11 +4017,9 @@
     <w:rPrDefault>
       <w:rPr>
         <w:rFonts w:asciiTheme="minorHAnsi" w:eastAsiaTheme="minorHAnsi" w:hAnsiTheme="minorHAnsi" w:cstheme="minorBidi"/>
-        <w:kern w:val="2"/>
         <w:sz w:val="22"/>
-        <w:szCs w:val="28"/>
-        <w:lang w:val="en-US" w:eastAsia="en-US" w:bidi="th-TH"/>
-        <w14:ligatures w14:val="standardContextual"/>
+        <w:szCs w:val="22"/>
+        <w:lang w:val="en-US" w:eastAsia="en-US" w:bidi="ar-SA"/>
       </w:rPr>
     </w:rPrDefault>
     <w:pPrDefault>
@@ -1449,10 +4030,10 @@
   </w:docDefaults>
   <w:latentStyles w:defLockedState="0" w:defUIPriority="99" w:defSemiHidden="0" w:defUnhideWhenUsed="0" w:defQFormat="0" w:count="376">
     <w:lsdException w:name="Normal" w:uiPriority="0" w:qFormat="1"/>
-    <w:lsdException w:name="heading 1" w:uiPriority="9" w:qFormat="1"/>
+    <w:lsdException w:name="heading 1" w:uiPriority="0" w:qFormat="1"/>
     <w:lsdException w:name="heading 2" w:semiHidden="1" w:uiPriority="9" w:unhideWhenUsed="1" w:qFormat="1"/>
     <w:lsdException w:name="heading 3" w:semiHidden="1" w:uiPriority="9" w:unhideWhenUsed="1" w:qFormat="1"/>
-    <w:lsdException w:name="heading 4" w:semiHidden="1" w:uiPriority="9" w:unhideWhenUsed="1" w:qFormat="1"/>
+    <w:lsdException w:name="heading 4" w:semiHidden="1" w:uiPriority="0" w:unhideWhenUsed="1" w:qFormat="1"/>
     <w:lsdException w:name="heading 5" w:semiHidden="1" w:uiPriority="9" w:unhideWhenUsed="1" w:qFormat="1"/>
     <w:lsdException w:name="heading 6" w:semiHidden="1" w:uiPriority="9" w:unhideWhenUsed="1" w:qFormat="1"/>
     <w:lsdException w:name="heading 7" w:semiHidden="1" w:uiPriority="9" w:unhideWhenUsed="1" w:qFormat="1"/>
@@ -1489,7 +4070,7 @@
     <w:lsdException w:name="footnote reference" w:semiHidden="1" w:unhideWhenUsed="1"/>
     <w:lsdException w:name="annotation reference" w:semiHidden="1" w:unhideWhenUsed="1"/>
     <w:lsdException w:name="line number" w:semiHidden="1" w:unhideWhenUsed="1"/>
-    <w:lsdException w:name="page number" w:semiHidden="1" w:unhideWhenUsed="1"/>
+    <w:lsdException w:name="page number" w:semiHidden="1" w:uiPriority="0" w:unhideWhenUsed="1"/>
     <w:lsdException w:name="endnote reference" w:semiHidden="1" w:unhideWhenUsed="1"/>
     <w:lsdException w:name="endnote text" w:semiHidden="1" w:unhideWhenUsed="1"/>
     <w:lsdException w:name="table of authorities" w:semiHidden="1" w:unhideWhenUsed="1"/>
@@ -1514,7 +4095,7 @@
     <w:lsdException w:name="Closing" w:semiHidden="1" w:unhideWhenUsed="1"/>
     <w:lsdException w:name="Signature" w:semiHidden="1" w:unhideWhenUsed="1"/>
     <w:lsdException w:name="Default Paragraph Font" w:semiHidden="1" w:uiPriority="1" w:unhideWhenUsed="1"/>
-    <w:lsdException w:name="Body Text" w:semiHidden="1" w:unhideWhenUsed="1"/>
+    <w:lsdException w:name="Body Text" w:semiHidden="1" w:uiPriority="0" w:unhideWhenUsed="1"/>
     <w:lsdException w:name="Body Text Indent" w:semiHidden="1" w:unhideWhenUsed="1"/>
     <w:lsdException w:name="List Continue" w:semiHidden="1" w:unhideWhenUsed="1"/>
     <w:lsdException w:name="List Continue 2" w:semiHidden="1" w:unhideWhenUsed="1"/>
@@ -1602,7 +4183,7 @@
     <w:lsdException w:name="Table Web 2" w:semiHidden="1" w:unhideWhenUsed="1"/>
     <w:lsdException w:name="Table Web 3" w:semiHidden="1" w:unhideWhenUsed="1"/>
     <w:lsdException w:name="Balloon Text" w:semiHidden="1" w:unhideWhenUsed="1"/>
-    <w:lsdException w:name="Table Grid" w:uiPriority="39"/>
+    <w:lsdException w:name="Table Grid" w:uiPriority="0"/>
     <w:lsdException w:name="Table Theme" w:semiHidden="1" w:unhideWhenUsed="1"/>
     <w:lsdException w:name="Placeholder Text" w:semiHidden="1"/>
     <w:lsdException w:name="No Spacing" w:uiPriority="1" w:qFormat="1"/>
@@ -1828,37 +4409,69 @@
   <w:style w:type="paragraph" w:default="1" w:styleId="Normal">
     <w:name w:val="Normal"/>
     <w:qFormat/>
-    <w:rsid w:val="00FB6B8D"/>
+    <w:rsid w:val="00E2388F"/>
     <w:pPr>
-      <w:spacing w:before="80" w:after="80" w:line="240" w:lineRule="auto"/>
+      <w:spacing w:after="0" w:line="240" w:lineRule="auto"/>
     </w:pPr>
     <w:rPr>
-      <w:rFonts w:ascii="Times New Roman" w:eastAsia="Times New Roman" w:hAnsi="Times New Roman" w:cs="Times New Roman"/>
-      <w:kern w:val="0"/>
-      <w:sz w:val="26"/>
+      <w:rFonts w:ascii=".VnTime" w:eastAsia="Times New Roman" w:hAnsi=".VnTime" w:cs="Times New Roman"/>
+      <w:sz w:val="24"/>
       <w:szCs w:val="24"/>
-      <w:lang w:bidi="ar-SA"/>
-      <w14:ligatures w14:val="none"/>
     </w:rPr>
   </w:style>
-  <w:style w:type="paragraph" w:styleId="Heading2">
-    <w:name w:val="heading 2"/>
+  <w:style w:type="paragraph" w:styleId="Heading1">
+    <w:name w:val="heading 1"/>
     <w:basedOn w:val="Normal"/>
     <w:next w:val="Normal"/>
-    <w:link w:val="Heading2Char"/>
-    <w:uiPriority w:val="9"/>
-    <w:unhideWhenUsed/>
+    <w:link w:val="Heading1Char"/>
+    <w:autoRedefine/>
     <w:qFormat/>
-    <w:rsid w:val="002A2ACA"/>
+    <w:rsid w:val="00E2388F"/>
     <w:pPr>
       <w:keepNext/>
-      <w:keepLines/>
-      <w:spacing w:before="360" w:after="360" w:line="360" w:lineRule="auto"/>
-      <w:outlineLvl w:val="1"/>
+      <w:tabs>
+        <w:tab w:val="left" w:pos="284"/>
+        <w:tab w:val="center" w:pos="4410"/>
+      </w:tabs>
+      <w:ind w:right="-142"/>
+      <w:jc w:val="center"/>
+      <w:outlineLvl w:val="0"/>
     </w:pPr>
     <w:rPr>
+      <w:rFonts w:ascii="Times New Roman" w:hAnsi="Times New Roman"/>
       <w:b/>
-      <w:szCs w:val="36"/>
+      <w:caps/>
+      <w:color w:val="000000"/>
+      <w:spacing w:val="-2"/>
+      <w:sz w:val="26"/>
+      <w:szCs w:val="26"/>
+      <w:lang w:val="pt-BR" w:eastAsia="x-none"/>
+    </w:rPr>
+  </w:style>
+  <w:style w:type="paragraph" w:styleId="Heading4">
+    <w:name w:val="heading 4"/>
+    <w:basedOn w:val="Normal"/>
+    <w:next w:val="Normal"/>
+    <w:link w:val="Heading4Char"/>
+    <w:autoRedefine/>
+    <w:qFormat/>
+    <w:rsid w:val="00E2388F"/>
+    <w:pPr>
+      <w:widowControl w:val="0"/>
+      <w:spacing w:before="80" w:line="336" w:lineRule="auto"/>
+      <w:ind w:firstLine="720"/>
+      <w:contextualSpacing/>
+      <w:jc w:val="both"/>
+      <w:outlineLvl w:val="3"/>
+    </w:pPr>
+    <w:rPr>
+      <w:rFonts w:ascii="Times New Roman" w:hAnsi="Times New Roman"/>
+      <w:b/>
+      <w:i/>
+      <w:spacing w:val="-4"/>
+      <w:sz w:val="26"/>
+      <w:szCs w:val="20"/>
+      <w:lang w:val="it-IT" w:eastAsia="x-none"/>
     </w:rPr>
   </w:style>
   <w:style w:type="character" w:default="1" w:styleId="DefaultParagraphFont">
@@ -1888,11 +4501,107 @@
     <w:semiHidden/>
     <w:unhideWhenUsed/>
   </w:style>
+  <w:style w:type="character" w:customStyle="1" w:styleId="Heading1Char">
+    <w:name w:val="Heading 1 Char"/>
+    <w:basedOn w:val="DefaultParagraphFont"/>
+    <w:link w:val="Heading1"/>
+    <w:rsid w:val="00E2388F"/>
+    <w:rPr>
+      <w:rFonts w:ascii="Times New Roman" w:eastAsia="Times New Roman" w:hAnsi="Times New Roman" w:cs="Times New Roman"/>
+      <w:b/>
+      <w:caps/>
+      <w:color w:val="000000"/>
+      <w:spacing w:val="-2"/>
+      <w:sz w:val="26"/>
+      <w:szCs w:val="26"/>
+      <w:lang w:val="pt-BR" w:eastAsia="x-none"/>
+    </w:rPr>
+  </w:style>
+  <w:style w:type="character" w:customStyle="1" w:styleId="Heading4Char">
+    <w:name w:val="Heading 4 Char"/>
+    <w:basedOn w:val="DefaultParagraphFont"/>
+    <w:link w:val="Heading4"/>
+    <w:rsid w:val="00E2388F"/>
+    <w:rPr>
+      <w:rFonts w:ascii="Times New Roman" w:eastAsia="Times New Roman" w:hAnsi="Times New Roman" w:cs="Times New Roman"/>
+      <w:b/>
+      <w:i/>
+      <w:spacing w:val="-4"/>
+      <w:sz w:val="26"/>
+      <w:szCs w:val="20"/>
+      <w:lang w:val="it-IT" w:eastAsia="x-none"/>
+    </w:rPr>
+  </w:style>
+  <w:style w:type="paragraph" w:styleId="Footer">
+    <w:name w:val="footer"/>
+    <w:basedOn w:val="Normal"/>
+    <w:link w:val="FooterChar"/>
+    <w:uiPriority w:val="99"/>
+    <w:rsid w:val="00E2388F"/>
+    <w:pPr>
+      <w:tabs>
+        <w:tab w:val="center" w:pos="4153"/>
+        <w:tab w:val="right" w:pos="8306"/>
+      </w:tabs>
+    </w:pPr>
+  </w:style>
+  <w:style w:type="character" w:customStyle="1" w:styleId="FooterChar">
+    <w:name w:val="Footer Char"/>
+    <w:basedOn w:val="DefaultParagraphFont"/>
+    <w:link w:val="Footer"/>
+    <w:uiPriority w:val="99"/>
+    <w:rsid w:val="00E2388F"/>
+    <w:rPr>
+      <w:rFonts w:ascii=".VnTime" w:eastAsia="Times New Roman" w:hAnsi=".VnTime" w:cs="Times New Roman"/>
+      <w:sz w:val="24"/>
+      <w:szCs w:val="24"/>
+    </w:rPr>
+  </w:style>
+  <w:style w:type="character" w:styleId="PageNumber">
+    <w:name w:val="page number"/>
+    <w:basedOn w:val="DefaultParagraphFont"/>
+    <w:rsid w:val="00E2388F"/>
+  </w:style>
+  <w:style w:type="paragraph" w:styleId="Header">
+    <w:name w:val="header"/>
+    <w:basedOn w:val="Normal"/>
+    <w:link w:val="HeaderChar"/>
+    <w:uiPriority w:val="99"/>
+    <w:rsid w:val="00E2388F"/>
+    <w:pPr>
+      <w:tabs>
+        <w:tab w:val="center" w:pos="4320"/>
+        <w:tab w:val="right" w:pos="8640"/>
+      </w:tabs>
+    </w:pPr>
+  </w:style>
+  <w:style w:type="character" w:customStyle="1" w:styleId="HeaderChar">
+    <w:name w:val="Header Char"/>
+    <w:basedOn w:val="DefaultParagraphFont"/>
+    <w:link w:val="Header"/>
+    <w:uiPriority w:val="99"/>
+    <w:rsid w:val="00E2388F"/>
+    <w:rPr>
+      <w:rFonts w:ascii=".VnTime" w:eastAsia="Times New Roman" w:hAnsi=".VnTime" w:cs="Times New Roman"/>
+      <w:sz w:val="24"/>
+      <w:szCs w:val="24"/>
+    </w:rPr>
+  </w:style>
+  <w:style w:type="paragraph" w:styleId="ListParagraph">
+    <w:name w:val="List Paragraph"/>
+    <w:basedOn w:val="Normal"/>
+    <w:uiPriority w:val="34"/>
+    <w:qFormat/>
+    <w:rsid w:val="00463344"/>
+    <w:pPr>
+      <w:ind w:left="720"/>
+      <w:contextualSpacing/>
+    </w:pPr>
+  </w:style>
   <w:style w:type="table" w:styleId="TableGrid">
     <w:name w:val="Table Grid"/>
     <w:basedOn w:val="TableNormal"/>
-    <w:uiPriority w:val="39"/>
-    <w:rsid w:val="00FB6B8D"/>
+    <w:rsid w:val="007B0766"/>
     <w:pPr>
       <w:spacing w:after="0" w:line="240" w:lineRule="auto"/>
     </w:pPr>
@@ -1907,34 +4616,39 @@
       </w:tblBorders>
     </w:tblPr>
   </w:style>
-  <w:style w:type="paragraph" w:styleId="NormalWeb">
-    <w:name w:val="Normal (Web)"/>
+  <w:style w:type="paragraph" w:styleId="BodyText">
+    <w:name w:val="Body Text"/>
     <w:basedOn w:val="Normal"/>
-    <w:uiPriority w:val="99"/>
-    <w:semiHidden/>
-    <w:unhideWhenUsed/>
-    <w:rsid w:val="00FB6B8D"/>
+    <w:link w:val="BodyTextChar"/>
+    <w:rsid w:val="008E155A"/>
     <w:pPr>
-      <w:spacing w:before="100" w:beforeAutospacing="1" w:after="100" w:afterAutospacing="1"/>
+      <w:spacing w:before="240" w:after="60" w:line="360" w:lineRule="exact"/>
+      <w:jc w:val="both"/>
     </w:pPr>
     <w:rPr>
-      <w:sz w:val="24"/>
+      <w:sz w:val="28"/>
     </w:rPr>
   </w:style>
-  <w:style w:type="character" w:customStyle="1" w:styleId="Heading2Char">
-    <w:name w:val="Heading 2 Char"/>
+  <w:style w:type="character" w:customStyle="1" w:styleId="BodyTextChar">
+    <w:name w:val="Body Text Char"/>
     <w:basedOn w:val="DefaultParagraphFont"/>
-    <w:link w:val="Heading2"/>
-    <w:uiPriority w:val="9"/>
-    <w:rsid w:val="002A2ACA"/>
+    <w:link w:val="BodyText"/>
+    <w:rsid w:val="008E155A"/>
     <w:rPr>
-      <w:rFonts w:ascii="Times New Roman" w:eastAsia="Times New Roman" w:hAnsi="Times New Roman" w:cs="Times New Roman"/>
-      <w:b/>
-      <w:kern w:val="0"/>
-      <w:sz w:val="26"/>
-      <w:szCs w:val="36"/>
-      <w:lang w:bidi="ar-SA"/>
-      <w14:ligatures w14:val="none"/>
+      <w:rFonts w:ascii=".VnTime" w:eastAsia="Times New Roman" w:hAnsi=".VnTime" w:cs="Times New Roman"/>
+      <w:sz w:val="28"/>
+      <w:szCs w:val="24"/>
+    </w:rPr>
+  </w:style>
+  <w:style w:type="character" w:styleId="Hyperlink">
+    <w:name w:val="Hyperlink"/>
+    <w:basedOn w:val="DefaultParagraphFont"/>
+    <w:uiPriority w:val="99"/>
+    <w:unhideWhenUsed/>
+    <w:rsid w:val="0005182E"/>
+    <w:rPr>
+      <w:color w:val="0563C1" w:themeColor="hyperlink"/>
+      <w:u w:val="single"/>
     </w:rPr>
   </w:style>
 </w:styles>
@@ -1957,7 +4671,7 @@
         <a:srgbClr val="E7E6E6"/>
       </a:lt2>
       <a:accent1>
-        <a:srgbClr val="4472C4"/>
+        <a:srgbClr val="5B9BD5"/>
       </a:accent1>
       <a:accent2>
         <a:srgbClr val="ED7D31"/>
@@ -1969,7 +4683,7 @@
         <a:srgbClr val="FFC000"/>
       </a:accent4>
       <a:accent5>
-        <a:srgbClr val="5B9BD5"/>
+        <a:srgbClr val="4472C4"/>
       </a:accent5>
       <a:accent6>
         <a:srgbClr val="70AD47"/>
@@ -1983,12 +4697,12 @@
     </a:clrScheme>
     <a:fontScheme name="Office">
       <a:majorFont>
-        <a:latin typeface="Calibri Light" panose="020F0302020204030204"/>
+        <a:latin typeface="Calibri Light"/>
         <a:ea typeface=""/>
         <a:cs typeface=""/>
-        <a:font script="Jpan" typeface="游ゴシック Light"/>
+        <a:font script="Jpan" typeface="ＭＳ ゴシック"/>
         <a:font script="Hang" typeface="맑은 고딕"/>
-        <a:font script="Hans" typeface="等线 Light"/>
+        <a:font script="Hans" typeface="宋体"/>
         <a:font script="Hant" typeface="新細明體"/>
         <a:font script="Arab" typeface="Times New Roman"/>
         <a:font script="Hebr" typeface="Times New Roman"/>
@@ -2016,31 +4730,14 @@
         <a:font script="Viet" typeface="Times New Roman"/>
         <a:font script="Uigh" typeface="Microsoft Uighur"/>
         <a:font script="Geor" typeface="Sylfaen"/>
-        <a:font script="Armn" typeface="Arial"/>
-        <a:font script="Bugi" typeface="Leelawadee UI"/>
-        <a:font script="Bopo" typeface="Microsoft JhengHei"/>
-        <a:font script="Java" typeface="Javanese Text"/>
-        <a:font script="Lisu" typeface="Segoe UI"/>
-        <a:font script="Mymr" typeface="Myanmar Text"/>
-        <a:font script="Nkoo" typeface="Ebrima"/>
-        <a:font script="Olck" typeface="Nirmala UI"/>
-        <a:font script="Osma" typeface="Ebrima"/>
-        <a:font script="Phag" typeface="Phagspa"/>
-        <a:font script="Syrn" typeface="Estrangelo Edessa"/>
-        <a:font script="Syrj" typeface="Estrangelo Edessa"/>
-        <a:font script="Syre" typeface="Estrangelo Edessa"/>
-        <a:font script="Sora" typeface="Nirmala UI"/>
-        <a:font script="Tale" typeface="Microsoft Tai Le"/>
-        <a:font script="Talu" typeface="Microsoft New Tai Lue"/>
-        <a:font script="Tfng" typeface="Ebrima"/>
       </a:majorFont>
       <a:minorFont>
-        <a:latin typeface="Calibri" panose="020F0502020204030204"/>
+        <a:latin typeface="Calibri"/>
         <a:ea typeface=""/>
         <a:cs typeface=""/>
-        <a:font script="Jpan" typeface="游明朝"/>
+        <a:font script="Jpan" typeface="ＭＳ 明朝"/>
         <a:font script="Hang" typeface="맑은 고딕"/>
-        <a:font script="Hans" typeface="等线"/>
+        <a:font script="Hans" typeface="宋体"/>
         <a:font script="Hant" typeface="新細明體"/>
         <a:font script="Arab" typeface="Arial"/>
         <a:font script="Hebr" typeface="Arial"/>
@@ -2068,23 +4765,6 @@
         <a:font script="Viet" typeface="Arial"/>
         <a:font script="Uigh" typeface="Microsoft Uighur"/>
         <a:font script="Geor" typeface="Sylfaen"/>
-        <a:font script="Armn" typeface="Arial"/>
-        <a:font script="Bugi" typeface="Leelawadee UI"/>
-        <a:font script="Bopo" typeface="Microsoft JhengHei"/>
-        <a:font script="Java" typeface="Javanese Text"/>
-        <a:font script="Lisu" typeface="Segoe UI"/>
-        <a:font script="Mymr" typeface="Myanmar Text"/>
-        <a:font script="Nkoo" typeface="Ebrima"/>
-        <a:font script="Olck" typeface="Nirmala UI"/>
-        <a:font script="Osma" typeface="Ebrima"/>
-        <a:font script="Phag" typeface="Phagspa"/>
-        <a:font script="Syrn" typeface="Estrangelo Edessa"/>
-        <a:font script="Syrj" typeface="Estrangelo Edessa"/>
-        <a:font script="Syre" typeface="Estrangelo Edessa"/>
-        <a:font script="Sora" typeface="Nirmala UI"/>
-        <a:font script="Tale" typeface="Microsoft Tai Le"/>
-        <a:font script="Talu" typeface="Microsoft New Tai Lue"/>
-        <a:font script="Tfng" typeface="Ebrima"/>
       </a:minorFont>
     </a:fontScheme>
     <a:fmtScheme name="Office">
@@ -2233,4 +4913,16 @@
     </a:ext>
   </a:extLst>
 </a:theme>
+</file>
+
+<file path=customXml/item1.xml><?xml version="1.0" encoding="utf-8"?>
+<b:Sources xmlns:b="http://schemas.openxmlformats.org/officeDocument/2006/bibliography" xmlns="http://schemas.openxmlformats.org/officeDocument/2006/bibliography" SelectedStyle="\APASixthEditionOfficeOnline.xsl" StyleName="APA" Version="6"/>
+</file>
+
+<file path=customXml/itemProps1.xml><?xml version="1.0" encoding="utf-8"?>
+<ds:datastoreItem xmlns:ds="http://schemas.openxmlformats.org/officeDocument/2006/customXml" ds:itemID="{6F7F6BEC-BADE-4C4D-8AB6-40F8537B5120}">
+  <ds:schemaRefs>
+    <ds:schemaRef ds:uri="http://schemas.openxmlformats.org/officeDocument/2006/bibliography"/>
+  </ds:schemaRefs>
+</ds:datastoreItem>
 </file>
</xml_diff>